<commit_message>
gpt 3.5 files done, deleted some unnecessary files and completed all the chats till the end
</commit_message>
<xml_diff>
--- a/src/site/chats/GPT-3.5/Phase 4 GPT 3.5/Phase 4. Chat 4.docx
+++ b/src/site/chats/GPT-3.5/Phase 4 GPT 3.5/Phase 4. Chat 4.docx
@@ -44880,7 +44880,4642 @@
         <w:t>You may need to adjust this implementation based on your specific requirements and the structure of your domain classes.</w:t>
       </w:r>
     </w:p>
-    <w:p/>
+    <w:p>
+      <w:pPr>
+        <w:tabs>
+          <w:tab w:val="left" w:pos="916"/>
+          <w:tab w:val="left" w:pos="1832"/>
+          <w:tab w:val="left" w:pos="2748"/>
+          <w:tab w:val="left" w:pos="3664"/>
+          <w:tab w:val="left" w:pos="4580"/>
+          <w:tab w:val="left" w:pos="5496"/>
+          <w:tab w:val="left" w:pos="6412"/>
+          <w:tab w:val="left" w:pos="7328"/>
+          <w:tab w:val="left" w:pos="8244"/>
+          <w:tab w:val="left" w:pos="9160"/>
+          <w:tab w:val="left" w:pos="10076"/>
+          <w:tab w:val="left" w:pos="10992"/>
+          <w:tab w:val="left" w:pos="11908"/>
+          <w:tab w:val="left" w:pos="12824"/>
+          <w:tab w:val="left" w:pos="13740"/>
+          <w:tab w:val="left" w:pos="14656"/>
+        </w:tabs>
+        <w:spacing w:before="300" w:after="300" w:line="240" w:lineRule="auto"/>
+        <w:rPr>
+          <w:rFonts w:ascii="Courier New" w:eastAsia="Times New Roman" w:hAnsi="Courier New" w:cs="Courier New"/>
+          <w:b/>
+          <w:bCs/>
+          <w:color w:val="156082" w:themeColor="accent1"/>
+          <w:kern w:val="0"/>
+          <w:sz w:val="20"/>
+          <w:szCs w:val="20"/>
+          <w14:ligatures w14:val="none"/>
+        </w:rPr>
+      </w:pPr>
+      <w:r>
+        <w:rPr>
+          <w:rFonts w:ascii="Courier New" w:eastAsia="Times New Roman" w:hAnsi="Courier New" w:cs="Courier New"/>
+          <w:b/>
+          <w:bCs/>
+          <w:color w:val="156082" w:themeColor="accent1"/>
+          <w:kern w:val="0"/>
+          <w:sz w:val="20"/>
+          <w:szCs w:val="20"/>
+          <w14:ligatures w14:val="none"/>
+        </w:rPr>
+        <w:t>User</w:t>
+      </w:r>
+    </w:p>
+    <w:p>
+      <w:pPr>
+        <w:tabs>
+          <w:tab w:val="left" w:pos="916"/>
+          <w:tab w:val="left" w:pos="1832"/>
+          <w:tab w:val="left" w:pos="2748"/>
+          <w:tab w:val="left" w:pos="3664"/>
+          <w:tab w:val="left" w:pos="4580"/>
+          <w:tab w:val="left" w:pos="5496"/>
+          <w:tab w:val="left" w:pos="6412"/>
+          <w:tab w:val="left" w:pos="7328"/>
+          <w:tab w:val="left" w:pos="8244"/>
+          <w:tab w:val="left" w:pos="9160"/>
+          <w:tab w:val="left" w:pos="10076"/>
+          <w:tab w:val="left" w:pos="10992"/>
+          <w:tab w:val="left" w:pos="11908"/>
+          <w:tab w:val="left" w:pos="12824"/>
+          <w:tab w:val="left" w:pos="13740"/>
+          <w:tab w:val="left" w:pos="14656"/>
+        </w:tabs>
+        <w:spacing w:before="300" w:after="300" w:line="240" w:lineRule="auto"/>
+        <w:rPr>
+          <w:rFonts w:ascii="Courier New" w:eastAsia="Times New Roman" w:hAnsi="Courier New" w:cs="Courier New"/>
+          <w:b/>
+          <w:bCs/>
+          <w:color w:val="156082" w:themeColor="accent1"/>
+          <w:kern w:val="0"/>
+          <w:sz w:val="20"/>
+          <w:szCs w:val="20"/>
+          <w14:ligatures w14:val="none"/>
+        </w:rPr>
+      </w:pPr>
+      <w:r>
+        <w:rPr>
+          <w:rFonts w:ascii="Courier New" w:eastAsia="Times New Roman" w:hAnsi="Courier New" w:cs="Courier New"/>
+          <w:b/>
+          <w:bCs/>
+          <w:color w:val="156082" w:themeColor="accent1"/>
+          <w:kern w:val="0"/>
+          <w:sz w:val="20"/>
+          <w:szCs w:val="20"/>
+          <w14:ligatures w14:val="none"/>
+        </w:rPr>
+        <w:t>the last feature is :</w:t>
+      </w:r>
+    </w:p>
+    <w:p>
+      <w:pPr>
+        <w:tabs>
+          <w:tab w:val="left" w:pos="916"/>
+          <w:tab w:val="left" w:pos="1832"/>
+          <w:tab w:val="left" w:pos="2748"/>
+          <w:tab w:val="left" w:pos="3664"/>
+          <w:tab w:val="left" w:pos="4580"/>
+          <w:tab w:val="left" w:pos="5496"/>
+          <w:tab w:val="left" w:pos="6412"/>
+          <w:tab w:val="left" w:pos="7328"/>
+          <w:tab w:val="left" w:pos="8244"/>
+          <w:tab w:val="left" w:pos="9160"/>
+          <w:tab w:val="left" w:pos="10076"/>
+          <w:tab w:val="left" w:pos="10992"/>
+          <w:tab w:val="left" w:pos="11908"/>
+          <w:tab w:val="left" w:pos="12824"/>
+          <w:tab w:val="left" w:pos="13740"/>
+          <w:tab w:val="left" w:pos="14656"/>
+        </w:tabs>
+        <w:spacing w:before="300" w:after="300" w:line="240" w:lineRule="auto"/>
+        <w:rPr>
+          <w:rFonts w:ascii="Courier New" w:eastAsia="Times New Roman" w:hAnsi="Courier New" w:cs="Courier New"/>
+          <w:b/>
+          <w:bCs/>
+          <w:color w:val="156082" w:themeColor="accent1"/>
+          <w:kern w:val="0"/>
+          <w:sz w:val="20"/>
+          <w:szCs w:val="20"/>
+          <w14:ligatures w14:val="none"/>
+        </w:rPr>
+      </w:pPr>
+      <w:r>
+        <w:rPr>
+          <w:rFonts w:ascii="Courier New" w:eastAsia="Times New Roman" w:hAnsi="Courier New" w:cs="Courier New"/>
+          <w:b/>
+          <w:bCs/>
+          <w:color w:val="156082" w:themeColor="accent1"/>
+          <w:kern w:val="0"/>
+          <w:sz w:val="20"/>
+          <w:szCs w:val="20"/>
+          <w14:ligatures w14:val="none"/>
+        </w:rPr>
+        <w:t>Feature: Returning a borrowed item to the library</w:t>
+      </w:r>
+    </w:p>
+    <w:p>
+      <w:pPr>
+        <w:tabs>
+          <w:tab w:val="left" w:pos="916"/>
+          <w:tab w:val="left" w:pos="1832"/>
+          <w:tab w:val="left" w:pos="2748"/>
+          <w:tab w:val="left" w:pos="3664"/>
+          <w:tab w:val="left" w:pos="4580"/>
+          <w:tab w:val="left" w:pos="5496"/>
+          <w:tab w:val="left" w:pos="6412"/>
+          <w:tab w:val="left" w:pos="7328"/>
+          <w:tab w:val="left" w:pos="8244"/>
+          <w:tab w:val="left" w:pos="9160"/>
+          <w:tab w:val="left" w:pos="10076"/>
+          <w:tab w:val="left" w:pos="10992"/>
+          <w:tab w:val="left" w:pos="11908"/>
+          <w:tab w:val="left" w:pos="12824"/>
+          <w:tab w:val="left" w:pos="13740"/>
+          <w:tab w:val="left" w:pos="14656"/>
+        </w:tabs>
+        <w:spacing w:before="300" w:after="300" w:line="240" w:lineRule="auto"/>
+        <w:rPr>
+          <w:rFonts w:ascii="Courier New" w:eastAsia="Times New Roman" w:hAnsi="Courier New" w:cs="Courier New"/>
+          <w:b/>
+          <w:bCs/>
+          <w:color w:val="156082" w:themeColor="accent1"/>
+          <w:kern w:val="0"/>
+          <w:sz w:val="20"/>
+          <w:szCs w:val="20"/>
+          <w14:ligatures w14:val="none"/>
+        </w:rPr>
+      </w:pPr>
+      <w:r>
+        <w:rPr>
+          <w:rFonts w:ascii="Courier New" w:eastAsia="Times New Roman" w:hAnsi="Courier New" w:cs="Courier New"/>
+          <w:b/>
+          <w:bCs/>
+          <w:color w:val="156082" w:themeColor="accent1"/>
+          <w:kern w:val="0"/>
+          <w:sz w:val="20"/>
+          <w:szCs w:val="20"/>
+          <w14:ligatures w14:val="none"/>
+        </w:rPr>
+        <w:t>The borrower returns the book copy in the library and then the system needs to accept it based on some conditions</w:t>
+      </w:r>
+    </w:p>
+    <w:p>
+      <w:pPr>
+        <w:tabs>
+          <w:tab w:val="left" w:pos="916"/>
+          <w:tab w:val="left" w:pos="1832"/>
+          <w:tab w:val="left" w:pos="2748"/>
+          <w:tab w:val="left" w:pos="3664"/>
+          <w:tab w:val="left" w:pos="4580"/>
+          <w:tab w:val="left" w:pos="5496"/>
+          <w:tab w:val="left" w:pos="6412"/>
+          <w:tab w:val="left" w:pos="7328"/>
+          <w:tab w:val="left" w:pos="8244"/>
+          <w:tab w:val="left" w:pos="9160"/>
+          <w:tab w:val="left" w:pos="10076"/>
+          <w:tab w:val="left" w:pos="10992"/>
+          <w:tab w:val="left" w:pos="11908"/>
+          <w:tab w:val="left" w:pos="12824"/>
+          <w:tab w:val="left" w:pos="13740"/>
+          <w:tab w:val="left" w:pos="14656"/>
+        </w:tabs>
+        <w:spacing w:before="300" w:after="300" w:line="240" w:lineRule="auto"/>
+        <w:rPr>
+          <w:rFonts w:ascii="Courier New" w:eastAsia="Times New Roman" w:hAnsi="Courier New" w:cs="Courier New"/>
+          <w:b/>
+          <w:bCs/>
+          <w:color w:val="156082" w:themeColor="accent1"/>
+          <w:kern w:val="0"/>
+          <w:sz w:val="20"/>
+          <w:szCs w:val="20"/>
+          <w14:ligatures w14:val="none"/>
+        </w:rPr>
+      </w:pPr>
+    </w:p>
+    <w:p>
+      <w:pPr>
+        <w:tabs>
+          <w:tab w:val="left" w:pos="916"/>
+          <w:tab w:val="left" w:pos="1832"/>
+          <w:tab w:val="left" w:pos="2748"/>
+          <w:tab w:val="left" w:pos="3664"/>
+          <w:tab w:val="left" w:pos="4580"/>
+          <w:tab w:val="left" w:pos="5496"/>
+          <w:tab w:val="left" w:pos="6412"/>
+          <w:tab w:val="left" w:pos="7328"/>
+          <w:tab w:val="left" w:pos="8244"/>
+          <w:tab w:val="left" w:pos="9160"/>
+          <w:tab w:val="left" w:pos="10076"/>
+          <w:tab w:val="left" w:pos="10992"/>
+          <w:tab w:val="left" w:pos="11908"/>
+          <w:tab w:val="left" w:pos="12824"/>
+          <w:tab w:val="left" w:pos="13740"/>
+          <w:tab w:val="left" w:pos="14656"/>
+        </w:tabs>
+        <w:spacing w:before="300" w:after="300" w:line="240" w:lineRule="auto"/>
+        <w:rPr>
+          <w:rFonts w:ascii="Courier New" w:eastAsia="Times New Roman" w:hAnsi="Courier New" w:cs="Courier New"/>
+          <w:b/>
+          <w:bCs/>
+          <w:color w:val="156082" w:themeColor="accent1"/>
+          <w:kern w:val="0"/>
+          <w:sz w:val="20"/>
+          <w:szCs w:val="20"/>
+          <w14:ligatures w14:val="none"/>
+        </w:rPr>
+      </w:pPr>
+      <w:r>
+        <w:rPr>
+          <w:rFonts w:ascii="Courier New" w:eastAsia="Times New Roman" w:hAnsi="Courier New" w:cs="Courier New"/>
+          <w:b/>
+          <w:bCs/>
+          <w:color w:val="156082" w:themeColor="accent1"/>
+          <w:kern w:val="0"/>
+          <w:sz w:val="20"/>
+          <w:szCs w:val="20"/>
+          <w14:ligatures w14:val="none"/>
+        </w:rPr>
+        <w:t>User story: As a librarian</w:t>
+      </w:r>
+    </w:p>
+    <w:p>
+      <w:pPr>
+        <w:tabs>
+          <w:tab w:val="left" w:pos="916"/>
+          <w:tab w:val="left" w:pos="1832"/>
+          <w:tab w:val="left" w:pos="2748"/>
+          <w:tab w:val="left" w:pos="3664"/>
+          <w:tab w:val="left" w:pos="4580"/>
+          <w:tab w:val="left" w:pos="5496"/>
+          <w:tab w:val="left" w:pos="6412"/>
+          <w:tab w:val="left" w:pos="7328"/>
+          <w:tab w:val="left" w:pos="8244"/>
+          <w:tab w:val="left" w:pos="9160"/>
+          <w:tab w:val="left" w:pos="10076"/>
+          <w:tab w:val="left" w:pos="10992"/>
+          <w:tab w:val="left" w:pos="11908"/>
+          <w:tab w:val="left" w:pos="12824"/>
+          <w:tab w:val="left" w:pos="13740"/>
+          <w:tab w:val="left" w:pos="14656"/>
+        </w:tabs>
+        <w:spacing w:before="300" w:after="300" w:line="240" w:lineRule="auto"/>
+        <w:rPr>
+          <w:rFonts w:ascii="Courier New" w:eastAsia="Times New Roman" w:hAnsi="Courier New" w:cs="Courier New"/>
+          <w:b/>
+          <w:bCs/>
+          <w:color w:val="156082" w:themeColor="accent1"/>
+          <w:kern w:val="0"/>
+          <w:sz w:val="20"/>
+          <w:szCs w:val="20"/>
+          <w14:ligatures w14:val="none"/>
+        </w:rPr>
+      </w:pPr>
+      <w:r>
+        <w:rPr>
+          <w:rFonts w:ascii="Courier New" w:eastAsia="Times New Roman" w:hAnsi="Courier New" w:cs="Courier New"/>
+          <w:b/>
+          <w:bCs/>
+          <w:color w:val="156082" w:themeColor="accent1"/>
+          <w:kern w:val="0"/>
+          <w:sz w:val="20"/>
+          <w:szCs w:val="20"/>
+          <w14:ligatures w14:val="none"/>
+        </w:rPr>
+        <w:t>I want to accurately record the return of one or more books</w:t>
+      </w:r>
+    </w:p>
+    <w:p>
+      <w:pPr>
+        <w:tabs>
+          <w:tab w:val="left" w:pos="916"/>
+          <w:tab w:val="left" w:pos="1832"/>
+          <w:tab w:val="left" w:pos="2748"/>
+          <w:tab w:val="left" w:pos="3664"/>
+          <w:tab w:val="left" w:pos="4580"/>
+          <w:tab w:val="left" w:pos="5496"/>
+          <w:tab w:val="left" w:pos="6412"/>
+          <w:tab w:val="left" w:pos="7328"/>
+          <w:tab w:val="left" w:pos="8244"/>
+          <w:tab w:val="left" w:pos="9160"/>
+          <w:tab w:val="left" w:pos="10076"/>
+          <w:tab w:val="left" w:pos="10992"/>
+          <w:tab w:val="left" w:pos="11908"/>
+          <w:tab w:val="left" w:pos="12824"/>
+          <w:tab w:val="left" w:pos="13740"/>
+          <w:tab w:val="left" w:pos="14656"/>
+        </w:tabs>
+        <w:spacing w:before="300" w:after="300" w:line="240" w:lineRule="auto"/>
+        <w:rPr>
+          <w:rFonts w:ascii="Courier New" w:eastAsia="Times New Roman" w:hAnsi="Courier New" w:cs="Courier New"/>
+          <w:b/>
+          <w:bCs/>
+          <w:color w:val="156082" w:themeColor="accent1"/>
+          <w:kern w:val="0"/>
+          <w:sz w:val="20"/>
+          <w:szCs w:val="20"/>
+          <w14:ligatures w14:val="none"/>
+        </w:rPr>
+      </w:pPr>
+      <w:r>
+        <w:rPr>
+          <w:rFonts w:ascii="Courier New" w:eastAsia="Times New Roman" w:hAnsi="Courier New" w:cs="Courier New"/>
+          <w:b/>
+          <w:bCs/>
+          <w:color w:val="156082" w:themeColor="accent1"/>
+          <w:kern w:val="0"/>
+          <w:sz w:val="20"/>
+          <w:szCs w:val="20"/>
+          <w14:ligatures w14:val="none"/>
+        </w:rPr>
+        <w:t>So that books are returned on time, and late returns are fined</w:t>
+      </w:r>
+    </w:p>
+    <w:p>
+      <w:pPr>
+        <w:tabs>
+          <w:tab w:val="left" w:pos="916"/>
+          <w:tab w:val="left" w:pos="1832"/>
+          <w:tab w:val="left" w:pos="2748"/>
+          <w:tab w:val="left" w:pos="3664"/>
+          <w:tab w:val="left" w:pos="4580"/>
+          <w:tab w:val="left" w:pos="5496"/>
+          <w:tab w:val="left" w:pos="6412"/>
+          <w:tab w:val="left" w:pos="7328"/>
+          <w:tab w:val="left" w:pos="8244"/>
+          <w:tab w:val="left" w:pos="9160"/>
+          <w:tab w:val="left" w:pos="10076"/>
+          <w:tab w:val="left" w:pos="10992"/>
+          <w:tab w:val="left" w:pos="11908"/>
+          <w:tab w:val="left" w:pos="12824"/>
+          <w:tab w:val="left" w:pos="13740"/>
+          <w:tab w:val="left" w:pos="14656"/>
+        </w:tabs>
+        <w:spacing w:before="300" w:after="300" w:line="240" w:lineRule="auto"/>
+        <w:rPr>
+          <w:rFonts w:ascii="Courier New" w:eastAsia="Times New Roman" w:hAnsi="Courier New" w:cs="Courier New"/>
+          <w:b/>
+          <w:bCs/>
+          <w:color w:val="156082" w:themeColor="accent1"/>
+          <w:kern w:val="0"/>
+          <w:sz w:val="20"/>
+          <w:szCs w:val="20"/>
+          <w14:ligatures w14:val="none"/>
+        </w:rPr>
+      </w:pPr>
+    </w:p>
+    <w:p>
+      <w:pPr>
+        <w:tabs>
+          <w:tab w:val="left" w:pos="916"/>
+          <w:tab w:val="left" w:pos="1832"/>
+          <w:tab w:val="left" w:pos="2748"/>
+          <w:tab w:val="left" w:pos="3664"/>
+          <w:tab w:val="left" w:pos="4580"/>
+          <w:tab w:val="left" w:pos="5496"/>
+          <w:tab w:val="left" w:pos="6412"/>
+          <w:tab w:val="left" w:pos="7328"/>
+          <w:tab w:val="left" w:pos="8244"/>
+          <w:tab w:val="left" w:pos="9160"/>
+          <w:tab w:val="left" w:pos="10076"/>
+          <w:tab w:val="left" w:pos="10992"/>
+          <w:tab w:val="left" w:pos="11908"/>
+          <w:tab w:val="left" w:pos="12824"/>
+          <w:tab w:val="left" w:pos="13740"/>
+          <w:tab w:val="left" w:pos="14656"/>
+        </w:tabs>
+        <w:spacing w:before="300" w:after="300" w:line="240" w:lineRule="auto"/>
+        <w:rPr>
+          <w:rFonts w:ascii="Courier New" w:eastAsia="Times New Roman" w:hAnsi="Courier New" w:cs="Courier New"/>
+          <w:b/>
+          <w:bCs/>
+          <w:color w:val="156082" w:themeColor="accent1"/>
+          <w:kern w:val="0"/>
+          <w:sz w:val="20"/>
+          <w:szCs w:val="20"/>
+          <w14:ligatures w14:val="none"/>
+        </w:rPr>
+      </w:pPr>
+      <w:r>
+        <w:rPr>
+          <w:rFonts w:ascii="Courier New" w:eastAsia="Times New Roman" w:hAnsi="Courier New" w:cs="Courier New"/>
+          <w:b/>
+          <w:bCs/>
+          <w:color w:val="156082" w:themeColor="accent1"/>
+          <w:kern w:val="0"/>
+          <w:sz w:val="20"/>
+          <w:szCs w:val="20"/>
+          <w14:ligatures w14:val="none"/>
+        </w:rPr>
+        <w:t>Scenario: Successful return of an item</w:t>
+      </w:r>
+    </w:p>
+    <w:p>
+      <w:pPr>
+        <w:tabs>
+          <w:tab w:val="left" w:pos="916"/>
+          <w:tab w:val="left" w:pos="1832"/>
+          <w:tab w:val="left" w:pos="2748"/>
+          <w:tab w:val="left" w:pos="3664"/>
+          <w:tab w:val="left" w:pos="4580"/>
+          <w:tab w:val="left" w:pos="5496"/>
+          <w:tab w:val="left" w:pos="6412"/>
+          <w:tab w:val="left" w:pos="7328"/>
+          <w:tab w:val="left" w:pos="8244"/>
+          <w:tab w:val="left" w:pos="9160"/>
+          <w:tab w:val="left" w:pos="10076"/>
+          <w:tab w:val="left" w:pos="10992"/>
+          <w:tab w:val="left" w:pos="11908"/>
+          <w:tab w:val="left" w:pos="12824"/>
+          <w:tab w:val="left" w:pos="13740"/>
+          <w:tab w:val="left" w:pos="14656"/>
+        </w:tabs>
+        <w:spacing w:before="300" w:after="300" w:line="240" w:lineRule="auto"/>
+        <w:rPr>
+          <w:rFonts w:ascii="Courier New" w:eastAsia="Times New Roman" w:hAnsi="Courier New" w:cs="Courier New"/>
+          <w:b/>
+          <w:bCs/>
+          <w:color w:val="156082" w:themeColor="accent1"/>
+          <w:kern w:val="0"/>
+          <w:sz w:val="20"/>
+          <w:szCs w:val="20"/>
+          <w14:ligatures w14:val="none"/>
+        </w:rPr>
+      </w:pPr>
+      <w:r>
+        <w:rPr>
+          <w:rFonts w:ascii="Courier New" w:eastAsia="Times New Roman" w:hAnsi="Courier New" w:cs="Courier New"/>
+          <w:b/>
+          <w:bCs/>
+          <w:color w:val="156082" w:themeColor="accent1"/>
+          <w:kern w:val="0"/>
+          <w:sz w:val="20"/>
+          <w:szCs w:val="20"/>
+          <w14:ligatures w14:val="none"/>
+        </w:rPr>
+        <w:t>This scenario describes the successful process of returning an item by a borrower</w:t>
+      </w:r>
+    </w:p>
+    <w:p>
+      <w:pPr>
+        <w:tabs>
+          <w:tab w:val="left" w:pos="916"/>
+          <w:tab w:val="left" w:pos="1832"/>
+          <w:tab w:val="left" w:pos="2748"/>
+          <w:tab w:val="left" w:pos="3664"/>
+          <w:tab w:val="left" w:pos="4580"/>
+          <w:tab w:val="left" w:pos="5496"/>
+          <w:tab w:val="left" w:pos="6412"/>
+          <w:tab w:val="left" w:pos="7328"/>
+          <w:tab w:val="left" w:pos="8244"/>
+          <w:tab w:val="left" w:pos="9160"/>
+          <w:tab w:val="left" w:pos="10076"/>
+          <w:tab w:val="left" w:pos="10992"/>
+          <w:tab w:val="left" w:pos="11908"/>
+          <w:tab w:val="left" w:pos="12824"/>
+          <w:tab w:val="left" w:pos="13740"/>
+          <w:tab w:val="left" w:pos="14656"/>
+        </w:tabs>
+        <w:spacing w:before="300" w:after="300" w:line="240" w:lineRule="auto"/>
+        <w:rPr>
+          <w:rFonts w:ascii="Courier New" w:eastAsia="Times New Roman" w:hAnsi="Courier New" w:cs="Courier New"/>
+          <w:b/>
+          <w:bCs/>
+          <w:color w:val="156082" w:themeColor="accent1"/>
+          <w:kern w:val="0"/>
+          <w:sz w:val="20"/>
+          <w:szCs w:val="20"/>
+          <w14:ligatures w14:val="none"/>
+        </w:rPr>
+      </w:pPr>
+      <w:r>
+        <w:rPr>
+          <w:rFonts w:ascii="Courier New" w:eastAsia="Times New Roman" w:hAnsi="Courier New" w:cs="Courier New"/>
+          <w:b/>
+          <w:bCs/>
+          <w:color w:val="156082" w:themeColor="accent1"/>
+          <w:kern w:val="0"/>
+          <w:sz w:val="20"/>
+          <w:szCs w:val="20"/>
+          <w14:ligatures w14:val="none"/>
+        </w:rPr>
+        <w:t>Given George Red borrowed the item Animal Kingdom 5 days prior to today's date</w:t>
+      </w:r>
+    </w:p>
+    <w:p>
+      <w:pPr>
+        <w:tabs>
+          <w:tab w:val="left" w:pos="916"/>
+          <w:tab w:val="left" w:pos="1832"/>
+          <w:tab w:val="left" w:pos="2748"/>
+          <w:tab w:val="left" w:pos="3664"/>
+          <w:tab w:val="left" w:pos="4580"/>
+          <w:tab w:val="left" w:pos="5496"/>
+          <w:tab w:val="left" w:pos="6412"/>
+          <w:tab w:val="left" w:pos="7328"/>
+          <w:tab w:val="left" w:pos="8244"/>
+          <w:tab w:val="left" w:pos="9160"/>
+          <w:tab w:val="left" w:pos="10076"/>
+          <w:tab w:val="left" w:pos="10992"/>
+          <w:tab w:val="left" w:pos="11908"/>
+          <w:tab w:val="left" w:pos="12824"/>
+          <w:tab w:val="left" w:pos="13740"/>
+          <w:tab w:val="left" w:pos="14656"/>
+        </w:tabs>
+        <w:spacing w:before="300" w:after="300" w:line="240" w:lineRule="auto"/>
+        <w:rPr>
+          <w:rFonts w:ascii="Courier New" w:eastAsia="Times New Roman" w:hAnsi="Courier New" w:cs="Courier New"/>
+          <w:b/>
+          <w:bCs/>
+          <w:color w:val="156082" w:themeColor="accent1"/>
+          <w:kern w:val="0"/>
+          <w:sz w:val="20"/>
+          <w:szCs w:val="20"/>
+          <w14:ligatures w14:val="none"/>
+        </w:rPr>
+      </w:pPr>
+      <w:r>
+        <w:rPr>
+          <w:rFonts w:ascii="Courier New" w:eastAsia="Times New Roman" w:hAnsi="Courier New" w:cs="Courier New"/>
+          <w:b/>
+          <w:bCs/>
+          <w:color w:val="156082" w:themeColor="accent1"/>
+          <w:kern w:val="0"/>
+          <w:sz w:val="20"/>
+          <w:szCs w:val="20"/>
+          <w14:ligatures w14:val="none"/>
+        </w:rPr>
+        <w:t>And George Red has been assigned maximum lending days of 10</w:t>
+      </w:r>
+    </w:p>
+    <w:p>
+      <w:pPr>
+        <w:tabs>
+          <w:tab w:val="left" w:pos="916"/>
+          <w:tab w:val="left" w:pos="1832"/>
+          <w:tab w:val="left" w:pos="2748"/>
+          <w:tab w:val="left" w:pos="3664"/>
+          <w:tab w:val="left" w:pos="4580"/>
+          <w:tab w:val="left" w:pos="5496"/>
+          <w:tab w:val="left" w:pos="6412"/>
+          <w:tab w:val="left" w:pos="7328"/>
+          <w:tab w:val="left" w:pos="8244"/>
+          <w:tab w:val="left" w:pos="9160"/>
+          <w:tab w:val="left" w:pos="10076"/>
+          <w:tab w:val="left" w:pos="10992"/>
+          <w:tab w:val="left" w:pos="11908"/>
+          <w:tab w:val="left" w:pos="12824"/>
+          <w:tab w:val="left" w:pos="13740"/>
+          <w:tab w:val="left" w:pos="14656"/>
+        </w:tabs>
+        <w:spacing w:before="300" w:after="300" w:line="240" w:lineRule="auto"/>
+        <w:rPr>
+          <w:rFonts w:ascii="Courier New" w:eastAsia="Times New Roman" w:hAnsi="Courier New" w:cs="Courier New"/>
+          <w:b/>
+          <w:bCs/>
+          <w:color w:val="156082" w:themeColor="accent1"/>
+          <w:kern w:val="0"/>
+          <w:sz w:val="20"/>
+          <w:szCs w:val="20"/>
+          <w14:ligatures w14:val="none"/>
+        </w:rPr>
+      </w:pPr>
+      <w:r>
+        <w:rPr>
+          <w:rFonts w:ascii="Courier New" w:eastAsia="Times New Roman" w:hAnsi="Courier New" w:cs="Courier New"/>
+          <w:b/>
+          <w:bCs/>
+          <w:color w:val="156082" w:themeColor="accent1"/>
+          <w:kern w:val="0"/>
+          <w:sz w:val="20"/>
+          <w:szCs w:val="20"/>
+          <w14:ligatures w14:val="none"/>
+        </w:rPr>
+        <w:t>When the return of Animal Kingdom is processed</w:t>
+      </w:r>
+    </w:p>
+    <w:p>
+      <w:pPr>
+        <w:tabs>
+          <w:tab w:val="left" w:pos="916"/>
+          <w:tab w:val="left" w:pos="1832"/>
+          <w:tab w:val="left" w:pos="2748"/>
+          <w:tab w:val="left" w:pos="3664"/>
+          <w:tab w:val="left" w:pos="4580"/>
+          <w:tab w:val="left" w:pos="5496"/>
+          <w:tab w:val="left" w:pos="6412"/>
+          <w:tab w:val="left" w:pos="7328"/>
+          <w:tab w:val="left" w:pos="8244"/>
+          <w:tab w:val="left" w:pos="9160"/>
+          <w:tab w:val="left" w:pos="10076"/>
+          <w:tab w:val="left" w:pos="10992"/>
+          <w:tab w:val="left" w:pos="11908"/>
+          <w:tab w:val="left" w:pos="12824"/>
+          <w:tab w:val="left" w:pos="13740"/>
+          <w:tab w:val="left" w:pos="14656"/>
+        </w:tabs>
+        <w:spacing w:before="300" w:after="300" w:line="240" w:lineRule="auto"/>
+        <w:rPr>
+          <w:rFonts w:ascii="Courier New" w:eastAsia="Times New Roman" w:hAnsi="Courier New" w:cs="Courier New"/>
+          <w:b/>
+          <w:bCs/>
+          <w:color w:val="156082" w:themeColor="accent1"/>
+          <w:kern w:val="0"/>
+          <w:sz w:val="20"/>
+          <w:szCs w:val="20"/>
+          <w14:ligatures w14:val="none"/>
+        </w:rPr>
+      </w:pPr>
+      <w:r>
+        <w:rPr>
+          <w:rFonts w:ascii="Courier New" w:eastAsia="Times New Roman" w:hAnsi="Courier New" w:cs="Courier New"/>
+          <w:b/>
+          <w:bCs/>
+          <w:color w:val="156082" w:themeColor="accent1"/>
+          <w:kern w:val="0"/>
+          <w:sz w:val="20"/>
+          <w:szCs w:val="20"/>
+          <w14:ligatures w14:val="none"/>
+        </w:rPr>
+        <w:t>Then the system marks the state of Animal Kingdom as AVAILABLE</w:t>
+      </w:r>
+    </w:p>
+    <w:p>
+      <w:pPr>
+        <w:tabs>
+          <w:tab w:val="left" w:pos="916"/>
+          <w:tab w:val="left" w:pos="1832"/>
+          <w:tab w:val="left" w:pos="2748"/>
+          <w:tab w:val="left" w:pos="3664"/>
+          <w:tab w:val="left" w:pos="4580"/>
+          <w:tab w:val="left" w:pos="5496"/>
+          <w:tab w:val="left" w:pos="6412"/>
+          <w:tab w:val="left" w:pos="7328"/>
+          <w:tab w:val="left" w:pos="8244"/>
+          <w:tab w:val="left" w:pos="9160"/>
+          <w:tab w:val="left" w:pos="10076"/>
+          <w:tab w:val="left" w:pos="10992"/>
+          <w:tab w:val="left" w:pos="11908"/>
+          <w:tab w:val="left" w:pos="12824"/>
+          <w:tab w:val="left" w:pos="13740"/>
+          <w:tab w:val="left" w:pos="14656"/>
+        </w:tabs>
+        <w:spacing w:before="300" w:after="300" w:line="240" w:lineRule="auto"/>
+        <w:rPr>
+          <w:rFonts w:ascii="Courier New" w:eastAsia="Times New Roman" w:hAnsi="Courier New" w:cs="Courier New"/>
+          <w:b/>
+          <w:bCs/>
+          <w:color w:val="156082" w:themeColor="accent1"/>
+          <w:kern w:val="0"/>
+          <w:sz w:val="20"/>
+          <w:szCs w:val="20"/>
+          <w14:ligatures w14:val="none"/>
+        </w:rPr>
+      </w:pPr>
+      <w:r>
+        <w:rPr>
+          <w:rFonts w:ascii="Courier New" w:eastAsia="Times New Roman" w:hAnsi="Courier New" w:cs="Courier New"/>
+          <w:b/>
+          <w:bCs/>
+          <w:color w:val="156082" w:themeColor="accent1"/>
+          <w:kern w:val="0"/>
+          <w:sz w:val="20"/>
+          <w:szCs w:val="20"/>
+          <w14:ligatures w14:val="none"/>
+        </w:rPr>
+        <w:t>And George Red has one less pending item</w:t>
+      </w:r>
+    </w:p>
+    <w:p>
+      <w:pPr>
+        <w:tabs>
+          <w:tab w:val="left" w:pos="916"/>
+          <w:tab w:val="left" w:pos="1832"/>
+          <w:tab w:val="left" w:pos="2748"/>
+          <w:tab w:val="left" w:pos="3664"/>
+          <w:tab w:val="left" w:pos="4580"/>
+          <w:tab w:val="left" w:pos="5496"/>
+          <w:tab w:val="left" w:pos="6412"/>
+          <w:tab w:val="left" w:pos="7328"/>
+          <w:tab w:val="left" w:pos="8244"/>
+          <w:tab w:val="left" w:pos="9160"/>
+          <w:tab w:val="left" w:pos="10076"/>
+          <w:tab w:val="left" w:pos="10992"/>
+          <w:tab w:val="left" w:pos="11908"/>
+          <w:tab w:val="left" w:pos="12824"/>
+          <w:tab w:val="left" w:pos="13740"/>
+          <w:tab w:val="left" w:pos="14656"/>
+        </w:tabs>
+        <w:spacing w:before="300" w:after="300" w:line="240" w:lineRule="auto"/>
+        <w:rPr>
+          <w:rFonts w:ascii="Courier New" w:eastAsia="Times New Roman" w:hAnsi="Courier New" w:cs="Courier New"/>
+          <w:b/>
+          <w:bCs/>
+          <w:color w:val="156082" w:themeColor="accent1"/>
+          <w:kern w:val="0"/>
+          <w:sz w:val="20"/>
+          <w:szCs w:val="20"/>
+          <w14:ligatures w14:val="none"/>
+        </w:rPr>
+      </w:pPr>
+      <w:r>
+        <w:rPr>
+          <w:rFonts w:ascii="Courier New" w:eastAsia="Times New Roman" w:hAnsi="Courier New" w:cs="Courier New"/>
+          <w:b/>
+          <w:bCs/>
+          <w:color w:val="156082" w:themeColor="accent1"/>
+          <w:kern w:val="0"/>
+          <w:sz w:val="20"/>
+          <w:szCs w:val="20"/>
+          <w14:ligatures w14:val="none"/>
+        </w:rPr>
+        <w:t>And George Red does not pay a fine</w:t>
+      </w:r>
+    </w:p>
+    <w:p>
+      <w:pPr>
+        <w:tabs>
+          <w:tab w:val="left" w:pos="916"/>
+          <w:tab w:val="left" w:pos="1832"/>
+          <w:tab w:val="left" w:pos="2748"/>
+          <w:tab w:val="left" w:pos="3664"/>
+          <w:tab w:val="left" w:pos="4580"/>
+          <w:tab w:val="left" w:pos="5496"/>
+          <w:tab w:val="left" w:pos="6412"/>
+          <w:tab w:val="left" w:pos="7328"/>
+          <w:tab w:val="left" w:pos="8244"/>
+          <w:tab w:val="left" w:pos="9160"/>
+          <w:tab w:val="left" w:pos="10076"/>
+          <w:tab w:val="left" w:pos="10992"/>
+          <w:tab w:val="left" w:pos="11908"/>
+          <w:tab w:val="left" w:pos="12824"/>
+          <w:tab w:val="left" w:pos="13740"/>
+          <w:tab w:val="left" w:pos="14656"/>
+        </w:tabs>
+        <w:spacing w:before="300" w:after="300" w:line="240" w:lineRule="auto"/>
+        <w:rPr>
+          <w:rFonts w:ascii="Courier New" w:eastAsia="Times New Roman" w:hAnsi="Courier New" w:cs="Courier New"/>
+          <w:b/>
+          <w:bCs/>
+          <w:color w:val="156082" w:themeColor="accent1"/>
+          <w:kern w:val="0"/>
+          <w:sz w:val="20"/>
+          <w:szCs w:val="20"/>
+          <w14:ligatures w14:val="none"/>
+        </w:rPr>
+      </w:pPr>
+      <w:r>
+        <w:rPr>
+          <w:rFonts w:ascii="Courier New" w:eastAsia="Times New Roman" w:hAnsi="Courier New" w:cs="Courier New"/>
+          <w:b/>
+          <w:bCs/>
+          <w:color w:val="156082" w:themeColor="accent1"/>
+          <w:kern w:val="0"/>
+          <w:sz w:val="20"/>
+          <w:szCs w:val="20"/>
+          <w14:ligatures w14:val="none"/>
+        </w:rPr>
+        <w:t>And the return date of the loan is set to today's date</w:t>
+      </w:r>
+    </w:p>
+    <w:p>
+      <w:pPr>
+        <w:tabs>
+          <w:tab w:val="left" w:pos="916"/>
+          <w:tab w:val="left" w:pos="1832"/>
+          <w:tab w:val="left" w:pos="2748"/>
+          <w:tab w:val="left" w:pos="3664"/>
+          <w:tab w:val="left" w:pos="4580"/>
+          <w:tab w:val="left" w:pos="5496"/>
+          <w:tab w:val="left" w:pos="6412"/>
+          <w:tab w:val="left" w:pos="7328"/>
+          <w:tab w:val="left" w:pos="8244"/>
+          <w:tab w:val="left" w:pos="9160"/>
+          <w:tab w:val="left" w:pos="10076"/>
+          <w:tab w:val="left" w:pos="10992"/>
+          <w:tab w:val="left" w:pos="11908"/>
+          <w:tab w:val="left" w:pos="12824"/>
+          <w:tab w:val="left" w:pos="13740"/>
+          <w:tab w:val="left" w:pos="14656"/>
+        </w:tabs>
+        <w:spacing w:before="300" w:after="300" w:line="240" w:lineRule="auto"/>
+        <w:rPr>
+          <w:rFonts w:ascii="Courier New" w:eastAsia="Times New Roman" w:hAnsi="Courier New" w:cs="Courier New"/>
+          <w:b/>
+          <w:bCs/>
+          <w:color w:val="156082" w:themeColor="accent1"/>
+          <w:kern w:val="0"/>
+          <w:sz w:val="20"/>
+          <w:szCs w:val="20"/>
+          <w14:ligatures w14:val="none"/>
+        </w:rPr>
+      </w:pPr>
+    </w:p>
+    <w:p>
+      <w:pPr>
+        <w:tabs>
+          <w:tab w:val="left" w:pos="916"/>
+          <w:tab w:val="left" w:pos="1832"/>
+          <w:tab w:val="left" w:pos="2748"/>
+          <w:tab w:val="left" w:pos="3664"/>
+          <w:tab w:val="left" w:pos="4580"/>
+          <w:tab w:val="left" w:pos="5496"/>
+          <w:tab w:val="left" w:pos="6412"/>
+          <w:tab w:val="left" w:pos="7328"/>
+          <w:tab w:val="left" w:pos="8244"/>
+          <w:tab w:val="left" w:pos="9160"/>
+          <w:tab w:val="left" w:pos="10076"/>
+          <w:tab w:val="left" w:pos="10992"/>
+          <w:tab w:val="left" w:pos="11908"/>
+          <w:tab w:val="left" w:pos="12824"/>
+          <w:tab w:val="left" w:pos="13740"/>
+          <w:tab w:val="left" w:pos="14656"/>
+        </w:tabs>
+        <w:spacing w:before="300" w:after="300" w:line="240" w:lineRule="auto"/>
+        <w:rPr>
+          <w:rFonts w:ascii="Courier New" w:eastAsia="Times New Roman" w:hAnsi="Courier New" w:cs="Courier New"/>
+          <w:b/>
+          <w:bCs/>
+          <w:color w:val="156082" w:themeColor="accent1"/>
+          <w:kern w:val="0"/>
+          <w:sz w:val="20"/>
+          <w:szCs w:val="20"/>
+          <w14:ligatures w14:val="none"/>
+        </w:rPr>
+      </w:pPr>
+      <w:r>
+        <w:rPr>
+          <w:rFonts w:ascii="Courier New" w:eastAsia="Times New Roman" w:hAnsi="Courier New" w:cs="Courier New"/>
+          <w:b/>
+          <w:bCs/>
+          <w:color w:val="156082" w:themeColor="accent1"/>
+          <w:kern w:val="0"/>
+          <w:sz w:val="20"/>
+          <w:szCs w:val="20"/>
+          <w14:ligatures w14:val="none"/>
+        </w:rPr>
+        <w:t>Scenario: Late return of an item from a borrower</w:t>
+      </w:r>
+    </w:p>
+    <w:p>
+      <w:pPr>
+        <w:tabs>
+          <w:tab w:val="left" w:pos="916"/>
+          <w:tab w:val="left" w:pos="1832"/>
+          <w:tab w:val="left" w:pos="2748"/>
+          <w:tab w:val="left" w:pos="3664"/>
+          <w:tab w:val="left" w:pos="4580"/>
+          <w:tab w:val="left" w:pos="5496"/>
+          <w:tab w:val="left" w:pos="6412"/>
+          <w:tab w:val="left" w:pos="7328"/>
+          <w:tab w:val="left" w:pos="8244"/>
+          <w:tab w:val="left" w:pos="9160"/>
+          <w:tab w:val="left" w:pos="10076"/>
+          <w:tab w:val="left" w:pos="10992"/>
+          <w:tab w:val="left" w:pos="11908"/>
+          <w:tab w:val="left" w:pos="12824"/>
+          <w:tab w:val="left" w:pos="13740"/>
+          <w:tab w:val="left" w:pos="14656"/>
+        </w:tabs>
+        <w:spacing w:before="300" w:after="300" w:line="240" w:lineRule="auto"/>
+        <w:rPr>
+          <w:rFonts w:ascii="Courier New" w:eastAsia="Times New Roman" w:hAnsi="Courier New" w:cs="Courier New"/>
+          <w:b/>
+          <w:bCs/>
+          <w:color w:val="156082" w:themeColor="accent1"/>
+          <w:kern w:val="0"/>
+          <w:sz w:val="20"/>
+          <w:szCs w:val="20"/>
+          <w14:ligatures w14:val="none"/>
+        </w:rPr>
+      </w:pPr>
+      <w:r>
+        <w:rPr>
+          <w:rFonts w:ascii="Courier New" w:eastAsia="Times New Roman" w:hAnsi="Courier New" w:cs="Courier New"/>
+          <w:b/>
+          <w:bCs/>
+          <w:color w:val="156082" w:themeColor="accent1"/>
+          <w:kern w:val="0"/>
+          <w:sz w:val="20"/>
+          <w:szCs w:val="20"/>
+          <w14:ligatures w14:val="none"/>
+        </w:rPr>
+        <w:t>This scenario describes what happens when a borrower returns a loaned item late and has to pay a fine</w:t>
+      </w:r>
+    </w:p>
+    <w:p>
+      <w:pPr>
+        <w:tabs>
+          <w:tab w:val="left" w:pos="916"/>
+          <w:tab w:val="left" w:pos="1832"/>
+          <w:tab w:val="left" w:pos="2748"/>
+          <w:tab w:val="left" w:pos="3664"/>
+          <w:tab w:val="left" w:pos="4580"/>
+          <w:tab w:val="left" w:pos="5496"/>
+          <w:tab w:val="left" w:pos="6412"/>
+          <w:tab w:val="left" w:pos="7328"/>
+          <w:tab w:val="left" w:pos="8244"/>
+          <w:tab w:val="left" w:pos="9160"/>
+          <w:tab w:val="left" w:pos="10076"/>
+          <w:tab w:val="left" w:pos="10992"/>
+          <w:tab w:val="left" w:pos="11908"/>
+          <w:tab w:val="left" w:pos="12824"/>
+          <w:tab w:val="left" w:pos="13740"/>
+          <w:tab w:val="left" w:pos="14656"/>
+        </w:tabs>
+        <w:spacing w:before="300" w:after="300" w:line="240" w:lineRule="auto"/>
+        <w:rPr>
+          <w:rFonts w:ascii="Courier New" w:eastAsia="Times New Roman" w:hAnsi="Courier New" w:cs="Courier New"/>
+          <w:b/>
+          <w:bCs/>
+          <w:color w:val="156082" w:themeColor="accent1"/>
+          <w:kern w:val="0"/>
+          <w:sz w:val="20"/>
+          <w:szCs w:val="20"/>
+          <w14:ligatures w14:val="none"/>
+        </w:rPr>
+      </w:pPr>
+      <w:r>
+        <w:rPr>
+          <w:rFonts w:ascii="Courier New" w:eastAsia="Times New Roman" w:hAnsi="Courier New" w:cs="Courier New"/>
+          <w:b/>
+          <w:bCs/>
+          <w:color w:val="156082" w:themeColor="accent1"/>
+          <w:kern w:val="0"/>
+          <w:sz w:val="20"/>
+          <w:szCs w:val="20"/>
+          <w14:ligatures w14:val="none"/>
+        </w:rPr>
+        <w:t>Given George Red borrowed the item Animal Kingdom 10 days prior to today's date</w:t>
+      </w:r>
+    </w:p>
+    <w:p>
+      <w:pPr>
+        <w:tabs>
+          <w:tab w:val="left" w:pos="916"/>
+          <w:tab w:val="left" w:pos="1832"/>
+          <w:tab w:val="left" w:pos="2748"/>
+          <w:tab w:val="left" w:pos="3664"/>
+          <w:tab w:val="left" w:pos="4580"/>
+          <w:tab w:val="left" w:pos="5496"/>
+          <w:tab w:val="left" w:pos="6412"/>
+          <w:tab w:val="left" w:pos="7328"/>
+          <w:tab w:val="left" w:pos="8244"/>
+          <w:tab w:val="left" w:pos="9160"/>
+          <w:tab w:val="left" w:pos="10076"/>
+          <w:tab w:val="left" w:pos="10992"/>
+          <w:tab w:val="left" w:pos="11908"/>
+          <w:tab w:val="left" w:pos="12824"/>
+          <w:tab w:val="left" w:pos="13740"/>
+          <w:tab w:val="left" w:pos="14656"/>
+        </w:tabs>
+        <w:spacing w:before="300" w:after="300" w:line="240" w:lineRule="auto"/>
+        <w:rPr>
+          <w:rFonts w:ascii="Courier New" w:eastAsia="Times New Roman" w:hAnsi="Courier New" w:cs="Courier New"/>
+          <w:b/>
+          <w:bCs/>
+          <w:color w:val="156082" w:themeColor="accent1"/>
+          <w:kern w:val="0"/>
+          <w:sz w:val="20"/>
+          <w:szCs w:val="20"/>
+          <w14:ligatures w14:val="none"/>
+        </w:rPr>
+      </w:pPr>
+      <w:r>
+        <w:rPr>
+          <w:rFonts w:ascii="Courier New" w:eastAsia="Times New Roman" w:hAnsi="Courier New" w:cs="Courier New"/>
+          <w:b/>
+          <w:bCs/>
+          <w:color w:val="156082" w:themeColor="accent1"/>
+          <w:kern w:val="0"/>
+          <w:sz w:val="20"/>
+          <w:szCs w:val="20"/>
+          <w14:ligatures w14:val="none"/>
+        </w:rPr>
+        <w:t>And George Red has been assigned maximum lending days of 7</w:t>
+      </w:r>
+    </w:p>
+    <w:p>
+      <w:pPr>
+        <w:tabs>
+          <w:tab w:val="left" w:pos="916"/>
+          <w:tab w:val="left" w:pos="1832"/>
+          <w:tab w:val="left" w:pos="2748"/>
+          <w:tab w:val="left" w:pos="3664"/>
+          <w:tab w:val="left" w:pos="4580"/>
+          <w:tab w:val="left" w:pos="5496"/>
+          <w:tab w:val="left" w:pos="6412"/>
+          <w:tab w:val="left" w:pos="7328"/>
+          <w:tab w:val="left" w:pos="8244"/>
+          <w:tab w:val="left" w:pos="9160"/>
+          <w:tab w:val="left" w:pos="10076"/>
+          <w:tab w:val="left" w:pos="10992"/>
+          <w:tab w:val="left" w:pos="11908"/>
+          <w:tab w:val="left" w:pos="12824"/>
+          <w:tab w:val="left" w:pos="13740"/>
+          <w:tab w:val="left" w:pos="14656"/>
+        </w:tabs>
+        <w:spacing w:before="300" w:after="300" w:line="240" w:lineRule="auto"/>
+        <w:rPr>
+          <w:rFonts w:ascii="Courier New" w:eastAsia="Times New Roman" w:hAnsi="Courier New" w:cs="Courier New"/>
+          <w:b/>
+          <w:bCs/>
+          <w:color w:val="156082" w:themeColor="accent1"/>
+          <w:kern w:val="0"/>
+          <w:sz w:val="20"/>
+          <w:szCs w:val="20"/>
+          <w14:ligatures w14:val="none"/>
+        </w:rPr>
+      </w:pPr>
+      <w:r>
+        <w:rPr>
+          <w:rFonts w:ascii="Courier New" w:eastAsia="Times New Roman" w:hAnsi="Courier New" w:cs="Courier New"/>
+          <w:b/>
+          <w:bCs/>
+          <w:color w:val="156082" w:themeColor="accent1"/>
+          <w:kern w:val="0"/>
+          <w:sz w:val="20"/>
+          <w:szCs w:val="20"/>
+          <w14:ligatures w14:val="none"/>
+        </w:rPr>
+        <w:t>When the return of Animal Kingdom is processed</w:t>
+      </w:r>
+    </w:p>
+    <w:p>
+      <w:pPr>
+        <w:tabs>
+          <w:tab w:val="left" w:pos="916"/>
+          <w:tab w:val="left" w:pos="1832"/>
+          <w:tab w:val="left" w:pos="2748"/>
+          <w:tab w:val="left" w:pos="3664"/>
+          <w:tab w:val="left" w:pos="4580"/>
+          <w:tab w:val="left" w:pos="5496"/>
+          <w:tab w:val="left" w:pos="6412"/>
+          <w:tab w:val="left" w:pos="7328"/>
+          <w:tab w:val="left" w:pos="8244"/>
+          <w:tab w:val="left" w:pos="9160"/>
+          <w:tab w:val="left" w:pos="10076"/>
+          <w:tab w:val="left" w:pos="10992"/>
+          <w:tab w:val="left" w:pos="11908"/>
+          <w:tab w:val="left" w:pos="12824"/>
+          <w:tab w:val="left" w:pos="13740"/>
+          <w:tab w:val="left" w:pos="14656"/>
+        </w:tabs>
+        <w:spacing w:before="300" w:after="300" w:line="240" w:lineRule="auto"/>
+        <w:rPr>
+          <w:rFonts w:ascii="Courier New" w:eastAsia="Times New Roman" w:hAnsi="Courier New" w:cs="Courier New"/>
+          <w:b/>
+          <w:bCs/>
+          <w:color w:val="156082" w:themeColor="accent1"/>
+          <w:kern w:val="0"/>
+          <w:sz w:val="20"/>
+          <w:szCs w:val="20"/>
+          <w14:ligatures w14:val="none"/>
+        </w:rPr>
+      </w:pPr>
+      <w:r>
+        <w:rPr>
+          <w:rFonts w:ascii="Courier New" w:eastAsia="Times New Roman" w:hAnsi="Courier New" w:cs="Courier New"/>
+          <w:b/>
+          <w:bCs/>
+          <w:color w:val="156082" w:themeColor="accent1"/>
+          <w:kern w:val="0"/>
+          <w:sz w:val="20"/>
+          <w:szCs w:val="20"/>
+          <w14:ligatures w14:val="none"/>
+        </w:rPr>
+        <w:t>Then the system marks the state of Animal Kingdom as AVAILABLE</w:t>
+      </w:r>
+    </w:p>
+    <w:p>
+      <w:pPr>
+        <w:tabs>
+          <w:tab w:val="left" w:pos="916"/>
+          <w:tab w:val="left" w:pos="1832"/>
+          <w:tab w:val="left" w:pos="2748"/>
+          <w:tab w:val="left" w:pos="3664"/>
+          <w:tab w:val="left" w:pos="4580"/>
+          <w:tab w:val="left" w:pos="5496"/>
+          <w:tab w:val="left" w:pos="6412"/>
+          <w:tab w:val="left" w:pos="7328"/>
+          <w:tab w:val="left" w:pos="8244"/>
+          <w:tab w:val="left" w:pos="9160"/>
+          <w:tab w:val="left" w:pos="10076"/>
+          <w:tab w:val="left" w:pos="10992"/>
+          <w:tab w:val="left" w:pos="11908"/>
+          <w:tab w:val="left" w:pos="12824"/>
+          <w:tab w:val="left" w:pos="13740"/>
+          <w:tab w:val="left" w:pos="14656"/>
+        </w:tabs>
+        <w:spacing w:before="300" w:after="300" w:line="240" w:lineRule="auto"/>
+        <w:rPr>
+          <w:rFonts w:ascii="Courier New" w:eastAsia="Times New Roman" w:hAnsi="Courier New" w:cs="Courier New"/>
+          <w:b/>
+          <w:bCs/>
+          <w:color w:val="156082" w:themeColor="accent1"/>
+          <w:kern w:val="0"/>
+          <w:sz w:val="20"/>
+          <w:szCs w:val="20"/>
+          <w14:ligatures w14:val="none"/>
+        </w:rPr>
+      </w:pPr>
+      <w:r>
+        <w:rPr>
+          <w:rFonts w:ascii="Courier New" w:eastAsia="Times New Roman" w:hAnsi="Courier New" w:cs="Courier New"/>
+          <w:b/>
+          <w:bCs/>
+          <w:color w:val="156082" w:themeColor="accent1"/>
+          <w:kern w:val="0"/>
+          <w:sz w:val="20"/>
+          <w:szCs w:val="20"/>
+          <w14:ligatures w14:val="none"/>
+        </w:rPr>
+        <w:t>And George Red pays a fine based on the borrower category</w:t>
+      </w:r>
+    </w:p>
+    <w:p>
+      <w:pPr>
+        <w:tabs>
+          <w:tab w:val="left" w:pos="916"/>
+          <w:tab w:val="left" w:pos="1832"/>
+          <w:tab w:val="left" w:pos="2748"/>
+          <w:tab w:val="left" w:pos="3664"/>
+          <w:tab w:val="left" w:pos="4580"/>
+          <w:tab w:val="left" w:pos="5496"/>
+          <w:tab w:val="left" w:pos="6412"/>
+          <w:tab w:val="left" w:pos="7328"/>
+          <w:tab w:val="left" w:pos="8244"/>
+          <w:tab w:val="left" w:pos="9160"/>
+          <w:tab w:val="left" w:pos="10076"/>
+          <w:tab w:val="left" w:pos="10992"/>
+          <w:tab w:val="left" w:pos="11908"/>
+          <w:tab w:val="left" w:pos="12824"/>
+          <w:tab w:val="left" w:pos="13740"/>
+          <w:tab w:val="left" w:pos="14656"/>
+        </w:tabs>
+        <w:spacing w:before="300" w:after="300" w:line="240" w:lineRule="auto"/>
+        <w:rPr>
+          <w:rFonts w:ascii="Courier New" w:eastAsia="Times New Roman" w:hAnsi="Courier New" w:cs="Courier New"/>
+          <w:b/>
+          <w:bCs/>
+          <w:color w:val="156082" w:themeColor="accent1"/>
+          <w:kern w:val="0"/>
+          <w:sz w:val="20"/>
+          <w:szCs w:val="20"/>
+          <w14:ligatures w14:val="none"/>
+        </w:rPr>
+      </w:pPr>
+      <w:r>
+        <w:rPr>
+          <w:rFonts w:ascii="Courier New" w:eastAsia="Times New Roman" w:hAnsi="Courier New" w:cs="Courier New"/>
+          <w:b/>
+          <w:bCs/>
+          <w:color w:val="156082" w:themeColor="accent1"/>
+          <w:kern w:val="0"/>
+          <w:sz w:val="20"/>
+          <w:szCs w:val="20"/>
+          <w14:ligatures w14:val="none"/>
+        </w:rPr>
+        <w:t>And the return date of the loan is set to today's date</w:t>
+      </w:r>
+    </w:p>
+    <w:p>
+      <w:pPr>
+        <w:tabs>
+          <w:tab w:val="left" w:pos="916"/>
+          <w:tab w:val="left" w:pos="1832"/>
+          <w:tab w:val="left" w:pos="2748"/>
+          <w:tab w:val="left" w:pos="3664"/>
+          <w:tab w:val="left" w:pos="4580"/>
+          <w:tab w:val="left" w:pos="5496"/>
+          <w:tab w:val="left" w:pos="6412"/>
+          <w:tab w:val="left" w:pos="7328"/>
+          <w:tab w:val="left" w:pos="8244"/>
+          <w:tab w:val="left" w:pos="9160"/>
+          <w:tab w:val="left" w:pos="10076"/>
+          <w:tab w:val="left" w:pos="10992"/>
+          <w:tab w:val="left" w:pos="11908"/>
+          <w:tab w:val="left" w:pos="12824"/>
+          <w:tab w:val="left" w:pos="13740"/>
+          <w:tab w:val="left" w:pos="14656"/>
+        </w:tabs>
+        <w:spacing w:before="300" w:after="300" w:line="240" w:lineRule="auto"/>
+        <w:rPr>
+          <w:rFonts w:ascii="Courier New" w:eastAsia="Times New Roman" w:hAnsi="Courier New" w:cs="Courier New"/>
+          <w:b/>
+          <w:bCs/>
+          <w:color w:val="156082" w:themeColor="accent1"/>
+          <w:kern w:val="0"/>
+          <w:sz w:val="20"/>
+          <w:szCs w:val="20"/>
+          <w14:ligatures w14:val="none"/>
+        </w:rPr>
+      </w:pPr>
+    </w:p>
+    <w:p>
+      <w:pPr>
+        <w:tabs>
+          <w:tab w:val="left" w:pos="916"/>
+          <w:tab w:val="left" w:pos="1832"/>
+          <w:tab w:val="left" w:pos="2748"/>
+          <w:tab w:val="left" w:pos="3664"/>
+          <w:tab w:val="left" w:pos="4580"/>
+          <w:tab w:val="left" w:pos="5496"/>
+          <w:tab w:val="left" w:pos="6412"/>
+          <w:tab w:val="left" w:pos="7328"/>
+          <w:tab w:val="left" w:pos="8244"/>
+          <w:tab w:val="left" w:pos="9160"/>
+          <w:tab w:val="left" w:pos="10076"/>
+          <w:tab w:val="left" w:pos="10992"/>
+          <w:tab w:val="left" w:pos="11908"/>
+          <w:tab w:val="left" w:pos="12824"/>
+          <w:tab w:val="left" w:pos="13740"/>
+          <w:tab w:val="left" w:pos="14656"/>
+        </w:tabs>
+        <w:spacing w:before="300" w:after="300" w:line="240" w:lineRule="auto"/>
+        <w:rPr>
+          <w:rFonts w:ascii="Courier New" w:eastAsia="Times New Roman" w:hAnsi="Courier New" w:cs="Courier New"/>
+          <w:b/>
+          <w:bCs/>
+          <w:color w:val="156082" w:themeColor="accent1"/>
+          <w:kern w:val="0"/>
+          <w:sz w:val="20"/>
+          <w:szCs w:val="20"/>
+          <w14:ligatures w14:val="none"/>
+        </w:rPr>
+      </w:pPr>
+      <w:r>
+        <w:rPr>
+          <w:rFonts w:ascii="Courier New" w:eastAsia="Times New Roman" w:hAnsi="Courier New" w:cs="Courier New"/>
+          <w:b/>
+          <w:bCs/>
+          <w:color w:val="156082" w:themeColor="accent1"/>
+          <w:kern w:val="0"/>
+          <w:sz w:val="20"/>
+          <w:szCs w:val="20"/>
+          <w14:ligatures w14:val="none"/>
+        </w:rPr>
+        <w:t>Do the same as above</w:t>
+      </w:r>
+    </w:p>
+    <w:p>
+      <w:pPr>
+        <w:tabs>
+          <w:tab w:val="left" w:pos="916"/>
+          <w:tab w:val="left" w:pos="1832"/>
+          <w:tab w:val="left" w:pos="2748"/>
+          <w:tab w:val="left" w:pos="3664"/>
+          <w:tab w:val="left" w:pos="4580"/>
+          <w:tab w:val="left" w:pos="5496"/>
+          <w:tab w:val="left" w:pos="6412"/>
+          <w:tab w:val="left" w:pos="7328"/>
+          <w:tab w:val="left" w:pos="8244"/>
+          <w:tab w:val="left" w:pos="9160"/>
+          <w:tab w:val="left" w:pos="10076"/>
+          <w:tab w:val="left" w:pos="10992"/>
+          <w:tab w:val="left" w:pos="11908"/>
+          <w:tab w:val="left" w:pos="12824"/>
+          <w:tab w:val="left" w:pos="13740"/>
+          <w:tab w:val="left" w:pos="14656"/>
+        </w:tabs>
+        <w:spacing w:before="300" w:after="300" w:line="240" w:lineRule="auto"/>
+        <w:rPr>
+          <w:rFonts w:ascii="Courier New" w:eastAsia="Times New Roman" w:hAnsi="Courier New" w:cs="Courier New"/>
+          <w:b/>
+          <w:bCs/>
+          <w:color w:val="156082" w:themeColor="accent1"/>
+          <w:kern w:val="0"/>
+          <w:sz w:val="20"/>
+          <w:szCs w:val="20"/>
+          <w14:ligatures w14:val="none"/>
+        </w:rPr>
+      </w:pPr>
+    </w:p>
+    <w:p>
+      <w:pPr>
+        <w:tabs>
+          <w:tab w:val="left" w:pos="916"/>
+          <w:tab w:val="left" w:pos="1832"/>
+          <w:tab w:val="left" w:pos="2748"/>
+          <w:tab w:val="left" w:pos="3664"/>
+          <w:tab w:val="left" w:pos="4580"/>
+          <w:tab w:val="left" w:pos="5496"/>
+          <w:tab w:val="left" w:pos="6412"/>
+          <w:tab w:val="left" w:pos="7328"/>
+          <w:tab w:val="left" w:pos="8244"/>
+          <w:tab w:val="left" w:pos="9160"/>
+          <w:tab w:val="left" w:pos="10076"/>
+          <w:tab w:val="left" w:pos="10992"/>
+          <w:tab w:val="left" w:pos="11908"/>
+          <w:tab w:val="left" w:pos="12824"/>
+          <w:tab w:val="left" w:pos="13740"/>
+          <w:tab w:val="left" w:pos="14656"/>
+        </w:tabs>
+        <w:spacing w:before="300" w:after="300" w:line="240" w:lineRule="auto"/>
+        <w:rPr>
+          <w:rFonts w:ascii="Courier New" w:eastAsia="Times New Roman" w:hAnsi="Courier New" w:cs="Courier New"/>
+          <w:kern w:val="0"/>
+          <w:sz w:val="20"/>
+          <w:szCs w:val="20"/>
+          <w14:ligatures w14:val="none"/>
+        </w:rPr>
+      </w:pPr>
+      <w:r>
+        <w:rPr>
+          <w:rFonts w:ascii="Courier New" w:eastAsia="Times New Roman" w:hAnsi="Courier New" w:cs="Courier New"/>
+          <w:kern w:val="0"/>
+          <w:sz w:val="20"/>
+          <w:szCs w:val="20"/>
+          <w14:ligatures w14:val="none"/>
+        </w:rPr>
+        <w:t>Let's create Step Definitions for the scenarios in the "Returning a borrowed item to the library" feature:</w:t>
+      </w:r>
+    </w:p>
+    <w:p>
+      <w:pPr>
+        <w:tabs>
+          <w:tab w:val="left" w:pos="916"/>
+          <w:tab w:val="left" w:pos="1832"/>
+          <w:tab w:val="left" w:pos="2748"/>
+          <w:tab w:val="left" w:pos="3664"/>
+          <w:tab w:val="left" w:pos="4580"/>
+          <w:tab w:val="left" w:pos="5496"/>
+          <w:tab w:val="left" w:pos="6412"/>
+          <w:tab w:val="left" w:pos="7328"/>
+          <w:tab w:val="left" w:pos="8244"/>
+          <w:tab w:val="left" w:pos="9160"/>
+          <w:tab w:val="left" w:pos="10076"/>
+          <w:tab w:val="left" w:pos="10992"/>
+          <w:tab w:val="left" w:pos="11908"/>
+          <w:tab w:val="left" w:pos="12824"/>
+          <w:tab w:val="left" w:pos="13740"/>
+          <w:tab w:val="left" w:pos="14656"/>
+        </w:tabs>
+        <w:spacing w:before="300" w:after="300" w:line="240" w:lineRule="auto"/>
+        <w:rPr>
+          <w:rFonts w:ascii="Courier New" w:eastAsia="Times New Roman" w:hAnsi="Courier New" w:cs="Courier New"/>
+          <w:kern w:val="0"/>
+          <w:sz w:val="20"/>
+          <w:szCs w:val="20"/>
+          <w14:ligatures w14:val="none"/>
+        </w:rPr>
+      </w:pPr>
+    </w:p>
+    <w:p>
+      <w:pPr>
+        <w:tabs>
+          <w:tab w:val="left" w:pos="916"/>
+          <w:tab w:val="left" w:pos="1832"/>
+          <w:tab w:val="left" w:pos="2748"/>
+          <w:tab w:val="left" w:pos="3664"/>
+          <w:tab w:val="left" w:pos="4580"/>
+          <w:tab w:val="left" w:pos="5496"/>
+          <w:tab w:val="left" w:pos="6412"/>
+          <w:tab w:val="left" w:pos="7328"/>
+          <w:tab w:val="left" w:pos="8244"/>
+          <w:tab w:val="left" w:pos="9160"/>
+          <w:tab w:val="left" w:pos="10076"/>
+          <w:tab w:val="left" w:pos="10992"/>
+          <w:tab w:val="left" w:pos="11908"/>
+          <w:tab w:val="left" w:pos="12824"/>
+          <w:tab w:val="left" w:pos="13740"/>
+          <w:tab w:val="left" w:pos="14656"/>
+        </w:tabs>
+        <w:spacing w:before="300" w:after="300" w:line="240" w:lineRule="auto"/>
+        <w:rPr>
+          <w:rFonts w:ascii="Courier New" w:eastAsia="Times New Roman" w:hAnsi="Courier New" w:cs="Courier New"/>
+          <w:kern w:val="0"/>
+          <w:sz w:val="20"/>
+          <w:szCs w:val="20"/>
+          <w14:ligatures w14:val="none"/>
+        </w:rPr>
+      </w:pPr>
+      <w:r>
+        <w:rPr>
+          <w:rFonts w:ascii="Courier New" w:eastAsia="Times New Roman" w:hAnsi="Courier New" w:cs="Courier New"/>
+          <w:kern w:val="0"/>
+          <w:sz w:val="20"/>
+          <w:szCs w:val="20"/>
+          <w14:ligatures w14:val="none"/>
+        </w:rPr>
+        <w:t>```java</w:t>
+      </w:r>
+    </w:p>
+    <w:p>
+      <w:pPr>
+        <w:tabs>
+          <w:tab w:val="left" w:pos="916"/>
+          <w:tab w:val="left" w:pos="1832"/>
+          <w:tab w:val="left" w:pos="2748"/>
+          <w:tab w:val="left" w:pos="3664"/>
+          <w:tab w:val="left" w:pos="4580"/>
+          <w:tab w:val="left" w:pos="5496"/>
+          <w:tab w:val="left" w:pos="6412"/>
+          <w:tab w:val="left" w:pos="7328"/>
+          <w:tab w:val="left" w:pos="8244"/>
+          <w:tab w:val="left" w:pos="9160"/>
+          <w:tab w:val="left" w:pos="10076"/>
+          <w:tab w:val="left" w:pos="10992"/>
+          <w:tab w:val="left" w:pos="11908"/>
+          <w:tab w:val="left" w:pos="12824"/>
+          <w:tab w:val="left" w:pos="13740"/>
+          <w:tab w:val="left" w:pos="14656"/>
+        </w:tabs>
+        <w:spacing w:before="300" w:after="300" w:line="240" w:lineRule="auto"/>
+        <w:rPr>
+          <w:rFonts w:ascii="Courier New" w:eastAsia="Times New Roman" w:hAnsi="Courier New" w:cs="Courier New"/>
+          <w:kern w:val="0"/>
+          <w:sz w:val="20"/>
+          <w:szCs w:val="20"/>
+          <w14:ligatures w14:val="none"/>
+        </w:rPr>
+      </w:pPr>
+      <w:r>
+        <w:rPr>
+          <w:rFonts w:ascii="Courier New" w:eastAsia="Times New Roman" w:hAnsi="Courier New" w:cs="Courier New"/>
+          <w:kern w:val="0"/>
+          <w:sz w:val="20"/>
+          <w:szCs w:val="20"/>
+          <w14:ligatures w14:val="none"/>
+        </w:rPr>
+        <w:t>import io.cucumber.java.en.Given;</w:t>
+      </w:r>
+    </w:p>
+    <w:p>
+      <w:pPr>
+        <w:tabs>
+          <w:tab w:val="left" w:pos="916"/>
+          <w:tab w:val="left" w:pos="1832"/>
+          <w:tab w:val="left" w:pos="2748"/>
+          <w:tab w:val="left" w:pos="3664"/>
+          <w:tab w:val="left" w:pos="4580"/>
+          <w:tab w:val="left" w:pos="5496"/>
+          <w:tab w:val="left" w:pos="6412"/>
+          <w:tab w:val="left" w:pos="7328"/>
+          <w:tab w:val="left" w:pos="8244"/>
+          <w:tab w:val="left" w:pos="9160"/>
+          <w:tab w:val="left" w:pos="10076"/>
+          <w:tab w:val="left" w:pos="10992"/>
+          <w:tab w:val="left" w:pos="11908"/>
+          <w:tab w:val="left" w:pos="12824"/>
+          <w:tab w:val="left" w:pos="13740"/>
+          <w:tab w:val="left" w:pos="14656"/>
+        </w:tabs>
+        <w:spacing w:before="300" w:after="300" w:line="240" w:lineRule="auto"/>
+        <w:rPr>
+          <w:rFonts w:ascii="Courier New" w:eastAsia="Times New Roman" w:hAnsi="Courier New" w:cs="Courier New"/>
+          <w:kern w:val="0"/>
+          <w:sz w:val="20"/>
+          <w:szCs w:val="20"/>
+          <w14:ligatures w14:val="none"/>
+        </w:rPr>
+      </w:pPr>
+      <w:r>
+        <w:rPr>
+          <w:rFonts w:ascii="Courier New" w:eastAsia="Times New Roman" w:hAnsi="Courier New" w:cs="Courier New"/>
+          <w:kern w:val="0"/>
+          <w:sz w:val="20"/>
+          <w:szCs w:val="20"/>
+          <w14:ligatures w14:val="none"/>
+        </w:rPr>
+        <w:t>import io.cucumber.java.en.Then;</w:t>
+      </w:r>
+    </w:p>
+    <w:p>
+      <w:pPr>
+        <w:tabs>
+          <w:tab w:val="left" w:pos="916"/>
+          <w:tab w:val="left" w:pos="1832"/>
+          <w:tab w:val="left" w:pos="2748"/>
+          <w:tab w:val="left" w:pos="3664"/>
+          <w:tab w:val="left" w:pos="4580"/>
+          <w:tab w:val="left" w:pos="5496"/>
+          <w:tab w:val="left" w:pos="6412"/>
+          <w:tab w:val="left" w:pos="7328"/>
+          <w:tab w:val="left" w:pos="8244"/>
+          <w:tab w:val="left" w:pos="9160"/>
+          <w:tab w:val="left" w:pos="10076"/>
+          <w:tab w:val="left" w:pos="10992"/>
+          <w:tab w:val="left" w:pos="11908"/>
+          <w:tab w:val="left" w:pos="12824"/>
+          <w:tab w:val="left" w:pos="13740"/>
+          <w:tab w:val="left" w:pos="14656"/>
+        </w:tabs>
+        <w:spacing w:before="300" w:after="300" w:line="240" w:lineRule="auto"/>
+        <w:rPr>
+          <w:rFonts w:ascii="Courier New" w:eastAsia="Times New Roman" w:hAnsi="Courier New" w:cs="Courier New"/>
+          <w:kern w:val="0"/>
+          <w:sz w:val="20"/>
+          <w:szCs w:val="20"/>
+          <w14:ligatures w14:val="none"/>
+        </w:rPr>
+      </w:pPr>
+      <w:r>
+        <w:rPr>
+          <w:rFonts w:ascii="Courier New" w:eastAsia="Times New Roman" w:hAnsi="Courier New" w:cs="Courier New"/>
+          <w:kern w:val="0"/>
+          <w:sz w:val="20"/>
+          <w:szCs w:val="20"/>
+          <w14:ligatures w14:val="none"/>
+        </w:rPr>
+        <w:t>import io.cucumber.java.en.When;</w:t>
+      </w:r>
+    </w:p>
+    <w:p>
+      <w:pPr>
+        <w:tabs>
+          <w:tab w:val="left" w:pos="916"/>
+          <w:tab w:val="left" w:pos="1832"/>
+          <w:tab w:val="left" w:pos="2748"/>
+          <w:tab w:val="left" w:pos="3664"/>
+          <w:tab w:val="left" w:pos="4580"/>
+          <w:tab w:val="left" w:pos="5496"/>
+          <w:tab w:val="left" w:pos="6412"/>
+          <w:tab w:val="left" w:pos="7328"/>
+          <w:tab w:val="left" w:pos="8244"/>
+          <w:tab w:val="left" w:pos="9160"/>
+          <w:tab w:val="left" w:pos="10076"/>
+          <w:tab w:val="left" w:pos="10992"/>
+          <w:tab w:val="left" w:pos="11908"/>
+          <w:tab w:val="left" w:pos="12824"/>
+          <w:tab w:val="left" w:pos="13740"/>
+          <w:tab w:val="left" w:pos="14656"/>
+        </w:tabs>
+        <w:spacing w:before="300" w:after="300" w:line="240" w:lineRule="auto"/>
+        <w:rPr>
+          <w:rFonts w:ascii="Courier New" w:eastAsia="Times New Roman" w:hAnsi="Courier New" w:cs="Courier New"/>
+          <w:kern w:val="0"/>
+          <w:sz w:val="20"/>
+          <w:szCs w:val="20"/>
+          <w14:ligatures w14:val="none"/>
+        </w:rPr>
+      </w:pPr>
+    </w:p>
+    <w:p>
+      <w:pPr>
+        <w:tabs>
+          <w:tab w:val="left" w:pos="916"/>
+          <w:tab w:val="left" w:pos="1832"/>
+          <w:tab w:val="left" w:pos="2748"/>
+          <w:tab w:val="left" w:pos="3664"/>
+          <w:tab w:val="left" w:pos="4580"/>
+          <w:tab w:val="left" w:pos="5496"/>
+          <w:tab w:val="left" w:pos="6412"/>
+          <w:tab w:val="left" w:pos="7328"/>
+          <w:tab w:val="left" w:pos="8244"/>
+          <w:tab w:val="left" w:pos="9160"/>
+          <w:tab w:val="left" w:pos="10076"/>
+          <w:tab w:val="left" w:pos="10992"/>
+          <w:tab w:val="left" w:pos="11908"/>
+          <w:tab w:val="left" w:pos="12824"/>
+          <w:tab w:val="left" w:pos="13740"/>
+          <w:tab w:val="left" w:pos="14656"/>
+        </w:tabs>
+        <w:spacing w:before="300" w:after="300" w:line="240" w:lineRule="auto"/>
+        <w:rPr>
+          <w:rFonts w:ascii="Courier New" w:eastAsia="Times New Roman" w:hAnsi="Courier New" w:cs="Courier New"/>
+          <w:kern w:val="0"/>
+          <w:sz w:val="20"/>
+          <w:szCs w:val="20"/>
+          <w14:ligatures w14:val="none"/>
+        </w:rPr>
+      </w:pPr>
+      <w:r>
+        <w:rPr>
+          <w:rFonts w:ascii="Courier New" w:eastAsia="Times New Roman" w:hAnsi="Courier New" w:cs="Courier New"/>
+          <w:kern w:val="0"/>
+          <w:sz w:val="20"/>
+          <w:szCs w:val="20"/>
+          <w14:ligatures w14:val="none"/>
+        </w:rPr>
+        <w:t>import java.time.LocalDate;</w:t>
+      </w:r>
+    </w:p>
+    <w:p>
+      <w:pPr>
+        <w:tabs>
+          <w:tab w:val="left" w:pos="916"/>
+          <w:tab w:val="left" w:pos="1832"/>
+          <w:tab w:val="left" w:pos="2748"/>
+          <w:tab w:val="left" w:pos="3664"/>
+          <w:tab w:val="left" w:pos="4580"/>
+          <w:tab w:val="left" w:pos="5496"/>
+          <w:tab w:val="left" w:pos="6412"/>
+          <w:tab w:val="left" w:pos="7328"/>
+          <w:tab w:val="left" w:pos="8244"/>
+          <w:tab w:val="left" w:pos="9160"/>
+          <w:tab w:val="left" w:pos="10076"/>
+          <w:tab w:val="left" w:pos="10992"/>
+          <w:tab w:val="left" w:pos="11908"/>
+          <w:tab w:val="left" w:pos="12824"/>
+          <w:tab w:val="left" w:pos="13740"/>
+          <w:tab w:val="left" w:pos="14656"/>
+        </w:tabs>
+        <w:spacing w:before="300" w:after="300" w:line="240" w:lineRule="auto"/>
+        <w:rPr>
+          <w:rFonts w:ascii="Courier New" w:eastAsia="Times New Roman" w:hAnsi="Courier New" w:cs="Courier New"/>
+          <w:kern w:val="0"/>
+          <w:sz w:val="20"/>
+          <w:szCs w:val="20"/>
+          <w14:ligatures w14:val="none"/>
+        </w:rPr>
+      </w:pPr>
+    </w:p>
+    <w:p>
+      <w:pPr>
+        <w:tabs>
+          <w:tab w:val="left" w:pos="916"/>
+          <w:tab w:val="left" w:pos="1832"/>
+          <w:tab w:val="left" w:pos="2748"/>
+          <w:tab w:val="left" w:pos="3664"/>
+          <w:tab w:val="left" w:pos="4580"/>
+          <w:tab w:val="left" w:pos="5496"/>
+          <w:tab w:val="left" w:pos="6412"/>
+          <w:tab w:val="left" w:pos="7328"/>
+          <w:tab w:val="left" w:pos="8244"/>
+          <w:tab w:val="left" w:pos="9160"/>
+          <w:tab w:val="left" w:pos="10076"/>
+          <w:tab w:val="left" w:pos="10992"/>
+          <w:tab w:val="left" w:pos="11908"/>
+          <w:tab w:val="left" w:pos="12824"/>
+          <w:tab w:val="left" w:pos="13740"/>
+          <w:tab w:val="left" w:pos="14656"/>
+        </w:tabs>
+        <w:spacing w:before="300" w:after="300" w:line="240" w:lineRule="auto"/>
+        <w:rPr>
+          <w:rFonts w:ascii="Courier New" w:eastAsia="Times New Roman" w:hAnsi="Courier New" w:cs="Courier New"/>
+          <w:kern w:val="0"/>
+          <w:sz w:val="20"/>
+          <w:szCs w:val="20"/>
+          <w14:ligatures w14:val="none"/>
+        </w:rPr>
+      </w:pPr>
+      <w:r>
+        <w:rPr>
+          <w:rFonts w:ascii="Courier New" w:eastAsia="Times New Roman" w:hAnsi="Courier New" w:cs="Courier New"/>
+          <w:kern w:val="0"/>
+          <w:sz w:val="20"/>
+          <w:szCs w:val="20"/>
+          <w14:ligatures w14:val="none"/>
+        </w:rPr>
+        <w:t>import static org.junit.jupiter.api.Assertions.*;</w:t>
+      </w:r>
+    </w:p>
+    <w:p>
+      <w:pPr>
+        <w:tabs>
+          <w:tab w:val="left" w:pos="916"/>
+          <w:tab w:val="left" w:pos="1832"/>
+          <w:tab w:val="left" w:pos="2748"/>
+          <w:tab w:val="left" w:pos="3664"/>
+          <w:tab w:val="left" w:pos="4580"/>
+          <w:tab w:val="left" w:pos="5496"/>
+          <w:tab w:val="left" w:pos="6412"/>
+          <w:tab w:val="left" w:pos="7328"/>
+          <w:tab w:val="left" w:pos="8244"/>
+          <w:tab w:val="left" w:pos="9160"/>
+          <w:tab w:val="left" w:pos="10076"/>
+          <w:tab w:val="left" w:pos="10992"/>
+          <w:tab w:val="left" w:pos="11908"/>
+          <w:tab w:val="left" w:pos="12824"/>
+          <w:tab w:val="left" w:pos="13740"/>
+          <w:tab w:val="left" w:pos="14656"/>
+        </w:tabs>
+        <w:spacing w:before="300" w:after="300" w:line="240" w:lineRule="auto"/>
+        <w:rPr>
+          <w:rFonts w:ascii="Courier New" w:eastAsia="Times New Roman" w:hAnsi="Courier New" w:cs="Courier New"/>
+          <w:kern w:val="0"/>
+          <w:sz w:val="20"/>
+          <w:szCs w:val="20"/>
+          <w14:ligatures w14:val="none"/>
+        </w:rPr>
+      </w:pPr>
+    </w:p>
+    <w:p>
+      <w:pPr>
+        <w:tabs>
+          <w:tab w:val="left" w:pos="916"/>
+          <w:tab w:val="left" w:pos="1832"/>
+          <w:tab w:val="left" w:pos="2748"/>
+          <w:tab w:val="left" w:pos="3664"/>
+          <w:tab w:val="left" w:pos="4580"/>
+          <w:tab w:val="left" w:pos="5496"/>
+          <w:tab w:val="left" w:pos="6412"/>
+          <w:tab w:val="left" w:pos="7328"/>
+          <w:tab w:val="left" w:pos="8244"/>
+          <w:tab w:val="left" w:pos="9160"/>
+          <w:tab w:val="left" w:pos="10076"/>
+          <w:tab w:val="left" w:pos="10992"/>
+          <w:tab w:val="left" w:pos="11908"/>
+          <w:tab w:val="left" w:pos="12824"/>
+          <w:tab w:val="left" w:pos="13740"/>
+          <w:tab w:val="left" w:pos="14656"/>
+        </w:tabs>
+        <w:spacing w:before="300" w:after="300" w:line="240" w:lineRule="auto"/>
+        <w:rPr>
+          <w:rFonts w:ascii="Courier New" w:eastAsia="Times New Roman" w:hAnsi="Courier New" w:cs="Courier New"/>
+          <w:kern w:val="0"/>
+          <w:sz w:val="20"/>
+          <w:szCs w:val="20"/>
+          <w14:ligatures w14:val="none"/>
+        </w:rPr>
+      </w:pPr>
+      <w:r>
+        <w:rPr>
+          <w:rFonts w:ascii="Courier New" w:eastAsia="Times New Roman" w:hAnsi="Courier New" w:cs="Courier New"/>
+          <w:kern w:val="0"/>
+          <w:sz w:val="20"/>
+          <w:szCs w:val="20"/>
+          <w14:ligatures w14:val="none"/>
+        </w:rPr>
+        <w:t>public class ReturningItemStepDefinitions {</w:t>
+      </w:r>
+    </w:p>
+    <w:p>
+      <w:pPr>
+        <w:tabs>
+          <w:tab w:val="left" w:pos="916"/>
+          <w:tab w:val="left" w:pos="1832"/>
+          <w:tab w:val="left" w:pos="2748"/>
+          <w:tab w:val="left" w:pos="3664"/>
+          <w:tab w:val="left" w:pos="4580"/>
+          <w:tab w:val="left" w:pos="5496"/>
+          <w:tab w:val="left" w:pos="6412"/>
+          <w:tab w:val="left" w:pos="7328"/>
+          <w:tab w:val="left" w:pos="8244"/>
+          <w:tab w:val="left" w:pos="9160"/>
+          <w:tab w:val="left" w:pos="10076"/>
+          <w:tab w:val="left" w:pos="10992"/>
+          <w:tab w:val="left" w:pos="11908"/>
+          <w:tab w:val="left" w:pos="12824"/>
+          <w:tab w:val="left" w:pos="13740"/>
+          <w:tab w:val="left" w:pos="14656"/>
+        </w:tabs>
+        <w:spacing w:before="300" w:after="300" w:line="240" w:lineRule="auto"/>
+        <w:rPr>
+          <w:rFonts w:ascii="Courier New" w:eastAsia="Times New Roman" w:hAnsi="Courier New" w:cs="Courier New"/>
+          <w:kern w:val="0"/>
+          <w:sz w:val="20"/>
+          <w:szCs w:val="20"/>
+          <w14:ligatures w14:val="none"/>
+        </w:rPr>
+      </w:pPr>
+      <w:r>
+        <w:rPr>
+          <w:rFonts w:ascii="Courier New" w:eastAsia="Times New Roman" w:hAnsi="Courier New" w:cs="Courier New"/>
+          <w:kern w:val="0"/>
+          <w:sz w:val="20"/>
+          <w:szCs w:val="20"/>
+          <w14:ligatures w14:val="none"/>
+        </w:rPr>
+        <w:t xml:space="preserve">    private Borrower borrower;</w:t>
+      </w:r>
+    </w:p>
+    <w:p>
+      <w:pPr>
+        <w:tabs>
+          <w:tab w:val="left" w:pos="916"/>
+          <w:tab w:val="left" w:pos="1832"/>
+          <w:tab w:val="left" w:pos="2748"/>
+          <w:tab w:val="left" w:pos="3664"/>
+          <w:tab w:val="left" w:pos="4580"/>
+          <w:tab w:val="left" w:pos="5496"/>
+          <w:tab w:val="left" w:pos="6412"/>
+          <w:tab w:val="left" w:pos="7328"/>
+          <w:tab w:val="left" w:pos="8244"/>
+          <w:tab w:val="left" w:pos="9160"/>
+          <w:tab w:val="left" w:pos="10076"/>
+          <w:tab w:val="left" w:pos="10992"/>
+          <w:tab w:val="left" w:pos="11908"/>
+          <w:tab w:val="left" w:pos="12824"/>
+          <w:tab w:val="left" w:pos="13740"/>
+          <w:tab w:val="left" w:pos="14656"/>
+        </w:tabs>
+        <w:spacing w:before="300" w:after="300" w:line="240" w:lineRule="auto"/>
+        <w:rPr>
+          <w:rFonts w:ascii="Courier New" w:eastAsia="Times New Roman" w:hAnsi="Courier New" w:cs="Courier New"/>
+          <w:kern w:val="0"/>
+          <w:sz w:val="20"/>
+          <w:szCs w:val="20"/>
+          <w14:ligatures w14:val="none"/>
+        </w:rPr>
+      </w:pPr>
+      <w:r>
+        <w:rPr>
+          <w:rFonts w:ascii="Courier New" w:eastAsia="Times New Roman" w:hAnsi="Courier New" w:cs="Courier New"/>
+          <w:kern w:val="0"/>
+          <w:sz w:val="20"/>
+          <w:szCs w:val="20"/>
+          <w14:ligatures w14:val="none"/>
+        </w:rPr>
+        <w:t xml:space="preserve">    private Book animalKingdom;</w:t>
+      </w:r>
+    </w:p>
+    <w:p>
+      <w:pPr>
+        <w:tabs>
+          <w:tab w:val="left" w:pos="916"/>
+          <w:tab w:val="left" w:pos="1832"/>
+          <w:tab w:val="left" w:pos="2748"/>
+          <w:tab w:val="left" w:pos="3664"/>
+          <w:tab w:val="left" w:pos="4580"/>
+          <w:tab w:val="left" w:pos="5496"/>
+          <w:tab w:val="left" w:pos="6412"/>
+          <w:tab w:val="left" w:pos="7328"/>
+          <w:tab w:val="left" w:pos="8244"/>
+          <w:tab w:val="left" w:pos="9160"/>
+          <w:tab w:val="left" w:pos="10076"/>
+          <w:tab w:val="left" w:pos="10992"/>
+          <w:tab w:val="left" w:pos="11908"/>
+          <w:tab w:val="left" w:pos="12824"/>
+          <w:tab w:val="left" w:pos="13740"/>
+          <w:tab w:val="left" w:pos="14656"/>
+        </w:tabs>
+        <w:spacing w:before="300" w:after="300" w:line="240" w:lineRule="auto"/>
+        <w:rPr>
+          <w:rFonts w:ascii="Courier New" w:eastAsia="Times New Roman" w:hAnsi="Courier New" w:cs="Courier New"/>
+          <w:kern w:val="0"/>
+          <w:sz w:val="20"/>
+          <w:szCs w:val="20"/>
+          <w14:ligatures w14:val="none"/>
+        </w:rPr>
+      </w:pPr>
+      <w:r>
+        <w:rPr>
+          <w:rFonts w:ascii="Courier New" w:eastAsia="Times New Roman" w:hAnsi="Courier New" w:cs="Courier New"/>
+          <w:kern w:val="0"/>
+          <w:sz w:val="20"/>
+          <w:szCs w:val="20"/>
+          <w14:ligatures w14:val="none"/>
+        </w:rPr>
+        <w:t xml:space="preserve">    private Loan loan;</w:t>
+      </w:r>
+    </w:p>
+    <w:p>
+      <w:pPr>
+        <w:tabs>
+          <w:tab w:val="left" w:pos="916"/>
+          <w:tab w:val="left" w:pos="1832"/>
+          <w:tab w:val="left" w:pos="2748"/>
+          <w:tab w:val="left" w:pos="3664"/>
+          <w:tab w:val="left" w:pos="4580"/>
+          <w:tab w:val="left" w:pos="5496"/>
+          <w:tab w:val="left" w:pos="6412"/>
+          <w:tab w:val="left" w:pos="7328"/>
+          <w:tab w:val="left" w:pos="8244"/>
+          <w:tab w:val="left" w:pos="9160"/>
+          <w:tab w:val="left" w:pos="10076"/>
+          <w:tab w:val="left" w:pos="10992"/>
+          <w:tab w:val="left" w:pos="11908"/>
+          <w:tab w:val="left" w:pos="12824"/>
+          <w:tab w:val="left" w:pos="13740"/>
+          <w:tab w:val="left" w:pos="14656"/>
+        </w:tabs>
+        <w:spacing w:before="300" w:after="300" w:line="240" w:lineRule="auto"/>
+        <w:rPr>
+          <w:rFonts w:ascii="Courier New" w:eastAsia="Times New Roman" w:hAnsi="Courier New" w:cs="Courier New"/>
+          <w:kern w:val="0"/>
+          <w:sz w:val="20"/>
+          <w:szCs w:val="20"/>
+          <w14:ligatures w14:val="none"/>
+        </w:rPr>
+      </w:pPr>
+      <w:r>
+        <w:rPr>
+          <w:rFonts w:ascii="Courier New" w:eastAsia="Times New Roman" w:hAnsi="Courier New" w:cs="Courier New"/>
+          <w:kern w:val="0"/>
+          <w:sz w:val="20"/>
+          <w:szCs w:val="20"/>
+          <w14:ligatures w14:val="none"/>
+        </w:rPr>
+        <w:t xml:space="preserve">    private int initialPendingItems;</w:t>
+      </w:r>
+    </w:p>
+    <w:p>
+      <w:pPr>
+        <w:tabs>
+          <w:tab w:val="left" w:pos="916"/>
+          <w:tab w:val="left" w:pos="1832"/>
+          <w:tab w:val="left" w:pos="2748"/>
+          <w:tab w:val="left" w:pos="3664"/>
+          <w:tab w:val="left" w:pos="4580"/>
+          <w:tab w:val="left" w:pos="5496"/>
+          <w:tab w:val="left" w:pos="6412"/>
+          <w:tab w:val="left" w:pos="7328"/>
+          <w:tab w:val="left" w:pos="8244"/>
+          <w:tab w:val="left" w:pos="9160"/>
+          <w:tab w:val="left" w:pos="10076"/>
+          <w:tab w:val="left" w:pos="10992"/>
+          <w:tab w:val="left" w:pos="11908"/>
+          <w:tab w:val="left" w:pos="12824"/>
+          <w:tab w:val="left" w:pos="13740"/>
+          <w:tab w:val="left" w:pos="14656"/>
+        </w:tabs>
+        <w:spacing w:before="300" w:after="300" w:line="240" w:lineRule="auto"/>
+        <w:rPr>
+          <w:rFonts w:ascii="Courier New" w:eastAsia="Times New Roman" w:hAnsi="Courier New" w:cs="Courier New"/>
+          <w:kern w:val="0"/>
+          <w:sz w:val="20"/>
+          <w:szCs w:val="20"/>
+          <w14:ligatures w14:val="none"/>
+        </w:rPr>
+      </w:pPr>
+      <w:r>
+        <w:rPr>
+          <w:rFonts w:ascii="Courier New" w:eastAsia="Times New Roman" w:hAnsi="Courier New" w:cs="Courier New"/>
+          <w:kern w:val="0"/>
+          <w:sz w:val="20"/>
+          <w:szCs w:val="20"/>
+          <w14:ligatures w14:val="none"/>
+        </w:rPr>
+        <w:t xml:space="preserve">    private LocalDate loanDate;</w:t>
+      </w:r>
+    </w:p>
+    <w:p>
+      <w:pPr>
+        <w:tabs>
+          <w:tab w:val="left" w:pos="916"/>
+          <w:tab w:val="left" w:pos="1832"/>
+          <w:tab w:val="left" w:pos="2748"/>
+          <w:tab w:val="left" w:pos="3664"/>
+          <w:tab w:val="left" w:pos="4580"/>
+          <w:tab w:val="left" w:pos="5496"/>
+          <w:tab w:val="left" w:pos="6412"/>
+          <w:tab w:val="left" w:pos="7328"/>
+          <w:tab w:val="left" w:pos="8244"/>
+          <w:tab w:val="left" w:pos="9160"/>
+          <w:tab w:val="left" w:pos="10076"/>
+          <w:tab w:val="left" w:pos="10992"/>
+          <w:tab w:val="left" w:pos="11908"/>
+          <w:tab w:val="left" w:pos="12824"/>
+          <w:tab w:val="left" w:pos="13740"/>
+          <w:tab w:val="left" w:pos="14656"/>
+        </w:tabs>
+        <w:spacing w:before="300" w:after="300" w:line="240" w:lineRule="auto"/>
+        <w:rPr>
+          <w:rFonts w:ascii="Courier New" w:eastAsia="Times New Roman" w:hAnsi="Courier New" w:cs="Courier New"/>
+          <w:kern w:val="0"/>
+          <w:sz w:val="20"/>
+          <w:szCs w:val="20"/>
+          <w14:ligatures w14:val="none"/>
+        </w:rPr>
+      </w:pPr>
+    </w:p>
+    <w:p>
+      <w:pPr>
+        <w:tabs>
+          <w:tab w:val="left" w:pos="916"/>
+          <w:tab w:val="left" w:pos="1832"/>
+          <w:tab w:val="left" w:pos="2748"/>
+          <w:tab w:val="left" w:pos="3664"/>
+          <w:tab w:val="left" w:pos="4580"/>
+          <w:tab w:val="left" w:pos="5496"/>
+          <w:tab w:val="left" w:pos="6412"/>
+          <w:tab w:val="left" w:pos="7328"/>
+          <w:tab w:val="left" w:pos="8244"/>
+          <w:tab w:val="left" w:pos="9160"/>
+          <w:tab w:val="left" w:pos="10076"/>
+          <w:tab w:val="left" w:pos="10992"/>
+          <w:tab w:val="left" w:pos="11908"/>
+          <w:tab w:val="left" w:pos="12824"/>
+          <w:tab w:val="left" w:pos="13740"/>
+          <w:tab w:val="left" w:pos="14656"/>
+        </w:tabs>
+        <w:spacing w:before="300" w:after="300" w:line="240" w:lineRule="auto"/>
+        <w:rPr>
+          <w:rFonts w:ascii="Courier New" w:eastAsia="Times New Roman" w:hAnsi="Courier New" w:cs="Courier New"/>
+          <w:kern w:val="0"/>
+          <w:sz w:val="20"/>
+          <w:szCs w:val="20"/>
+          <w14:ligatures w14:val="none"/>
+        </w:rPr>
+      </w:pPr>
+      <w:r>
+        <w:rPr>
+          <w:rFonts w:ascii="Courier New" w:eastAsia="Times New Roman" w:hAnsi="Courier New" w:cs="Courier New"/>
+          <w:kern w:val="0"/>
+          <w:sz w:val="20"/>
+          <w:szCs w:val="20"/>
+          <w14:ligatures w14:val="none"/>
+        </w:rPr>
+        <w:t xml:space="preserve">    @Given("George Red borrowed the item Animal Kingdom {int} days prior to today's date")</w:t>
+      </w:r>
+    </w:p>
+    <w:p>
+      <w:pPr>
+        <w:tabs>
+          <w:tab w:val="left" w:pos="916"/>
+          <w:tab w:val="left" w:pos="1832"/>
+          <w:tab w:val="left" w:pos="2748"/>
+          <w:tab w:val="left" w:pos="3664"/>
+          <w:tab w:val="left" w:pos="4580"/>
+          <w:tab w:val="left" w:pos="5496"/>
+          <w:tab w:val="left" w:pos="6412"/>
+          <w:tab w:val="left" w:pos="7328"/>
+          <w:tab w:val="left" w:pos="8244"/>
+          <w:tab w:val="left" w:pos="9160"/>
+          <w:tab w:val="left" w:pos="10076"/>
+          <w:tab w:val="left" w:pos="10992"/>
+          <w:tab w:val="left" w:pos="11908"/>
+          <w:tab w:val="left" w:pos="12824"/>
+          <w:tab w:val="left" w:pos="13740"/>
+          <w:tab w:val="left" w:pos="14656"/>
+        </w:tabs>
+        <w:spacing w:before="300" w:after="300" w:line="240" w:lineRule="auto"/>
+        <w:rPr>
+          <w:rFonts w:ascii="Courier New" w:eastAsia="Times New Roman" w:hAnsi="Courier New" w:cs="Courier New"/>
+          <w:kern w:val="0"/>
+          <w:sz w:val="20"/>
+          <w:szCs w:val="20"/>
+          <w14:ligatures w14:val="none"/>
+        </w:rPr>
+      </w:pPr>
+      <w:r>
+        <w:rPr>
+          <w:rFonts w:ascii="Courier New" w:eastAsia="Times New Roman" w:hAnsi="Courier New" w:cs="Courier New"/>
+          <w:kern w:val="0"/>
+          <w:sz w:val="20"/>
+          <w:szCs w:val="20"/>
+          <w14:ligatures w14:val="none"/>
+        </w:rPr>
+        <w:t xml:space="preserve">    public void georgeRedBorrowedTheItemAnimalKingdomDaysPriorToTodaySDate(int daysAgo) {</w:t>
+      </w:r>
+    </w:p>
+    <w:p>
+      <w:pPr>
+        <w:tabs>
+          <w:tab w:val="left" w:pos="916"/>
+          <w:tab w:val="left" w:pos="1832"/>
+          <w:tab w:val="left" w:pos="2748"/>
+          <w:tab w:val="left" w:pos="3664"/>
+          <w:tab w:val="left" w:pos="4580"/>
+          <w:tab w:val="left" w:pos="5496"/>
+          <w:tab w:val="left" w:pos="6412"/>
+          <w:tab w:val="left" w:pos="7328"/>
+          <w:tab w:val="left" w:pos="8244"/>
+          <w:tab w:val="left" w:pos="9160"/>
+          <w:tab w:val="left" w:pos="10076"/>
+          <w:tab w:val="left" w:pos="10992"/>
+          <w:tab w:val="left" w:pos="11908"/>
+          <w:tab w:val="left" w:pos="12824"/>
+          <w:tab w:val="left" w:pos="13740"/>
+          <w:tab w:val="left" w:pos="14656"/>
+        </w:tabs>
+        <w:spacing w:before="300" w:after="300" w:line="240" w:lineRule="auto"/>
+        <w:rPr>
+          <w:rFonts w:ascii="Courier New" w:eastAsia="Times New Roman" w:hAnsi="Courier New" w:cs="Courier New"/>
+          <w:kern w:val="0"/>
+          <w:sz w:val="20"/>
+          <w:szCs w:val="20"/>
+          <w14:ligatures w14:val="none"/>
+        </w:rPr>
+      </w:pPr>
+      <w:r>
+        <w:rPr>
+          <w:rFonts w:ascii="Courier New" w:eastAsia="Times New Roman" w:hAnsi="Courier New" w:cs="Courier New"/>
+          <w:kern w:val="0"/>
+          <w:sz w:val="20"/>
+          <w:szCs w:val="20"/>
+          <w14:ligatures w14:val="none"/>
+        </w:rPr>
+        <w:t xml:space="preserve">        // Assuming George Red borrowed the item Animal Kingdom X days ago</w:t>
+      </w:r>
+    </w:p>
+    <w:p>
+      <w:pPr>
+        <w:tabs>
+          <w:tab w:val="left" w:pos="916"/>
+          <w:tab w:val="left" w:pos="1832"/>
+          <w:tab w:val="left" w:pos="2748"/>
+          <w:tab w:val="left" w:pos="3664"/>
+          <w:tab w:val="left" w:pos="4580"/>
+          <w:tab w:val="left" w:pos="5496"/>
+          <w:tab w:val="left" w:pos="6412"/>
+          <w:tab w:val="left" w:pos="7328"/>
+          <w:tab w:val="left" w:pos="8244"/>
+          <w:tab w:val="left" w:pos="9160"/>
+          <w:tab w:val="left" w:pos="10076"/>
+          <w:tab w:val="left" w:pos="10992"/>
+          <w:tab w:val="left" w:pos="11908"/>
+          <w:tab w:val="left" w:pos="12824"/>
+          <w:tab w:val="left" w:pos="13740"/>
+          <w:tab w:val="left" w:pos="14656"/>
+        </w:tabs>
+        <w:spacing w:before="300" w:after="300" w:line="240" w:lineRule="auto"/>
+        <w:rPr>
+          <w:rFonts w:ascii="Courier New" w:eastAsia="Times New Roman" w:hAnsi="Courier New" w:cs="Courier New"/>
+          <w:kern w:val="0"/>
+          <w:sz w:val="20"/>
+          <w:szCs w:val="20"/>
+          <w14:ligatures w14:val="none"/>
+        </w:rPr>
+      </w:pPr>
+      <w:r>
+        <w:rPr>
+          <w:rFonts w:ascii="Courier New" w:eastAsia="Times New Roman" w:hAnsi="Courier New" w:cs="Courier New"/>
+          <w:kern w:val="0"/>
+          <w:sz w:val="20"/>
+          <w:szCs w:val="20"/>
+          <w14:ligatures w14:val="none"/>
+        </w:rPr>
+        <w:t xml:space="preserve">        borrower = new Borrower(/* Set borrower details */);</w:t>
+      </w:r>
+    </w:p>
+    <w:p>
+      <w:pPr>
+        <w:tabs>
+          <w:tab w:val="left" w:pos="916"/>
+          <w:tab w:val="left" w:pos="1832"/>
+          <w:tab w:val="left" w:pos="2748"/>
+          <w:tab w:val="left" w:pos="3664"/>
+          <w:tab w:val="left" w:pos="4580"/>
+          <w:tab w:val="left" w:pos="5496"/>
+          <w:tab w:val="left" w:pos="6412"/>
+          <w:tab w:val="left" w:pos="7328"/>
+          <w:tab w:val="left" w:pos="8244"/>
+          <w:tab w:val="left" w:pos="9160"/>
+          <w:tab w:val="left" w:pos="10076"/>
+          <w:tab w:val="left" w:pos="10992"/>
+          <w:tab w:val="left" w:pos="11908"/>
+          <w:tab w:val="left" w:pos="12824"/>
+          <w:tab w:val="left" w:pos="13740"/>
+          <w:tab w:val="left" w:pos="14656"/>
+        </w:tabs>
+        <w:spacing w:before="300" w:after="300" w:line="240" w:lineRule="auto"/>
+        <w:rPr>
+          <w:rFonts w:ascii="Courier New" w:eastAsia="Times New Roman" w:hAnsi="Courier New" w:cs="Courier New"/>
+          <w:kern w:val="0"/>
+          <w:sz w:val="20"/>
+          <w:szCs w:val="20"/>
+          <w14:ligatures w14:val="none"/>
+        </w:rPr>
+      </w:pPr>
+      <w:r>
+        <w:rPr>
+          <w:rFonts w:ascii="Courier New" w:eastAsia="Times New Roman" w:hAnsi="Courier New" w:cs="Courier New"/>
+          <w:kern w:val="0"/>
+          <w:sz w:val="20"/>
+          <w:szCs w:val="20"/>
+          <w14:ligatures w14:val="none"/>
+        </w:rPr>
+        <w:t xml:space="preserve">        animalKingdom = new Book(/* Set book details */);</w:t>
+      </w:r>
+    </w:p>
+    <w:p>
+      <w:pPr>
+        <w:tabs>
+          <w:tab w:val="left" w:pos="916"/>
+          <w:tab w:val="left" w:pos="1832"/>
+          <w:tab w:val="left" w:pos="2748"/>
+          <w:tab w:val="left" w:pos="3664"/>
+          <w:tab w:val="left" w:pos="4580"/>
+          <w:tab w:val="left" w:pos="5496"/>
+          <w:tab w:val="left" w:pos="6412"/>
+          <w:tab w:val="left" w:pos="7328"/>
+          <w:tab w:val="left" w:pos="8244"/>
+          <w:tab w:val="left" w:pos="9160"/>
+          <w:tab w:val="left" w:pos="10076"/>
+          <w:tab w:val="left" w:pos="10992"/>
+          <w:tab w:val="left" w:pos="11908"/>
+          <w:tab w:val="left" w:pos="12824"/>
+          <w:tab w:val="left" w:pos="13740"/>
+          <w:tab w:val="left" w:pos="14656"/>
+        </w:tabs>
+        <w:spacing w:before="300" w:after="300" w:line="240" w:lineRule="auto"/>
+        <w:rPr>
+          <w:rFonts w:ascii="Courier New" w:eastAsia="Times New Roman" w:hAnsi="Courier New" w:cs="Courier New"/>
+          <w:kern w:val="0"/>
+          <w:sz w:val="20"/>
+          <w:szCs w:val="20"/>
+          <w14:ligatures w14:val="none"/>
+        </w:rPr>
+      </w:pPr>
+      <w:r>
+        <w:rPr>
+          <w:rFonts w:ascii="Courier New" w:eastAsia="Times New Roman" w:hAnsi="Courier New" w:cs="Courier New"/>
+          <w:kern w:val="0"/>
+          <w:sz w:val="20"/>
+          <w:szCs w:val="20"/>
+          <w14:ligatures w14:val="none"/>
+        </w:rPr>
+        <w:t xml:space="preserve">        loanDate = LocalDate.now().minusDays(daysAgo);</w:t>
+      </w:r>
+    </w:p>
+    <w:p>
+      <w:pPr>
+        <w:tabs>
+          <w:tab w:val="left" w:pos="916"/>
+          <w:tab w:val="left" w:pos="1832"/>
+          <w:tab w:val="left" w:pos="2748"/>
+          <w:tab w:val="left" w:pos="3664"/>
+          <w:tab w:val="left" w:pos="4580"/>
+          <w:tab w:val="left" w:pos="5496"/>
+          <w:tab w:val="left" w:pos="6412"/>
+          <w:tab w:val="left" w:pos="7328"/>
+          <w:tab w:val="left" w:pos="8244"/>
+          <w:tab w:val="left" w:pos="9160"/>
+          <w:tab w:val="left" w:pos="10076"/>
+          <w:tab w:val="left" w:pos="10992"/>
+          <w:tab w:val="left" w:pos="11908"/>
+          <w:tab w:val="left" w:pos="12824"/>
+          <w:tab w:val="left" w:pos="13740"/>
+          <w:tab w:val="left" w:pos="14656"/>
+        </w:tabs>
+        <w:spacing w:before="300" w:after="300" w:line="240" w:lineRule="auto"/>
+        <w:rPr>
+          <w:rFonts w:ascii="Courier New" w:eastAsia="Times New Roman" w:hAnsi="Courier New" w:cs="Courier New"/>
+          <w:kern w:val="0"/>
+          <w:sz w:val="20"/>
+          <w:szCs w:val="20"/>
+          <w14:ligatures w14:val="none"/>
+        </w:rPr>
+      </w:pPr>
+      <w:r>
+        <w:rPr>
+          <w:rFonts w:ascii="Courier New" w:eastAsia="Times New Roman" w:hAnsi="Courier New" w:cs="Courier New"/>
+          <w:kern w:val="0"/>
+          <w:sz w:val="20"/>
+          <w:szCs w:val="20"/>
+          <w14:ligatures w14:val="none"/>
+        </w:rPr>
+        <w:t xml:space="preserve">        loan = new Loan(loanDate, null, borrower, animalKingdom);</w:t>
+      </w:r>
+    </w:p>
+    <w:p>
+      <w:pPr>
+        <w:tabs>
+          <w:tab w:val="left" w:pos="916"/>
+          <w:tab w:val="left" w:pos="1832"/>
+          <w:tab w:val="left" w:pos="2748"/>
+          <w:tab w:val="left" w:pos="3664"/>
+          <w:tab w:val="left" w:pos="4580"/>
+          <w:tab w:val="left" w:pos="5496"/>
+          <w:tab w:val="left" w:pos="6412"/>
+          <w:tab w:val="left" w:pos="7328"/>
+          <w:tab w:val="left" w:pos="8244"/>
+          <w:tab w:val="left" w:pos="9160"/>
+          <w:tab w:val="left" w:pos="10076"/>
+          <w:tab w:val="left" w:pos="10992"/>
+          <w:tab w:val="left" w:pos="11908"/>
+          <w:tab w:val="left" w:pos="12824"/>
+          <w:tab w:val="left" w:pos="13740"/>
+          <w:tab w:val="left" w:pos="14656"/>
+        </w:tabs>
+        <w:spacing w:before="300" w:after="300" w:line="240" w:lineRule="auto"/>
+        <w:rPr>
+          <w:rFonts w:ascii="Courier New" w:eastAsia="Times New Roman" w:hAnsi="Courier New" w:cs="Courier New"/>
+          <w:kern w:val="0"/>
+          <w:sz w:val="20"/>
+          <w:szCs w:val="20"/>
+          <w14:ligatures w14:val="none"/>
+        </w:rPr>
+      </w:pPr>
+      <w:r>
+        <w:rPr>
+          <w:rFonts w:ascii="Courier New" w:eastAsia="Times New Roman" w:hAnsi="Courier New" w:cs="Courier New"/>
+          <w:kern w:val="0"/>
+          <w:sz w:val="20"/>
+          <w:szCs w:val="20"/>
+          <w14:ligatures w14:val="none"/>
+        </w:rPr>
+        <w:t xml:space="preserve">        borrower.getLoans().add(loan);</w:t>
+      </w:r>
+    </w:p>
+    <w:p>
+      <w:pPr>
+        <w:tabs>
+          <w:tab w:val="left" w:pos="916"/>
+          <w:tab w:val="left" w:pos="1832"/>
+          <w:tab w:val="left" w:pos="2748"/>
+          <w:tab w:val="left" w:pos="3664"/>
+          <w:tab w:val="left" w:pos="4580"/>
+          <w:tab w:val="left" w:pos="5496"/>
+          <w:tab w:val="left" w:pos="6412"/>
+          <w:tab w:val="left" w:pos="7328"/>
+          <w:tab w:val="left" w:pos="8244"/>
+          <w:tab w:val="left" w:pos="9160"/>
+          <w:tab w:val="left" w:pos="10076"/>
+          <w:tab w:val="left" w:pos="10992"/>
+          <w:tab w:val="left" w:pos="11908"/>
+          <w:tab w:val="left" w:pos="12824"/>
+          <w:tab w:val="left" w:pos="13740"/>
+          <w:tab w:val="left" w:pos="14656"/>
+        </w:tabs>
+        <w:spacing w:before="300" w:after="300" w:line="240" w:lineRule="auto"/>
+        <w:rPr>
+          <w:rFonts w:ascii="Courier New" w:eastAsia="Times New Roman" w:hAnsi="Courier New" w:cs="Courier New"/>
+          <w:kern w:val="0"/>
+          <w:sz w:val="20"/>
+          <w:szCs w:val="20"/>
+          <w14:ligatures w14:val="none"/>
+        </w:rPr>
+      </w:pPr>
+      <w:r>
+        <w:rPr>
+          <w:rFonts w:ascii="Courier New" w:eastAsia="Times New Roman" w:hAnsi="Courier New" w:cs="Courier New"/>
+          <w:kern w:val="0"/>
+          <w:sz w:val="20"/>
+          <w:szCs w:val="20"/>
+          <w14:ligatures w14:val="none"/>
+        </w:rPr>
+        <w:t xml:space="preserve">        initialPendingItems = borrower.countPendingItems();</w:t>
+      </w:r>
+    </w:p>
+    <w:p>
+      <w:pPr>
+        <w:tabs>
+          <w:tab w:val="left" w:pos="916"/>
+          <w:tab w:val="left" w:pos="1832"/>
+          <w:tab w:val="left" w:pos="2748"/>
+          <w:tab w:val="left" w:pos="3664"/>
+          <w:tab w:val="left" w:pos="4580"/>
+          <w:tab w:val="left" w:pos="5496"/>
+          <w:tab w:val="left" w:pos="6412"/>
+          <w:tab w:val="left" w:pos="7328"/>
+          <w:tab w:val="left" w:pos="8244"/>
+          <w:tab w:val="left" w:pos="9160"/>
+          <w:tab w:val="left" w:pos="10076"/>
+          <w:tab w:val="left" w:pos="10992"/>
+          <w:tab w:val="left" w:pos="11908"/>
+          <w:tab w:val="left" w:pos="12824"/>
+          <w:tab w:val="left" w:pos="13740"/>
+          <w:tab w:val="left" w:pos="14656"/>
+        </w:tabs>
+        <w:spacing w:before="300" w:after="300" w:line="240" w:lineRule="auto"/>
+        <w:rPr>
+          <w:rFonts w:ascii="Courier New" w:eastAsia="Times New Roman" w:hAnsi="Courier New" w:cs="Courier New"/>
+          <w:kern w:val="0"/>
+          <w:sz w:val="20"/>
+          <w:szCs w:val="20"/>
+          <w14:ligatures w14:val="none"/>
+        </w:rPr>
+      </w:pPr>
+      <w:r>
+        <w:rPr>
+          <w:rFonts w:ascii="Courier New" w:eastAsia="Times New Roman" w:hAnsi="Courier New" w:cs="Courier New"/>
+          <w:kern w:val="0"/>
+          <w:sz w:val="20"/>
+          <w:szCs w:val="20"/>
+          <w14:ligatures w14:val="none"/>
+        </w:rPr>
+        <w:t xml:space="preserve">    }</w:t>
+      </w:r>
+    </w:p>
+    <w:p>
+      <w:pPr>
+        <w:tabs>
+          <w:tab w:val="left" w:pos="916"/>
+          <w:tab w:val="left" w:pos="1832"/>
+          <w:tab w:val="left" w:pos="2748"/>
+          <w:tab w:val="left" w:pos="3664"/>
+          <w:tab w:val="left" w:pos="4580"/>
+          <w:tab w:val="left" w:pos="5496"/>
+          <w:tab w:val="left" w:pos="6412"/>
+          <w:tab w:val="left" w:pos="7328"/>
+          <w:tab w:val="left" w:pos="8244"/>
+          <w:tab w:val="left" w:pos="9160"/>
+          <w:tab w:val="left" w:pos="10076"/>
+          <w:tab w:val="left" w:pos="10992"/>
+          <w:tab w:val="left" w:pos="11908"/>
+          <w:tab w:val="left" w:pos="12824"/>
+          <w:tab w:val="left" w:pos="13740"/>
+          <w:tab w:val="left" w:pos="14656"/>
+        </w:tabs>
+        <w:spacing w:before="300" w:after="300" w:line="240" w:lineRule="auto"/>
+        <w:rPr>
+          <w:rFonts w:ascii="Courier New" w:eastAsia="Times New Roman" w:hAnsi="Courier New" w:cs="Courier New"/>
+          <w:kern w:val="0"/>
+          <w:sz w:val="20"/>
+          <w:szCs w:val="20"/>
+          <w14:ligatures w14:val="none"/>
+        </w:rPr>
+      </w:pPr>
+    </w:p>
+    <w:p>
+      <w:pPr>
+        <w:tabs>
+          <w:tab w:val="left" w:pos="916"/>
+          <w:tab w:val="left" w:pos="1832"/>
+          <w:tab w:val="left" w:pos="2748"/>
+          <w:tab w:val="left" w:pos="3664"/>
+          <w:tab w:val="left" w:pos="4580"/>
+          <w:tab w:val="left" w:pos="5496"/>
+          <w:tab w:val="left" w:pos="6412"/>
+          <w:tab w:val="left" w:pos="7328"/>
+          <w:tab w:val="left" w:pos="8244"/>
+          <w:tab w:val="left" w:pos="9160"/>
+          <w:tab w:val="left" w:pos="10076"/>
+          <w:tab w:val="left" w:pos="10992"/>
+          <w:tab w:val="left" w:pos="11908"/>
+          <w:tab w:val="left" w:pos="12824"/>
+          <w:tab w:val="left" w:pos="13740"/>
+          <w:tab w:val="left" w:pos="14656"/>
+        </w:tabs>
+        <w:spacing w:before="300" w:after="300" w:line="240" w:lineRule="auto"/>
+        <w:rPr>
+          <w:rFonts w:ascii="Courier New" w:eastAsia="Times New Roman" w:hAnsi="Courier New" w:cs="Courier New"/>
+          <w:kern w:val="0"/>
+          <w:sz w:val="20"/>
+          <w:szCs w:val="20"/>
+          <w14:ligatures w14:val="none"/>
+        </w:rPr>
+      </w:pPr>
+      <w:r>
+        <w:rPr>
+          <w:rFonts w:ascii="Courier New" w:eastAsia="Times New Roman" w:hAnsi="Courier New" w:cs="Courier New"/>
+          <w:kern w:val="0"/>
+          <w:sz w:val="20"/>
+          <w:szCs w:val="20"/>
+          <w14:ligatures w14:val="none"/>
+        </w:rPr>
+        <w:t xml:space="preserve">    @Given("George Red has been assigned maximum lending days of {int}")</w:t>
+      </w:r>
+    </w:p>
+    <w:p>
+      <w:pPr>
+        <w:tabs>
+          <w:tab w:val="left" w:pos="916"/>
+          <w:tab w:val="left" w:pos="1832"/>
+          <w:tab w:val="left" w:pos="2748"/>
+          <w:tab w:val="left" w:pos="3664"/>
+          <w:tab w:val="left" w:pos="4580"/>
+          <w:tab w:val="left" w:pos="5496"/>
+          <w:tab w:val="left" w:pos="6412"/>
+          <w:tab w:val="left" w:pos="7328"/>
+          <w:tab w:val="left" w:pos="8244"/>
+          <w:tab w:val="left" w:pos="9160"/>
+          <w:tab w:val="left" w:pos="10076"/>
+          <w:tab w:val="left" w:pos="10992"/>
+          <w:tab w:val="left" w:pos="11908"/>
+          <w:tab w:val="left" w:pos="12824"/>
+          <w:tab w:val="left" w:pos="13740"/>
+          <w:tab w:val="left" w:pos="14656"/>
+        </w:tabs>
+        <w:spacing w:before="300" w:after="300" w:line="240" w:lineRule="auto"/>
+        <w:rPr>
+          <w:rFonts w:ascii="Courier New" w:eastAsia="Times New Roman" w:hAnsi="Courier New" w:cs="Courier New"/>
+          <w:kern w:val="0"/>
+          <w:sz w:val="20"/>
+          <w:szCs w:val="20"/>
+          <w14:ligatures w14:val="none"/>
+        </w:rPr>
+      </w:pPr>
+      <w:r>
+        <w:rPr>
+          <w:rFonts w:ascii="Courier New" w:eastAsia="Times New Roman" w:hAnsi="Courier New" w:cs="Courier New"/>
+          <w:kern w:val="0"/>
+          <w:sz w:val="20"/>
+          <w:szCs w:val="20"/>
+          <w14:ligatures w14:val="none"/>
+        </w:rPr>
+        <w:t xml:space="preserve">    public void georgeRedHasBeenAssignedMaximumLendingDaysOf(int maxLendingDays) {</w:t>
+      </w:r>
+    </w:p>
+    <w:p>
+      <w:pPr>
+        <w:tabs>
+          <w:tab w:val="left" w:pos="916"/>
+          <w:tab w:val="left" w:pos="1832"/>
+          <w:tab w:val="left" w:pos="2748"/>
+          <w:tab w:val="left" w:pos="3664"/>
+          <w:tab w:val="left" w:pos="4580"/>
+          <w:tab w:val="left" w:pos="5496"/>
+          <w:tab w:val="left" w:pos="6412"/>
+          <w:tab w:val="left" w:pos="7328"/>
+          <w:tab w:val="left" w:pos="8244"/>
+          <w:tab w:val="left" w:pos="9160"/>
+          <w:tab w:val="left" w:pos="10076"/>
+          <w:tab w:val="left" w:pos="10992"/>
+          <w:tab w:val="left" w:pos="11908"/>
+          <w:tab w:val="left" w:pos="12824"/>
+          <w:tab w:val="left" w:pos="13740"/>
+          <w:tab w:val="left" w:pos="14656"/>
+        </w:tabs>
+        <w:spacing w:before="300" w:after="300" w:line="240" w:lineRule="auto"/>
+        <w:rPr>
+          <w:rFonts w:ascii="Courier New" w:eastAsia="Times New Roman" w:hAnsi="Courier New" w:cs="Courier New"/>
+          <w:kern w:val="0"/>
+          <w:sz w:val="20"/>
+          <w:szCs w:val="20"/>
+          <w14:ligatures w14:val="none"/>
+        </w:rPr>
+      </w:pPr>
+      <w:r>
+        <w:rPr>
+          <w:rFonts w:ascii="Courier New" w:eastAsia="Times New Roman" w:hAnsi="Courier New" w:cs="Courier New"/>
+          <w:kern w:val="0"/>
+          <w:sz w:val="20"/>
+          <w:szCs w:val="20"/>
+          <w14:ligatures w14:val="none"/>
+        </w:rPr>
+        <w:t xml:space="preserve">        // Assuming George Red has been assigned maximum lending days</w:t>
+      </w:r>
+    </w:p>
+    <w:p>
+      <w:pPr>
+        <w:tabs>
+          <w:tab w:val="left" w:pos="916"/>
+          <w:tab w:val="left" w:pos="1832"/>
+          <w:tab w:val="left" w:pos="2748"/>
+          <w:tab w:val="left" w:pos="3664"/>
+          <w:tab w:val="left" w:pos="4580"/>
+          <w:tab w:val="left" w:pos="5496"/>
+          <w:tab w:val="left" w:pos="6412"/>
+          <w:tab w:val="left" w:pos="7328"/>
+          <w:tab w:val="left" w:pos="8244"/>
+          <w:tab w:val="left" w:pos="9160"/>
+          <w:tab w:val="left" w:pos="10076"/>
+          <w:tab w:val="left" w:pos="10992"/>
+          <w:tab w:val="left" w:pos="11908"/>
+          <w:tab w:val="left" w:pos="12824"/>
+          <w:tab w:val="left" w:pos="13740"/>
+          <w:tab w:val="left" w:pos="14656"/>
+        </w:tabs>
+        <w:spacing w:before="300" w:after="300" w:line="240" w:lineRule="auto"/>
+        <w:rPr>
+          <w:rFonts w:ascii="Courier New" w:eastAsia="Times New Roman" w:hAnsi="Courier New" w:cs="Courier New"/>
+          <w:kern w:val="0"/>
+          <w:sz w:val="20"/>
+          <w:szCs w:val="20"/>
+          <w14:ligatures w14:val="none"/>
+        </w:rPr>
+      </w:pPr>
+      <w:r>
+        <w:rPr>
+          <w:rFonts w:ascii="Courier New" w:eastAsia="Times New Roman" w:hAnsi="Courier New" w:cs="Courier New"/>
+          <w:kern w:val="0"/>
+          <w:sz w:val="20"/>
+          <w:szCs w:val="20"/>
+          <w14:ligatures w14:val="none"/>
+        </w:rPr>
+        <w:t xml:space="preserve">        borrower.getCategory().setMaxLendingDays(maxLendingDays);</w:t>
+      </w:r>
+    </w:p>
+    <w:p>
+      <w:pPr>
+        <w:tabs>
+          <w:tab w:val="left" w:pos="916"/>
+          <w:tab w:val="left" w:pos="1832"/>
+          <w:tab w:val="left" w:pos="2748"/>
+          <w:tab w:val="left" w:pos="3664"/>
+          <w:tab w:val="left" w:pos="4580"/>
+          <w:tab w:val="left" w:pos="5496"/>
+          <w:tab w:val="left" w:pos="6412"/>
+          <w:tab w:val="left" w:pos="7328"/>
+          <w:tab w:val="left" w:pos="8244"/>
+          <w:tab w:val="left" w:pos="9160"/>
+          <w:tab w:val="left" w:pos="10076"/>
+          <w:tab w:val="left" w:pos="10992"/>
+          <w:tab w:val="left" w:pos="11908"/>
+          <w:tab w:val="left" w:pos="12824"/>
+          <w:tab w:val="left" w:pos="13740"/>
+          <w:tab w:val="left" w:pos="14656"/>
+        </w:tabs>
+        <w:spacing w:before="300" w:after="300" w:line="240" w:lineRule="auto"/>
+        <w:rPr>
+          <w:rFonts w:ascii="Courier New" w:eastAsia="Times New Roman" w:hAnsi="Courier New" w:cs="Courier New"/>
+          <w:kern w:val="0"/>
+          <w:sz w:val="20"/>
+          <w:szCs w:val="20"/>
+          <w14:ligatures w14:val="none"/>
+        </w:rPr>
+      </w:pPr>
+      <w:r>
+        <w:rPr>
+          <w:rFonts w:ascii="Courier New" w:eastAsia="Times New Roman" w:hAnsi="Courier New" w:cs="Courier New"/>
+          <w:kern w:val="0"/>
+          <w:sz w:val="20"/>
+          <w:szCs w:val="20"/>
+          <w14:ligatures w14:val="none"/>
+        </w:rPr>
+        <w:t xml:space="preserve">    }</w:t>
+      </w:r>
+    </w:p>
+    <w:p>
+      <w:pPr>
+        <w:tabs>
+          <w:tab w:val="left" w:pos="916"/>
+          <w:tab w:val="left" w:pos="1832"/>
+          <w:tab w:val="left" w:pos="2748"/>
+          <w:tab w:val="left" w:pos="3664"/>
+          <w:tab w:val="left" w:pos="4580"/>
+          <w:tab w:val="left" w:pos="5496"/>
+          <w:tab w:val="left" w:pos="6412"/>
+          <w:tab w:val="left" w:pos="7328"/>
+          <w:tab w:val="left" w:pos="8244"/>
+          <w:tab w:val="left" w:pos="9160"/>
+          <w:tab w:val="left" w:pos="10076"/>
+          <w:tab w:val="left" w:pos="10992"/>
+          <w:tab w:val="left" w:pos="11908"/>
+          <w:tab w:val="left" w:pos="12824"/>
+          <w:tab w:val="left" w:pos="13740"/>
+          <w:tab w:val="left" w:pos="14656"/>
+        </w:tabs>
+        <w:spacing w:before="300" w:after="300" w:line="240" w:lineRule="auto"/>
+        <w:rPr>
+          <w:rFonts w:ascii="Courier New" w:eastAsia="Times New Roman" w:hAnsi="Courier New" w:cs="Courier New"/>
+          <w:kern w:val="0"/>
+          <w:sz w:val="20"/>
+          <w:szCs w:val="20"/>
+          <w14:ligatures w14:val="none"/>
+        </w:rPr>
+      </w:pPr>
+    </w:p>
+    <w:p>
+      <w:pPr>
+        <w:tabs>
+          <w:tab w:val="left" w:pos="916"/>
+          <w:tab w:val="left" w:pos="1832"/>
+          <w:tab w:val="left" w:pos="2748"/>
+          <w:tab w:val="left" w:pos="3664"/>
+          <w:tab w:val="left" w:pos="4580"/>
+          <w:tab w:val="left" w:pos="5496"/>
+          <w:tab w:val="left" w:pos="6412"/>
+          <w:tab w:val="left" w:pos="7328"/>
+          <w:tab w:val="left" w:pos="8244"/>
+          <w:tab w:val="left" w:pos="9160"/>
+          <w:tab w:val="left" w:pos="10076"/>
+          <w:tab w:val="left" w:pos="10992"/>
+          <w:tab w:val="left" w:pos="11908"/>
+          <w:tab w:val="left" w:pos="12824"/>
+          <w:tab w:val="left" w:pos="13740"/>
+          <w:tab w:val="left" w:pos="14656"/>
+        </w:tabs>
+        <w:spacing w:before="300" w:after="300" w:line="240" w:lineRule="auto"/>
+        <w:rPr>
+          <w:rFonts w:ascii="Courier New" w:eastAsia="Times New Roman" w:hAnsi="Courier New" w:cs="Courier New"/>
+          <w:kern w:val="0"/>
+          <w:sz w:val="20"/>
+          <w:szCs w:val="20"/>
+          <w14:ligatures w14:val="none"/>
+        </w:rPr>
+      </w:pPr>
+      <w:r>
+        <w:rPr>
+          <w:rFonts w:ascii="Courier New" w:eastAsia="Times New Roman" w:hAnsi="Courier New" w:cs="Courier New"/>
+          <w:kern w:val="0"/>
+          <w:sz w:val="20"/>
+          <w:szCs w:val="20"/>
+          <w14:ligatures w14:val="none"/>
+        </w:rPr>
+        <w:t xml:space="preserve">    @When("the return of Animal Kingdom is processed")</w:t>
+      </w:r>
+    </w:p>
+    <w:p>
+      <w:pPr>
+        <w:tabs>
+          <w:tab w:val="left" w:pos="916"/>
+          <w:tab w:val="left" w:pos="1832"/>
+          <w:tab w:val="left" w:pos="2748"/>
+          <w:tab w:val="left" w:pos="3664"/>
+          <w:tab w:val="left" w:pos="4580"/>
+          <w:tab w:val="left" w:pos="5496"/>
+          <w:tab w:val="left" w:pos="6412"/>
+          <w:tab w:val="left" w:pos="7328"/>
+          <w:tab w:val="left" w:pos="8244"/>
+          <w:tab w:val="left" w:pos="9160"/>
+          <w:tab w:val="left" w:pos="10076"/>
+          <w:tab w:val="left" w:pos="10992"/>
+          <w:tab w:val="left" w:pos="11908"/>
+          <w:tab w:val="left" w:pos="12824"/>
+          <w:tab w:val="left" w:pos="13740"/>
+          <w:tab w:val="left" w:pos="14656"/>
+        </w:tabs>
+        <w:spacing w:before="300" w:after="300" w:line="240" w:lineRule="auto"/>
+        <w:rPr>
+          <w:rFonts w:ascii="Courier New" w:eastAsia="Times New Roman" w:hAnsi="Courier New" w:cs="Courier New"/>
+          <w:kern w:val="0"/>
+          <w:sz w:val="20"/>
+          <w:szCs w:val="20"/>
+          <w14:ligatures w14:val="none"/>
+        </w:rPr>
+      </w:pPr>
+      <w:r>
+        <w:rPr>
+          <w:rFonts w:ascii="Courier New" w:eastAsia="Times New Roman" w:hAnsi="Courier New" w:cs="Courier New"/>
+          <w:kern w:val="0"/>
+          <w:sz w:val="20"/>
+          <w:szCs w:val="20"/>
+          <w14:ligatures w14:val="none"/>
+        </w:rPr>
+        <w:t xml:space="preserve">    public void theReturnOfAnimalKingdomIsProcessed() {</w:t>
+      </w:r>
+    </w:p>
+    <w:p>
+      <w:pPr>
+        <w:tabs>
+          <w:tab w:val="left" w:pos="916"/>
+          <w:tab w:val="left" w:pos="1832"/>
+          <w:tab w:val="left" w:pos="2748"/>
+          <w:tab w:val="left" w:pos="3664"/>
+          <w:tab w:val="left" w:pos="4580"/>
+          <w:tab w:val="left" w:pos="5496"/>
+          <w:tab w:val="left" w:pos="6412"/>
+          <w:tab w:val="left" w:pos="7328"/>
+          <w:tab w:val="left" w:pos="8244"/>
+          <w:tab w:val="left" w:pos="9160"/>
+          <w:tab w:val="left" w:pos="10076"/>
+          <w:tab w:val="left" w:pos="10992"/>
+          <w:tab w:val="left" w:pos="11908"/>
+          <w:tab w:val="left" w:pos="12824"/>
+          <w:tab w:val="left" w:pos="13740"/>
+          <w:tab w:val="left" w:pos="14656"/>
+        </w:tabs>
+        <w:spacing w:before="300" w:after="300" w:line="240" w:lineRule="auto"/>
+        <w:rPr>
+          <w:rFonts w:ascii="Courier New" w:eastAsia="Times New Roman" w:hAnsi="Courier New" w:cs="Courier New"/>
+          <w:kern w:val="0"/>
+          <w:sz w:val="20"/>
+          <w:szCs w:val="20"/>
+          <w14:ligatures w14:val="none"/>
+        </w:rPr>
+      </w:pPr>
+      <w:r>
+        <w:rPr>
+          <w:rFonts w:ascii="Courier New" w:eastAsia="Times New Roman" w:hAnsi="Courier New" w:cs="Courier New"/>
+          <w:kern w:val="0"/>
+          <w:sz w:val="20"/>
+          <w:szCs w:val="20"/>
+          <w14:ligatures w14:val="none"/>
+        </w:rPr>
+        <w:t xml:space="preserve">        // Assuming the return of Animal Kingdom is processed</w:t>
+      </w:r>
+    </w:p>
+    <w:p>
+      <w:pPr>
+        <w:tabs>
+          <w:tab w:val="left" w:pos="916"/>
+          <w:tab w:val="left" w:pos="1832"/>
+          <w:tab w:val="left" w:pos="2748"/>
+          <w:tab w:val="left" w:pos="3664"/>
+          <w:tab w:val="left" w:pos="4580"/>
+          <w:tab w:val="left" w:pos="5496"/>
+          <w:tab w:val="left" w:pos="6412"/>
+          <w:tab w:val="left" w:pos="7328"/>
+          <w:tab w:val="left" w:pos="8244"/>
+          <w:tab w:val="left" w:pos="9160"/>
+          <w:tab w:val="left" w:pos="10076"/>
+          <w:tab w:val="left" w:pos="10992"/>
+          <w:tab w:val="left" w:pos="11908"/>
+          <w:tab w:val="left" w:pos="12824"/>
+          <w:tab w:val="left" w:pos="13740"/>
+          <w:tab w:val="left" w:pos="14656"/>
+        </w:tabs>
+        <w:spacing w:before="300" w:after="300" w:line="240" w:lineRule="auto"/>
+        <w:rPr>
+          <w:rFonts w:ascii="Courier New" w:eastAsia="Times New Roman" w:hAnsi="Courier New" w:cs="Courier New"/>
+          <w:kern w:val="0"/>
+          <w:sz w:val="20"/>
+          <w:szCs w:val="20"/>
+          <w14:ligatures w14:val="none"/>
+        </w:rPr>
+      </w:pPr>
+      <w:r>
+        <w:rPr>
+          <w:rFonts w:ascii="Courier New" w:eastAsia="Times New Roman" w:hAnsi="Courier New" w:cs="Courier New"/>
+          <w:kern w:val="0"/>
+          <w:sz w:val="20"/>
+          <w:szCs w:val="20"/>
+          <w14:ligatures w14:val="none"/>
+        </w:rPr>
+        <w:t xml:space="preserve">        LocalDate returnDate = LocalDate.now();</w:t>
+      </w:r>
+    </w:p>
+    <w:p>
+      <w:pPr>
+        <w:tabs>
+          <w:tab w:val="left" w:pos="916"/>
+          <w:tab w:val="left" w:pos="1832"/>
+          <w:tab w:val="left" w:pos="2748"/>
+          <w:tab w:val="left" w:pos="3664"/>
+          <w:tab w:val="left" w:pos="4580"/>
+          <w:tab w:val="left" w:pos="5496"/>
+          <w:tab w:val="left" w:pos="6412"/>
+          <w:tab w:val="left" w:pos="7328"/>
+          <w:tab w:val="left" w:pos="8244"/>
+          <w:tab w:val="left" w:pos="9160"/>
+          <w:tab w:val="left" w:pos="10076"/>
+          <w:tab w:val="left" w:pos="10992"/>
+          <w:tab w:val="left" w:pos="11908"/>
+          <w:tab w:val="left" w:pos="12824"/>
+          <w:tab w:val="left" w:pos="13740"/>
+          <w:tab w:val="left" w:pos="14656"/>
+        </w:tabs>
+        <w:spacing w:before="300" w:after="300" w:line="240" w:lineRule="auto"/>
+        <w:rPr>
+          <w:rFonts w:ascii="Courier New" w:eastAsia="Times New Roman" w:hAnsi="Courier New" w:cs="Courier New"/>
+          <w:kern w:val="0"/>
+          <w:sz w:val="20"/>
+          <w:szCs w:val="20"/>
+          <w14:ligatures w14:val="none"/>
+        </w:rPr>
+      </w:pPr>
+      <w:r>
+        <w:rPr>
+          <w:rFonts w:ascii="Courier New" w:eastAsia="Times New Roman" w:hAnsi="Courier New" w:cs="Courier New"/>
+          <w:kern w:val="0"/>
+          <w:sz w:val="20"/>
+          <w:szCs w:val="20"/>
+          <w14:ligatures w14:val="none"/>
+        </w:rPr>
+        <w:t xml:space="preserve">        loan.setReturnDate(returnDate);</w:t>
+      </w:r>
+    </w:p>
+    <w:p>
+      <w:pPr>
+        <w:tabs>
+          <w:tab w:val="left" w:pos="916"/>
+          <w:tab w:val="left" w:pos="1832"/>
+          <w:tab w:val="left" w:pos="2748"/>
+          <w:tab w:val="left" w:pos="3664"/>
+          <w:tab w:val="left" w:pos="4580"/>
+          <w:tab w:val="left" w:pos="5496"/>
+          <w:tab w:val="left" w:pos="6412"/>
+          <w:tab w:val="left" w:pos="7328"/>
+          <w:tab w:val="left" w:pos="8244"/>
+          <w:tab w:val="left" w:pos="9160"/>
+          <w:tab w:val="left" w:pos="10076"/>
+          <w:tab w:val="left" w:pos="10992"/>
+          <w:tab w:val="left" w:pos="11908"/>
+          <w:tab w:val="left" w:pos="12824"/>
+          <w:tab w:val="left" w:pos="13740"/>
+          <w:tab w:val="left" w:pos="14656"/>
+        </w:tabs>
+        <w:spacing w:before="300" w:after="300" w:line="240" w:lineRule="auto"/>
+        <w:rPr>
+          <w:rFonts w:ascii="Courier New" w:eastAsia="Times New Roman" w:hAnsi="Courier New" w:cs="Courier New"/>
+          <w:kern w:val="0"/>
+          <w:sz w:val="20"/>
+          <w:szCs w:val="20"/>
+          <w14:ligatures w14:val="none"/>
+        </w:rPr>
+      </w:pPr>
+    </w:p>
+    <w:p>
+      <w:pPr>
+        <w:tabs>
+          <w:tab w:val="left" w:pos="916"/>
+          <w:tab w:val="left" w:pos="1832"/>
+          <w:tab w:val="left" w:pos="2748"/>
+          <w:tab w:val="left" w:pos="3664"/>
+          <w:tab w:val="left" w:pos="4580"/>
+          <w:tab w:val="left" w:pos="5496"/>
+          <w:tab w:val="left" w:pos="6412"/>
+          <w:tab w:val="left" w:pos="7328"/>
+          <w:tab w:val="left" w:pos="8244"/>
+          <w:tab w:val="left" w:pos="9160"/>
+          <w:tab w:val="left" w:pos="10076"/>
+          <w:tab w:val="left" w:pos="10992"/>
+          <w:tab w:val="left" w:pos="11908"/>
+          <w:tab w:val="left" w:pos="12824"/>
+          <w:tab w:val="left" w:pos="13740"/>
+          <w:tab w:val="left" w:pos="14656"/>
+        </w:tabs>
+        <w:spacing w:before="300" w:after="300" w:line="240" w:lineRule="auto"/>
+        <w:rPr>
+          <w:rFonts w:ascii="Courier New" w:eastAsia="Times New Roman" w:hAnsi="Courier New" w:cs="Courier New"/>
+          <w:kern w:val="0"/>
+          <w:sz w:val="20"/>
+          <w:szCs w:val="20"/>
+          <w14:ligatures w14:val="none"/>
+        </w:rPr>
+      </w:pPr>
+      <w:r>
+        <w:rPr>
+          <w:rFonts w:ascii="Courier New" w:eastAsia="Times New Roman" w:hAnsi="Courier New" w:cs="Courier New"/>
+          <w:kern w:val="0"/>
+          <w:sz w:val="20"/>
+          <w:szCs w:val="20"/>
+          <w14:ligatures w14:val="none"/>
+        </w:rPr>
+        <w:t xml:space="preserve">        if (loan.isOverdue()) {</w:t>
+      </w:r>
+    </w:p>
+    <w:p>
+      <w:pPr>
+        <w:tabs>
+          <w:tab w:val="left" w:pos="916"/>
+          <w:tab w:val="left" w:pos="1832"/>
+          <w:tab w:val="left" w:pos="2748"/>
+          <w:tab w:val="left" w:pos="3664"/>
+          <w:tab w:val="left" w:pos="4580"/>
+          <w:tab w:val="left" w:pos="5496"/>
+          <w:tab w:val="left" w:pos="6412"/>
+          <w:tab w:val="left" w:pos="7328"/>
+          <w:tab w:val="left" w:pos="8244"/>
+          <w:tab w:val="left" w:pos="9160"/>
+          <w:tab w:val="left" w:pos="10076"/>
+          <w:tab w:val="left" w:pos="10992"/>
+          <w:tab w:val="left" w:pos="11908"/>
+          <w:tab w:val="left" w:pos="12824"/>
+          <w:tab w:val="left" w:pos="13740"/>
+          <w:tab w:val="left" w:pos="14656"/>
+        </w:tabs>
+        <w:spacing w:before="300" w:after="300" w:line="240" w:lineRule="auto"/>
+        <w:rPr>
+          <w:rFonts w:ascii="Courier New" w:eastAsia="Times New Roman" w:hAnsi="Courier New" w:cs="Courier New"/>
+          <w:kern w:val="0"/>
+          <w:sz w:val="20"/>
+          <w:szCs w:val="20"/>
+          <w14:ligatures w14:val="none"/>
+        </w:rPr>
+      </w:pPr>
+      <w:r>
+        <w:rPr>
+          <w:rFonts w:ascii="Courier New" w:eastAsia="Times New Roman" w:hAnsi="Courier New" w:cs="Courier New"/>
+          <w:kern w:val="0"/>
+          <w:sz w:val="20"/>
+          <w:szCs w:val="20"/>
+          <w14:ligatures w14:val="none"/>
+        </w:rPr>
+        <w:t xml:space="preserve">            // Process fine payment</w:t>
+      </w:r>
+    </w:p>
+    <w:p>
+      <w:pPr>
+        <w:tabs>
+          <w:tab w:val="left" w:pos="916"/>
+          <w:tab w:val="left" w:pos="1832"/>
+          <w:tab w:val="left" w:pos="2748"/>
+          <w:tab w:val="left" w:pos="3664"/>
+          <w:tab w:val="left" w:pos="4580"/>
+          <w:tab w:val="left" w:pos="5496"/>
+          <w:tab w:val="left" w:pos="6412"/>
+          <w:tab w:val="left" w:pos="7328"/>
+          <w:tab w:val="left" w:pos="8244"/>
+          <w:tab w:val="left" w:pos="9160"/>
+          <w:tab w:val="left" w:pos="10076"/>
+          <w:tab w:val="left" w:pos="10992"/>
+          <w:tab w:val="left" w:pos="11908"/>
+          <w:tab w:val="left" w:pos="12824"/>
+          <w:tab w:val="left" w:pos="13740"/>
+          <w:tab w:val="left" w:pos="14656"/>
+        </w:tabs>
+        <w:spacing w:before="300" w:after="300" w:line="240" w:lineRule="auto"/>
+        <w:rPr>
+          <w:rFonts w:ascii="Courier New" w:eastAsia="Times New Roman" w:hAnsi="Courier New" w:cs="Courier New"/>
+          <w:kern w:val="0"/>
+          <w:sz w:val="20"/>
+          <w:szCs w:val="20"/>
+          <w14:ligatures w14:val="none"/>
+        </w:rPr>
+      </w:pPr>
+      <w:r>
+        <w:rPr>
+          <w:rFonts w:ascii="Courier New" w:eastAsia="Times New Roman" w:hAnsi="Courier New" w:cs="Courier New"/>
+          <w:kern w:val="0"/>
+          <w:sz w:val="20"/>
+          <w:szCs w:val="20"/>
+          <w14:ligatures w14:val="none"/>
+        </w:rPr>
+        <w:t xml:space="preserve">            Money fine = loan.getFine();</w:t>
+      </w:r>
+    </w:p>
+    <w:p>
+      <w:pPr>
+        <w:tabs>
+          <w:tab w:val="left" w:pos="916"/>
+          <w:tab w:val="left" w:pos="1832"/>
+          <w:tab w:val="left" w:pos="2748"/>
+          <w:tab w:val="left" w:pos="3664"/>
+          <w:tab w:val="left" w:pos="4580"/>
+          <w:tab w:val="left" w:pos="5496"/>
+          <w:tab w:val="left" w:pos="6412"/>
+          <w:tab w:val="left" w:pos="7328"/>
+          <w:tab w:val="left" w:pos="8244"/>
+          <w:tab w:val="left" w:pos="9160"/>
+          <w:tab w:val="left" w:pos="10076"/>
+          <w:tab w:val="left" w:pos="10992"/>
+          <w:tab w:val="left" w:pos="11908"/>
+          <w:tab w:val="left" w:pos="12824"/>
+          <w:tab w:val="left" w:pos="13740"/>
+          <w:tab w:val="left" w:pos="14656"/>
+        </w:tabs>
+        <w:spacing w:before="300" w:after="300" w:line="240" w:lineRule="auto"/>
+        <w:rPr>
+          <w:rFonts w:ascii="Courier New" w:eastAsia="Times New Roman" w:hAnsi="Courier New" w:cs="Courier New"/>
+          <w:kern w:val="0"/>
+          <w:sz w:val="20"/>
+          <w:szCs w:val="20"/>
+          <w14:ligatures w14:val="none"/>
+        </w:rPr>
+      </w:pPr>
+      <w:r>
+        <w:rPr>
+          <w:rFonts w:ascii="Courier New" w:eastAsia="Times New Roman" w:hAnsi="Courier New" w:cs="Courier New"/>
+          <w:kern w:val="0"/>
+          <w:sz w:val="20"/>
+          <w:szCs w:val="20"/>
+          <w14:ligatures w14:val="none"/>
+        </w:rPr>
+        <w:t xml:space="preserve">            borrower.payFine(fine);</w:t>
+      </w:r>
+    </w:p>
+    <w:p>
+      <w:pPr>
+        <w:tabs>
+          <w:tab w:val="left" w:pos="916"/>
+          <w:tab w:val="left" w:pos="1832"/>
+          <w:tab w:val="left" w:pos="2748"/>
+          <w:tab w:val="left" w:pos="3664"/>
+          <w:tab w:val="left" w:pos="4580"/>
+          <w:tab w:val="left" w:pos="5496"/>
+          <w:tab w:val="left" w:pos="6412"/>
+          <w:tab w:val="left" w:pos="7328"/>
+          <w:tab w:val="left" w:pos="8244"/>
+          <w:tab w:val="left" w:pos="9160"/>
+          <w:tab w:val="left" w:pos="10076"/>
+          <w:tab w:val="left" w:pos="10992"/>
+          <w:tab w:val="left" w:pos="11908"/>
+          <w:tab w:val="left" w:pos="12824"/>
+          <w:tab w:val="left" w:pos="13740"/>
+          <w:tab w:val="left" w:pos="14656"/>
+        </w:tabs>
+        <w:spacing w:before="300" w:after="300" w:line="240" w:lineRule="auto"/>
+        <w:rPr>
+          <w:rFonts w:ascii="Courier New" w:eastAsia="Times New Roman" w:hAnsi="Courier New" w:cs="Courier New"/>
+          <w:kern w:val="0"/>
+          <w:sz w:val="20"/>
+          <w:szCs w:val="20"/>
+          <w14:ligatures w14:val="none"/>
+        </w:rPr>
+      </w:pPr>
+      <w:r>
+        <w:rPr>
+          <w:rFonts w:ascii="Courier New" w:eastAsia="Times New Roman" w:hAnsi="Courier New" w:cs="Courier New"/>
+          <w:kern w:val="0"/>
+          <w:sz w:val="20"/>
+          <w:szCs w:val="20"/>
+          <w14:ligatures w14:val="none"/>
+        </w:rPr>
+        <w:t xml:space="preserve">        }</w:t>
+      </w:r>
+    </w:p>
+    <w:p>
+      <w:pPr>
+        <w:tabs>
+          <w:tab w:val="left" w:pos="916"/>
+          <w:tab w:val="left" w:pos="1832"/>
+          <w:tab w:val="left" w:pos="2748"/>
+          <w:tab w:val="left" w:pos="3664"/>
+          <w:tab w:val="left" w:pos="4580"/>
+          <w:tab w:val="left" w:pos="5496"/>
+          <w:tab w:val="left" w:pos="6412"/>
+          <w:tab w:val="left" w:pos="7328"/>
+          <w:tab w:val="left" w:pos="8244"/>
+          <w:tab w:val="left" w:pos="9160"/>
+          <w:tab w:val="left" w:pos="10076"/>
+          <w:tab w:val="left" w:pos="10992"/>
+          <w:tab w:val="left" w:pos="11908"/>
+          <w:tab w:val="left" w:pos="12824"/>
+          <w:tab w:val="left" w:pos="13740"/>
+          <w:tab w:val="left" w:pos="14656"/>
+        </w:tabs>
+        <w:spacing w:before="300" w:after="300" w:line="240" w:lineRule="auto"/>
+        <w:rPr>
+          <w:rFonts w:ascii="Courier New" w:eastAsia="Times New Roman" w:hAnsi="Courier New" w:cs="Courier New"/>
+          <w:kern w:val="0"/>
+          <w:sz w:val="20"/>
+          <w:szCs w:val="20"/>
+          <w14:ligatures w14:val="none"/>
+        </w:rPr>
+      </w:pPr>
+    </w:p>
+    <w:p>
+      <w:pPr>
+        <w:tabs>
+          <w:tab w:val="left" w:pos="916"/>
+          <w:tab w:val="left" w:pos="1832"/>
+          <w:tab w:val="left" w:pos="2748"/>
+          <w:tab w:val="left" w:pos="3664"/>
+          <w:tab w:val="left" w:pos="4580"/>
+          <w:tab w:val="left" w:pos="5496"/>
+          <w:tab w:val="left" w:pos="6412"/>
+          <w:tab w:val="left" w:pos="7328"/>
+          <w:tab w:val="left" w:pos="8244"/>
+          <w:tab w:val="left" w:pos="9160"/>
+          <w:tab w:val="left" w:pos="10076"/>
+          <w:tab w:val="left" w:pos="10992"/>
+          <w:tab w:val="left" w:pos="11908"/>
+          <w:tab w:val="left" w:pos="12824"/>
+          <w:tab w:val="left" w:pos="13740"/>
+          <w:tab w:val="left" w:pos="14656"/>
+        </w:tabs>
+        <w:spacing w:before="300" w:after="300" w:line="240" w:lineRule="auto"/>
+        <w:rPr>
+          <w:rFonts w:ascii="Courier New" w:eastAsia="Times New Roman" w:hAnsi="Courier New" w:cs="Courier New"/>
+          <w:kern w:val="0"/>
+          <w:sz w:val="20"/>
+          <w:szCs w:val="20"/>
+          <w14:ligatures w14:val="none"/>
+        </w:rPr>
+      </w:pPr>
+      <w:r>
+        <w:rPr>
+          <w:rFonts w:ascii="Courier New" w:eastAsia="Times New Roman" w:hAnsi="Courier New" w:cs="Courier New"/>
+          <w:kern w:val="0"/>
+          <w:sz w:val="20"/>
+          <w:szCs w:val="20"/>
+          <w14:ligatures w14:val="none"/>
+        </w:rPr>
+        <w:t xml:space="preserve">        animalKingdom.available();</w:t>
+      </w:r>
+    </w:p>
+    <w:p>
+      <w:pPr>
+        <w:tabs>
+          <w:tab w:val="left" w:pos="916"/>
+          <w:tab w:val="left" w:pos="1832"/>
+          <w:tab w:val="left" w:pos="2748"/>
+          <w:tab w:val="left" w:pos="3664"/>
+          <w:tab w:val="left" w:pos="4580"/>
+          <w:tab w:val="left" w:pos="5496"/>
+          <w:tab w:val="left" w:pos="6412"/>
+          <w:tab w:val="left" w:pos="7328"/>
+          <w:tab w:val="left" w:pos="8244"/>
+          <w:tab w:val="left" w:pos="9160"/>
+          <w:tab w:val="left" w:pos="10076"/>
+          <w:tab w:val="left" w:pos="10992"/>
+          <w:tab w:val="left" w:pos="11908"/>
+          <w:tab w:val="left" w:pos="12824"/>
+          <w:tab w:val="left" w:pos="13740"/>
+          <w:tab w:val="left" w:pos="14656"/>
+        </w:tabs>
+        <w:spacing w:before="300" w:after="300" w:line="240" w:lineRule="auto"/>
+        <w:rPr>
+          <w:rFonts w:ascii="Courier New" w:eastAsia="Times New Roman" w:hAnsi="Courier New" w:cs="Courier New"/>
+          <w:kern w:val="0"/>
+          <w:sz w:val="20"/>
+          <w:szCs w:val="20"/>
+          <w14:ligatures w14:val="none"/>
+        </w:rPr>
+      </w:pPr>
+      <w:r>
+        <w:rPr>
+          <w:rFonts w:ascii="Courier New" w:eastAsia="Times New Roman" w:hAnsi="Courier New" w:cs="Courier New"/>
+          <w:kern w:val="0"/>
+          <w:sz w:val="20"/>
+          <w:szCs w:val="20"/>
+          <w14:ligatures w14:val="none"/>
+        </w:rPr>
+        <w:lastRenderedPageBreak/>
+        <w:t xml:space="preserve">        borrower.decrementPendingItems();</w:t>
+      </w:r>
+    </w:p>
+    <w:p>
+      <w:pPr>
+        <w:tabs>
+          <w:tab w:val="left" w:pos="916"/>
+          <w:tab w:val="left" w:pos="1832"/>
+          <w:tab w:val="left" w:pos="2748"/>
+          <w:tab w:val="left" w:pos="3664"/>
+          <w:tab w:val="left" w:pos="4580"/>
+          <w:tab w:val="left" w:pos="5496"/>
+          <w:tab w:val="left" w:pos="6412"/>
+          <w:tab w:val="left" w:pos="7328"/>
+          <w:tab w:val="left" w:pos="8244"/>
+          <w:tab w:val="left" w:pos="9160"/>
+          <w:tab w:val="left" w:pos="10076"/>
+          <w:tab w:val="left" w:pos="10992"/>
+          <w:tab w:val="left" w:pos="11908"/>
+          <w:tab w:val="left" w:pos="12824"/>
+          <w:tab w:val="left" w:pos="13740"/>
+          <w:tab w:val="left" w:pos="14656"/>
+        </w:tabs>
+        <w:spacing w:before="300" w:after="300" w:line="240" w:lineRule="auto"/>
+        <w:rPr>
+          <w:rFonts w:ascii="Courier New" w:eastAsia="Times New Roman" w:hAnsi="Courier New" w:cs="Courier New"/>
+          <w:kern w:val="0"/>
+          <w:sz w:val="20"/>
+          <w:szCs w:val="20"/>
+          <w14:ligatures w14:val="none"/>
+        </w:rPr>
+      </w:pPr>
+      <w:r>
+        <w:rPr>
+          <w:rFonts w:ascii="Courier New" w:eastAsia="Times New Roman" w:hAnsi="Courier New" w:cs="Courier New"/>
+          <w:kern w:val="0"/>
+          <w:sz w:val="20"/>
+          <w:szCs w:val="20"/>
+          <w14:ligatures w14:val="none"/>
+        </w:rPr>
+        <w:t xml:space="preserve">    }</w:t>
+      </w:r>
+    </w:p>
+    <w:p>
+      <w:pPr>
+        <w:tabs>
+          <w:tab w:val="left" w:pos="916"/>
+          <w:tab w:val="left" w:pos="1832"/>
+          <w:tab w:val="left" w:pos="2748"/>
+          <w:tab w:val="left" w:pos="3664"/>
+          <w:tab w:val="left" w:pos="4580"/>
+          <w:tab w:val="left" w:pos="5496"/>
+          <w:tab w:val="left" w:pos="6412"/>
+          <w:tab w:val="left" w:pos="7328"/>
+          <w:tab w:val="left" w:pos="8244"/>
+          <w:tab w:val="left" w:pos="9160"/>
+          <w:tab w:val="left" w:pos="10076"/>
+          <w:tab w:val="left" w:pos="10992"/>
+          <w:tab w:val="left" w:pos="11908"/>
+          <w:tab w:val="left" w:pos="12824"/>
+          <w:tab w:val="left" w:pos="13740"/>
+          <w:tab w:val="left" w:pos="14656"/>
+        </w:tabs>
+        <w:spacing w:before="300" w:after="300" w:line="240" w:lineRule="auto"/>
+        <w:rPr>
+          <w:rFonts w:ascii="Courier New" w:eastAsia="Times New Roman" w:hAnsi="Courier New" w:cs="Courier New"/>
+          <w:kern w:val="0"/>
+          <w:sz w:val="20"/>
+          <w:szCs w:val="20"/>
+          <w14:ligatures w14:val="none"/>
+        </w:rPr>
+      </w:pPr>
+    </w:p>
+    <w:p>
+      <w:pPr>
+        <w:tabs>
+          <w:tab w:val="left" w:pos="916"/>
+          <w:tab w:val="left" w:pos="1832"/>
+          <w:tab w:val="left" w:pos="2748"/>
+          <w:tab w:val="left" w:pos="3664"/>
+          <w:tab w:val="left" w:pos="4580"/>
+          <w:tab w:val="left" w:pos="5496"/>
+          <w:tab w:val="left" w:pos="6412"/>
+          <w:tab w:val="left" w:pos="7328"/>
+          <w:tab w:val="left" w:pos="8244"/>
+          <w:tab w:val="left" w:pos="9160"/>
+          <w:tab w:val="left" w:pos="10076"/>
+          <w:tab w:val="left" w:pos="10992"/>
+          <w:tab w:val="left" w:pos="11908"/>
+          <w:tab w:val="left" w:pos="12824"/>
+          <w:tab w:val="left" w:pos="13740"/>
+          <w:tab w:val="left" w:pos="14656"/>
+        </w:tabs>
+        <w:spacing w:before="300" w:after="300" w:line="240" w:lineRule="auto"/>
+        <w:rPr>
+          <w:rFonts w:ascii="Courier New" w:eastAsia="Times New Roman" w:hAnsi="Courier New" w:cs="Courier New"/>
+          <w:kern w:val="0"/>
+          <w:sz w:val="20"/>
+          <w:szCs w:val="20"/>
+          <w14:ligatures w14:val="none"/>
+        </w:rPr>
+      </w:pPr>
+      <w:r>
+        <w:rPr>
+          <w:rFonts w:ascii="Courier New" w:eastAsia="Times New Roman" w:hAnsi="Courier New" w:cs="Courier New"/>
+          <w:kern w:val="0"/>
+          <w:sz w:val="20"/>
+          <w:szCs w:val="20"/>
+          <w14:ligatures w14:val="none"/>
+        </w:rPr>
+        <w:t xml:space="preserve">    @Then("the system marks the state of Animal Kingdom as AVAILABLE")</w:t>
+      </w:r>
+    </w:p>
+    <w:p>
+      <w:pPr>
+        <w:tabs>
+          <w:tab w:val="left" w:pos="916"/>
+          <w:tab w:val="left" w:pos="1832"/>
+          <w:tab w:val="left" w:pos="2748"/>
+          <w:tab w:val="left" w:pos="3664"/>
+          <w:tab w:val="left" w:pos="4580"/>
+          <w:tab w:val="left" w:pos="5496"/>
+          <w:tab w:val="left" w:pos="6412"/>
+          <w:tab w:val="left" w:pos="7328"/>
+          <w:tab w:val="left" w:pos="8244"/>
+          <w:tab w:val="left" w:pos="9160"/>
+          <w:tab w:val="left" w:pos="10076"/>
+          <w:tab w:val="left" w:pos="10992"/>
+          <w:tab w:val="left" w:pos="11908"/>
+          <w:tab w:val="left" w:pos="12824"/>
+          <w:tab w:val="left" w:pos="13740"/>
+          <w:tab w:val="left" w:pos="14656"/>
+        </w:tabs>
+        <w:spacing w:before="300" w:after="300" w:line="240" w:lineRule="auto"/>
+        <w:rPr>
+          <w:rFonts w:ascii="Courier New" w:eastAsia="Times New Roman" w:hAnsi="Courier New" w:cs="Courier New"/>
+          <w:kern w:val="0"/>
+          <w:sz w:val="20"/>
+          <w:szCs w:val="20"/>
+          <w14:ligatures w14:val="none"/>
+        </w:rPr>
+      </w:pPr>
+      <w:r>
+        <w:rPr>
+          <w:rFonts w:ascii="Courier New" w:eastAsia="Times New Roman" w:hAnsi="Courier New" w:cs="Courier New"/>
+          <w:kern w:val="0"/>
+          <w:sz w:val="20"/>
+          <w:szCs w:val="20"/>
+          <w14:ligatures w14:val="none"/>
+        </w:rPr>
+        <w:t xml:space="preserve">    public void theSystemMarksTheStateOfAnimalKingdomAsAVAILABLE() {</w:t>
+      </w:r>
+    </w:p>
+    <w:p>
+      <w:pPr>
+        <w:tabs>
+          <w:tab w:val="left" w:pos="916"/>
+          <w:tab w:val="left" w:pos="1832"/>
+          <w:tab w:val="left" w:pos="2748"/>
+          <w:tab w:val="left" w:pos="3664"/>
+          <w:tab w:val="left" w:pos="4580"/>
+          <w:tab w:val="left" w:pos="5496"/>
+          <w:tab w:val="left" w:pos="6412"/>
+          <w:tab w:val="left" w:pos="7328"/>
+          <w:tab w:val="left" w:pos="8244"/>
+          <w:tab w:val="left" w:pos="9160"/>
+          <w:tab w:val="left" w:pos="10076"/>
+          <w:tab w:val="left" w:pos="10992"/>
+          <w:tab w:val="left" w:pos="11908"/>
+          <w:tab w:val="left" w:pos="12824"/>
+          <w:tab w:val="left" w:pos="13740"/>
+          <w:tab w:val="left" w:pos="14656"/>
+        </w:tabs>
+        <w:spacing w:before="300" w:after="300" w:line="240" w:lineRule="auto"/>
+        <w:rPr>
+          <w:rFonts w:ascii="Courier New" w:eastAsia="Times New Roman" w:hAnsi="Courier New" w:cs="Courier New"/>
+          <w:kern w:val="0"/>
+          <w:sz w:val="20"/>
+          <w:szCs w:val="20"/>
+          <w14:ligatures w14:val="none"/>
+        </w:rPr>
+      </w:pPr>
+      <w:r>
+        <w:rPr>
+          <w:rFonts w:ascii="Courier New" w:eastAsia="Times New Roman" w:hAnsi="Courier New" w:cs="Courier New"/>
+          <w:kern w:val="0"/>
+          <w:sz w:val="20"/>
+          <w:szCs w:val="20"/>
+          <w14:ligatures w14:val="none"/>
+        </w:rPr>
+        <w:t xml:space="preserve">        // Assuming the system marks the state of Animal Kingdom as AVAILABLE</w:t>
+      </w:r>
+    </w:p>
+    <w:p>
+      <w:pPr>
+        <w:tabs>
+          <w:tab w:val="left" w:pos="916"/>
+          <w:tab w:val="left" w:pos="1832"/>
+          <w:tab w:val="left" w:pos="2748"/>
+          <w:tab w:val="left" w:pos="3664"/>
+          <w:tab w:val="left" w:pos="4580"/>
+          <w:tab w:val="left" w:pos="5496"/>
+          <w:tab w:val="left" w:pos="6412"/>
+          <w:tab w:val="left" w:pos="7328"/>
+          <w:tab w:val="left" w:pos="8244"/>
+          <w:tab w:val="left" w:pos="9160"/>
+          <w:tab w:val="left" w:pos="10076"/>
+          <w:tab w:val="left" w:pos="10992"/>
+          <w:tab w:val="left" w:pos="11908"/>
+          <w:tab w:val="left" w:pos="12824"/>
+          <w:tab w:val="left" w:pos="13740"/>
+          <w:tab w:val="left" w:pos="14656"/>
+        </w:tabs>
+        <w:spacing w:before="300" w:after="300" w:line="240" w:lineRule="auto"/>
+        <w:rPr>
+          <w:rFonts w:ascii="Courier New" w:eastAsia="Times New Roman" w:hAnsi="Courier New" w:cs="Courier New"/>
+          <w:kern w:val="0"/>
+          <w:sz w:val="20"/>
+          <w:szCs w:val="20"/>
+          <w14:ligatures w14:val="none"/>
+        </w:rPr>
+      </w:pPr>
+      <w:r>
+        <w:rPr>
+          <w:rFonts w:ascii="Courier New" w:eastAsia="Times New Roman" w:hAnsi="Courier New" w:cs="Courier New"/>
+          <w:kern w:val="0"/>
+          <w:sz w:val="20"/>
+          <w:szCs w:val="20"/>
+          <w14:ligatures w14:val="none"/>
+        </w:rPr>
+        <w:t xml:space="preserve">        assertEquals(ItemState.AVAILABLE, animalKingdom.getState());</w:t>
+      </w:r>
+    </w:p>
+    <w:p>
+      <w:pPr>
+        <w:tabs>
+          <w:tab w:val="left" w:pos="916"/>
+          <w:tab w:val="left" w:pos="1832"/>
+          <w:tab w:val="left" w:pos="2748"/>
+          <w:tab w:val="left" w:pos="3664"/>
+          <w:tab w:val="left" w:pos="4580"/>
+          <w:tab w:val="left" w:pos="5496"/>
+          <w:tab w:val="left" w:pos="6412"/>
+          <w:tab w:val="left" w:pos="7328"/>
+          <w:tab w:val="left" w:pos="8244"/>
+          <w:tab w:val="left" w:pos="9160"/>
+          <w:tab w:val="left" w:pos="10076"/>
+          <w:tab w:val="left" w:pos="10992"/>
+          <w:tab w:val="left" w:pos="11908"/>
+          <w:tab w:val="left" w:pos="12824"/>
+          <w:tab w:val="left" w:pos="13740"/>
+          <w:tab w:val="left" w:pos="14656"/>
+        </w:tabs>
+        <w:spacing w:before="300" w:after="300" w:line="240" w:lineRule="auto"/>
+        <w:rPr>
+          <w:rFonts w:ascii="Courier New" w:eastAsia="Times New Roman" w:hAnsi="Courier New" w:cs="Courier New"/>
+          <w:kern w:val="0"/>
+          <w:sz w:val="20"/>
+          <w:szCs w:val="20"/>
+          <w14:ligatures w14:val="none"/>
+        </w:rPr>
+      </w:pPr>
+      <w:r>
+        <w:rPr>
+          <w:rFonts w:ascii="Courier New" w:eastAsia="Times New Roman" w:hAnsi="Courier New" w:cs="Courier New"/>
+          <w:kern w:val="0"/>
+          <w:sz w:val="20"/>
+          <w:szCs w:val="20"/>
+          <w14:ligatures w14:val="none"/>
+        </w:rPr>
+        <w:t xml:space="preserve">    }</w:t>
+      </w:r>
+    </w:p>
+    <w:p>
+      <w:pPr>
+        <w:tabs>
+          <w:tab w:val="left" w:pos="916"/>
+          <w:tab w:val="left" w:pos="1832"/>
+          <w:tab w:val="left" w:pos="2748"/>
+          <w:tab w:val="left" w:pos="3664"/>
+          <w:tab w:val="left" w:pos="4580"/>
+          <w:tab w:val="left" w:pos="5496"/>
+          <w:tab w:val="left" w:pos="6412"/>
+          <w:tab w:val="left" w:pos="7328"/>
+          <w:tab w:val="left" w:pos="8244"/>
+          <w:tab w:val="left" w:pos="9160"/>
+          <w:tab w:val="left" w:pos="10076"/>
+          <w:tab w:val="left" w:pos="10992"/>
+          <w:tab w:val="left" w:pos="11908"/>
+          <w:tab w:val="left" w:pos="12824"/>
+          <w:tab w:val="left" w:pos="13740"/>
+          <w:tab w:val="left" w:pos="14656"/>
+        </w:tabs>
+        <w:spacing w:before="300" w:after="300" w:line="240" w:lineRule="auto"/>
+        <w:rPr>
+          <w:rFonts w:ascii="Courier New" w:eastAsia="Times New Roman" w:hAnsi="Courier New" w:cs="Courier New"/>
+          <w:kern w:val="0"/>
+          <w:sz w:val="20"/>
+          <w:szCs w:val="20"/>
+          <w14:ligatures w14:val="none"/>
+        </w:rPr>
+      </w:pPr>
+    </w:p>
+    <w:p>
+      <w:pPr>
+        <w:tabs>
+          <w:tab w:val="left" w:pos="916"/>
+          <w:tab w:val="left" w:pos="1832"/>
+          <w:tab w:val="left" w:pos="2748"/>
+          <w:tab w:val="left" w:pos="3664"/>
+          <w:tab w:val="left" w:pos="4580"/>
+          <w:tab w:val="left" w:pos="5496"/>
+          <w:tab w:val="left" w:pos="6412"/>
+          <w:tab w:val="left" w:pos="7328"/>
+          <w:tab w:val="left" w:pos="8244"/>
+          <w:tab w:val="left" w:pos="9160"/>
+          <w:tab w:val="left" w:pos="10076"/>
+          <w:tab w:val="left" w:pos="10992"/>
+          <w:tab w:val="left" w:pos="11908"/>
+          <w:tab w:val="left" w:pos="12824"/>
+          <w:tab w:val="left" w:pos="13740"/>
+          <w:tab w:val="left" w:pos="14656"/>
+        </w:tabs>
+        <w:spacing w:before="300" w:after="300" w:line="240" w:lineRule="auto"/>
+        <w:rPr>
+          <w:rFonts w:ascii="Courier New" w:eastAsia="Times New Roman" w:hAnsi="Courier New" w:cs="Courier New"/>
+          <w:kern w:val="0"/>
+          <w:sz w:val="20"/>
+          <w:szCs w:val="20"/>
+          <w14:ligatures w14:val="none"/>
+        </w:rPr>
+      </w:pPr>
+      <w:r>
+        <w:rPr>
+          <w:rFonts w:ascii="Courier New" w:eastAsia="Times New Roman" w:hAnsi="Courier New" w:cs="Courier New"/>
+          <w:kern w:val="0"/>
+          <w:sz w:val="20"/>
+          <w:szCs w:val="20"/>
+          <w14:ligatures w14:val="none"/>
+        </w:rPr>
+        <w:t xml:space="preserve">    @Then("George Red has one less pending item")</w:t>
+      </w:r>
+    </w:p>
+    <w:p>
+      <w:pPr>
+        <w:tabs>
+          <w:tab w:val="left" w:pos="916"/>
+          <w:tab w:val="left" w:pos="1832"/>
+          <w:tab w:val="left" w:pos="2748"/>
+          <w:tab w:val="left" w:pos="3664"/>
+          <w:tab w:val="left" w:pos="4580"/>
+          <w:tab w:val="left" w:pos="5496"/>
+          <w:tab w:val="left" w:pos="6412"/>
+          <w:tab w:val="left" w:pos="7328"/>
+          <w:tab w:val="left" w:pos="8244"/>
+          <w:tab w:val="left" w:pos="9160"/>
+          <w:tab w:val="left" w:pos="10076"/>
+          <w:tab w:val="left" w:pos="10992"/>
+          <w:tab w:val="left" w:pos="11908"/>
+          <w:tab w:val="left" w:pos="12824"/>
+          <w:tab w:val="left" w:pos="13740"/>
+          <w:tab w:val="left" w:pos="14656"/>
+        </w:tabs>
+        <w:spacing w:before="300" w:after="300" w:line="240" w:lineRule="auto"/>
+        <w:rPr>
+          <w:rFonts w:ascii="Courier New" w:eastAsia="Times New Roman" w:hAnsi="Courier New" w:cs="Courier New"/>
+          <w:kern w:val="0"/>
+          <w:sz w:val="20"/>
+          <w:szCs w:val="20"/>
+          <w14:ligatures w14:val="none"/>
+        </w:rPr>
+      </w:pPr>
+      <w:r>
+        <w:rPr>
+          <w:rFonts w:ascii="Courier New" w:eastAsia="Times New Roman" w:hAnsi="Courier New" w:cs="Courier New"/>
+          <w:kern w:val="0"/>
+          <w:sz w:val="20"/>
+          <w:szCs w:val="20"/>
+          <w14:ligatures w14:val="none"/>
+        </w:rPr>
+        <w:t xml:space="preserve">    public void georgeRedHasOneLessPendingItem() {</w:t>
+      </w:r>
+    </w:p>
+    <w:p>
+      <w:pPr>
+        <w:tabs>
+          <w:tab w:val="left" w:pos="916"/>
+          <w:tab w:val="left" w:pos="1832"/>
+          <w:tab w:val="left" w:pos="2748"/>
+          <w:tab w:val="left" w:pos="3664"/>
+          <w:tab w:val="left" w:pos="4580"/>
+          <w:tab w:val="left" w:pos="5496"/>
+          <w:tab w:val="left" w:pos="6412"/>
+          <w:tab w:val="left" w:pos="7328"/>
+          <w:tab w:val="left" w:pos="8244"/>
+          <w:tab w:val="left" w:pos="9160"/>
+          <w:tab w:val="left" w:pos="10076"/>
+          <w:tab w:val="left" w:pos="10992"/>
+          <w:tab w:val="left" w:pos="11908"/>
+          <w:tab w:val="left" w:pos="12824"/>
+          <w:tab w:val="left" w:pos="13740"/>
+          <w:tab w:val="left" w:pos="14656"/>
+        </w:tabs>
+        <w:spacing w:before="300" w:after="300" w:line="240" w:lineRule="auto"/>
+        <w:rPr>
+          <w:rFonts w:ascii="Courier New" w:eastAsia="Times New Roman" w:hAnsi="Courier New" w:cs="Courier New"/>
+          <w:kern w:val="0"/>
+          <w:sz w:val="20"/>
+          <w:szCs w:val="20"/>
+          <w14:ligatures w14:val="none"/>
+        </w:rPr>
+      </w:pPr>
+      <w:r>
+        <w:rPr>
+          <w:rFonts w:ascii="Courier New" w:eastAsia="Times New Roman" w:hAnsi="Courier New" w:cs="Courier New"/>
+          <w:kern w:val="0"/>
+          <w:sz w:val="20"/>
+          <w:szCs w:val="20"/>
+          <w14:ligatures w14:val="none"/>
+        </w:rPr>
+        <w:t xml:space="preserve">        // Assuming George Red has one less pending item</w:t>
+      </w:r>
+    </w:p>
+    <w:p>
+      <w:pPr>
+        <w:tabs>
+          <w:tab w:val="left" w:pos="916"/>
+          <w:tab w:val="left" w:pos="1832"/>
+          <w:tab w:val="left" w:pos="2748"/>
+          <w:tab w:val="left" w:pos="3664"/>
+          <w:tab w:val="left" w:pos="4580"/>
+          <w:tab w:val="left" w:pos="5496"/>
+          <w:tab w:val="left" w:pos="6412"/>
+          <w:tab w:val="left" w:pos="7328"/>
+          <w:tab w:val="left" w:pos="8244"/>
+          <w:tab w:val="left" w:pos="9160"/>
+          <w:tab w:val="left" w:pos="10076"/>
+          <w:tab w:val="left" w:pos="10992"/>
+          <w:tab w:val="left" w:pos="11908"/>
+          <w:tab w:val="left" w:pos="12824"/>
+          <w:tab w:val="left" w:pos="13740"/>
+          <w:tab w:val="left" w:pos="14656"/>
+        </w:tabs>
+        <w:spacing w:before="300" w:after="300" w:line="240" w:lineRule="auto"/>
+        <w:rPr>
+          <w:rFonts w:ascii="Courier New" w:eastAsia="Times New Roman" w:hAnsi="Courier New" w:cs="Courier New"/>
+          <w:kern w:val="0"/>
+          <w:sz w:val="20"/>
+          <w:szCs w:val="20"/>
+          <w14:ligatures w14:val="none"/>
+        </w:rPr>
+      </w:pPr>
+      <w:r>
+        <w:rPr>
+          <w:rFonts w:ascii="Courier New" w:eastAsia="Times New Roman" w:hAnsi="Courier New" w:cs="Courier New"/>
+          <w:kern w:val="0"/>
+          <w:sz w:val="20"/>
+          <w:szCs w:val="20"/>
+          <w14:ligatures w14:val="none"/>
+        </w:rPr>
+        <w:t xml:space="preserve">        assertEquals(initialPendingItems - 1, borrower.countPendingItems());</w:t>
+      </w:r>
+    </w:p>
+    <w:p>
+      <w:pPr>
+        <w:tabs>
+          <w:tab w:val="left" w:pos="916"/>
+          <w:tab w:val="left" w:pos="1832"/>
+          <w:tab w:val="left" w:pos="2748"/>
+          <w:tab w:val="left" w:pos="3664"/>
+          <w:tab w:val="left" w:pos="4580"/>
+          <w:tab w:val="left" w:pos="5496"/>
+          <w:tab w:val="left" w:pos="6412"/>
+          <w:tab w:val="left" w:pos="7328"/>
+          <w:tab w:val="left" w:pos="8244"/>
+          <w:tab w:val="left" w:pos="9160"/>
+          <w:tab w:val="left" w:pos="10076"/>
+          <w:tab w:val="left" w:pos="10992"/>
+          <w:tab w:val="left" w:pos="11908"/>
+          <w:tab w:val="left" w:pos="12824"/>
+          <w:tab w:val="left" w:pos="13740"/>
+          <w:tab w:val="left" w:pos="14656"/>
+        </w:tabs>
+        <w:spacing w:before="300" w:after="300" w:line="240" w:lineRule="auto"/>
+        <w:rPr>
+          <w:rFonts w:ascii="Courier New" w:eastAsia="Times New Roman" w:hAnsi="Courier New" w:cs="Courier New"/>
+          <w:kern w:val="0"/>
+          <w:sz w:val="20"/>
+          <w:szCs w:val="20"/>
+          <w14:ligatures w14:val="none"/>
+        </w:rPr>
+      </w:pPr>
+      <w:r>
+        <w:rPr>
+          <w:rFonts w:ascii="Courier New" w:eastAsia="Times New Roman" w:hAnsi="Courier New" w:cs="Courier New"/>
+          <w:kern w:val="0"/>
+          <w:sz w:val="20"/>
+          <w:szCs w:val="20"/>
+          <w14:ligatures w14:val="none"/>
+        </w:rPr>
+        <w:t xml:space="preserve">    }</w:t>
+      </w:r>
+    </w:p>
+    <w:p>
+      <w:pPr>
+        <w:tabs>
+          <w:tab w:val="left" w:pos="916"/>
+          <w:tab w:val="left" w:pos="1832"/>
+          <w:tab w:val="left" w:pos="2748"/>
+          <w:tab w:val="left" w:pos="3664"/>
+          <w:tab w:val="left" w:pos="4580"/>
+          <w:tab w:val="left" w:pos="5496"/>
+          <w:tab w:val="left" w:pos="6412"/>
+          <w:tab w:val="left" w:pos="7328"/>
+          <w:tab w:val="left" w:pos="8244"/>
+          <w:tab w:val="left" w:pos="9160"/>
+          <w:tab w:val="left" w:pos="10076"/>
+          <w:tab w:val="left" w:pos="10992"/>
+          <w:tab w:val="left" w:pos="11908"/>
+          <w:tab w:val="left" w:pos="12824"/>
+          <w:tab w:val="left" w:pos="13740"/>
+          <w:tab w:val="left" w:pos="14656"/>
+        </w:tabs>
+        <w:spacing w:before="300" w:after="300" w:line="240" w:lineRule="auto"/>
+        <w:rPr>
+          <w:rFonts w:ascii="Courier New" w:eastAsia="Times New Roman" w:hAnsi="Courier New" w:cs="Courier New"/>
+          <w:kern w:val="0"/>
+          <w:sz w:val="20"/>
+          <w:szCs w:val="20"/>
+          <w14:ligatures w14:val="none"/>
+        </w:rPr>
+      </w:pPr>
+    </w:p>
+    <w:p>
+      <w:pPr>
+        <w:tabs>
+          <w:tab w:val="left" w:pos="916"/>
+          <w:tab w:val="left" w:pos="1832"/>
+          <w:tab w:val="left" w:pos="2748"/>
+          <w:tab w:val="left" w:pos="3664"/>
+          <w:tab w:val="left" w:pos="4580"/>
+          <w:tab w:val="left" w:pos="5496"/>
+          <w:tab w:val="left" w:pos="6412"/>
+          <w:tab w:val="left" w:pos="7328"/>
+          <w:tab w:val="left" w:pos="8244"/>
+          <w:tab w:val="left" w:pos="9160"/>
+          <w:tab w:val="left" w:pos="10076"/>
+          <w:tab w:val="left" w:pos="10992"/>
+          <w:tab w:val="left" w:pos="11908"/>
+          <w:tab w:val="left" w:pos="12824"/>
+          <w:tab w:val="left" w:pos="13740"/>
+          <w:tab w:val="left" w:pos="14656"/>
+        </w:tabs>
+        <w:spacing w:before="300" w:after="300" w:line="240" w:lineRule="auto"/>
+        <w:rPr>
+          <w:rFonts w:ascii="Courier New" w:eastAsia="Times New Roman" w:hAnsi="Courier New" w:cs="Courier New"/>
+          <w:kern w:val="0"/>
+          <w:sz w:val="20"/>
+          <w:szCs w:val="20"/>
+          <w14:ligatures w14:val="none"/>
+        </w:rPr>
+      </w:pPr>
+      <w:r>
+        <w:rPr>
+          <w:rFonts w:ascii="Courier New" w:eastAsia="Times New Roman" w:hAnsi="Courier New" w:cs="Courier New"/>
+          <w:kern w:val="0"/>
+          <w:sz w:val="20"/>
+          <w:szCs w:val="20"/>
+          <w14:ligatures w14:val="none"/>
+        </w:rPr>
+        <w:t xml:space="preserve">    @Then("George Red does not pay a fine")</w:t>
+      </w:r>
+    </w:p>
+    <w:p>
+      <w:pPr>
+        <w:tabs>
+          <w:tab w:val="left" w:pos="916"/>
+          <w:tab w:val="left" w:pos="1832"/>
+          <w:tab w:val="left" w:pos="2748"/>
+          <w:tab w:val="left" w:pos="3664"/>
+          <w:tab w:val="left" w:pos="4580"/>
+          <w:tab w:val="left" w:pos="5496"/>
+          <w:tab w:val="left" w:pos="6412"/>
+          <w:tab w:val="left" w:pos="7328"/>
+          <w:tab w:val="left" w:pos="8244"/>
+          <w:tab w:val="left" w:pos="9160"/>
+          <w:tab w:val="left" w:pos="10076"/>
+          <w:tab w:val="left" w:pos="10992"/>
+          <w:tab w:val="left" w:pos="11908"/>
+          <w:tab w:val="left" w:pos="12824"/>
+          <w:tab w:val="left" w:pos="13740"/>
+          <w:tab w:val="left" w:pos="14656"/>
+        </w:tabs>
+        <w:spacing w:before="300" w:after="300" w:line="240" w:lineRule="auto"/>
+        <w:rPr>
+          <w:rFonts w:ascii="Courier New" w:eastAsia="Times New Roman" w:hAnsi="Courier New" w:cs="Courier New"/>
+          <w:kern w:val="0"/>
+          <w:sz w:val="20"/>
+          <w:szCs w:val="20"/>
+          <w14:ligatures w14:val="none"/>
+        </w:rPr>
+      </w:pPr>
+      <w:r>
+        <w:rPr>
+          <w:rFonts w:ascii="Courier New" w:eastAsia="Times New Roman" w:hAnsi="Courier New" w:cs="Courier New"/>
+          <w:kern w:val="0"/>
+          <w:sz w:val="20"/>
+          <w:szCs w:val="20"/>
+          <w14:ligatures w14:val="none"/>
+        </w:rPr>
+        <w:t xml:space="preserve">    public void georgeRedDoesNotPayAFine() {</w:t>
+      </w:r>
+    </w:p>
+    <w:p>
+      <w:pPr>
+        <w:tabs>
+          <w:tab w:val="left" w:pos="916"/>
+          <w:tab w:val="left" w:pos="1832"/>
+          <w:tab w:val="left" w:pos="2748"/>
+          <w:tab w:val="left" w:pos="3664"/>
+          <w:tab w:val="left" w:pos="4580"/>
+          <w:tab w:val="left" w:pos="5496"/>
+          <w:tab w:val="left" w:pos="6412"/>
+          <w:tab w:val="left" w:pos="7328"/>
+          <w:tab w:val="left" w:pos="8244"/>
+          <w:tab w:val="left" w:pos="9160"/>
+          <w:tab w:val="left" w:pos="10076"/>
+          <w:tab w:val="left" w:pos="10992"/>
+          <w:tab w:val="left" w:pos="11908"/>
+          <w:tab w:val="left" w:pos="12824"/>
+          <w:tab w:val="left" w:pos="13740"/>
+          <w:tab w:val="left" w:pos="14656"/>
+        </w:tabs>
+        <w:spacing w:before="300" w:after="300" w:line="240" w:lineRule="auto"/>
+        <w:rPr>
+          <w:rFonts w:ascii="Courier New" w:eastAsia="Times New Roman" w:hAnsi="Courier New" w:cs="Courier New"/>
+          <w:kern w:val="0"/>
+          <w:sz w:val="20"/>
+          <w:szCs w:val="20"/>
+          <w14:ligatures w14:val="none"/>
+        </w:rPr>
+      </w:pPr>
+      <w:r>
+        <w:rPr>
+          <w:rFonts w:ascii="Courier New" w:eastAsia="Times New Roman" w:hAnsi="Courier New" w:cs="Courier New"/>
+          <w:kern w:val="0"/>
+          <w:sz w:val="20"/>
+          <w:szCs w:val="20"/>
+          <w14:ligatures w14:val="none"/>
+        </w:rPr>
+        <w:t xml:space="preserve">        // Assuming George Red does not pay a fine</w:t>
+      </w:r>
+    </w:p>
+    <w:p>
+      <w:pPr>
+        <w:tabs>
+          <w:tab w:val="left" w:pos="916"/>
+          <w:tab w:val="left" w:pos="1832"/>
+          <w:tab w:val="left" w:pos="2748"/>
+          <w:tab w:val="left" w:pos="3664"/>
+          <w:tab w:val="left" w:pos="4580"/>
+          <w:tab w:val="left" w:pos="5496"/>
+          <w:tab w:val="left" w:pos="6412"/>
+          <w:tab w:val="left" w:pos="7328"/>
+          <w:tab w:val="left" w:pos="8244"/>
+          <w:tab w:val="left" w:pos="9160"/>
+          <w:tab w:val="left" w:pos="10076"/>
+          <w:tab w:val="left" w:pos="10992"/>
+          <w:tab w:val="left" w:pos="11908"/>
+          <w:tab w:val="left" w:pos="12824"/>
+          <w:tab w:val="left" w:pos="13740"/>
+          <w:tab w:val="left" w:pos="14656"/>
+        </w:tabs>
+        <w:spacing w:before="300" w:after="300" w:line="240" w:lineRule="auto"/>
+        <w:rPr>
+          <w:rFonts w:ascii="Courier New" w:eastAsia="Times New Roman" w:hAnsi="Courier New" w:cs="Courier New"/>
+          <w:kern w:val="0"/>
+          <w:sz w:val="20"/>
+          <w:szCs w:val="20"/>
+          <w14:ligatures w14:val="none"/>
+        </w:rPr>
+      </w:pPr>
+      <w:r>
+        <w:rPr>
+          <w:rFonts w:ascii="Courier New" w:eastAsia="Times New Roman" w:hAnsi="Courier New" w:cs="Courier New"/>
+          <w:kern w:val="0"/>
+          <w:sz w:val="20"/>
+          <w:szCs w:val="20"/>
+          <w14:ligatures w14:val="none"/>
+        </w:rPr>
+        <w:t xml:space="preserve">        Money fine = loan.getFine();</w:t>
+      </w:r>
+    </w:p>
+    <w:p>
+      <w:pPr>
+        <w:tabs>
+          <w:tab w:val="left" w:pos="916"/>
+          <w:tab w:val="left" w:pos="1832"/>
+          <w:tab w:val="left" w:pos="2748"/>
+          <w:tab w:val="left" w:pos="3664"/>
+          <w:tab w:val="left" w:pos="4580"/>
+          <w:tab w:val="left" w:pos="5496"/>
+          <w:tab w:val="left" w:pos="6412"/>
+          <w:tab w:val="left" w:pos="7328"/>
+          <w:tab w:val="left" w:pos="8244"/>
+          <w:tab w:val="left" w:pos="9160"/>
+          <w:tab w:val="left" w:pos="10076"/>
+          <w:tab w:val="left" w:pos="10992"/>
+          <w:tab w:val="left" w:pos="11908"/>
+          <w:tab w:val="left" w:pos="12824"/>
+          <w:tab w:val="left" w:pos="13740"/>
+          <w:tab w:val="left" w:pos="14656"/>
+        </w:tabs>
+        <w:spacing w:before="300" w:after="300" w:line="240" w:lineRule="auto"/>
+        <w:rPr>
+          <w:rFonts w:ascii="Courier New" w:eastAsia="Times New Roman" w:hAnsi="Courier New" w:cs="Courier New"/>
+          <w:kern w:val="0"/>
+          <w:sz w:val="20"/>
+          <w:szCs w:val="20"/>
+          <w14:ligatures w14:val="none"/>
+        </w:rPr>
+      </w:pPr>
+      <w:r>
+        <w:rPr>
+          <w:rFonts w:ascii="Courier New" w:eastAsia="Times New Roman" w:hAnsi="Courier New" w:cs="Courier New"/>
+          <w:kern w:val="0"/>
+          <w:sz w:val="20"/>
+          <w:szCs w:val="20"/>
+          <w14:ligatures w14:val="none"/>
+        </w:rPr>
+        <w:t xml:space="preserve">        assertEquals(Money.ZERO, fine);</w:t>
+      </w:r>
+    </w:p>
+    <w:p>
+      <w:pPr>
+        <w:tabs>
+          <w:tab w:val="left" w:pos="916"/>
+          <w:tab w:val="left" w:pos="1832"/>
+          <w:tab w:val="left" w:pos="2748"/>
+          <w:tab w:val="left" w:pos="3664"/>
+          <w:tab w:val="left" w:pos="4580"/>
+          <w:tab w:val="left" w:pos="5496"/>
+          <w:tab w:val="left" w:pos="6412"/>
+          <w:tab w:val="left" w:pos="7328"/>
+          <w:tab w:val="left" w:pos="8244"/>
+          <w:tab w:val="left" w:pos="9160"/>
+          <w:tab w:val="left" w:pos="10076"/>
+          <w:tab w:val="left" w:pos="10992"/>
+          <w:tab w:val="left" w:pos="11908"/>
+          <w:tab w:val="left" w:pos="12824"/>
+          <w:tab w:val="left" w:pos="13740"/>
+          <w:tab w:val="left" w:pos="14656"/>
+        </w:tabs>
+        <w:spacing w:before="300" w:after="300" w:line="240" w:lineRule="auto"/>
+        <w:rPr>
+          <w:rFonts w:ascii="Courier New" w:eastAsia="Times New Roman" w:hAnsi="Courier New" w:cs="Courier New"/>
+          <w:kern w:val="0"/>
+          <w:sz w:val="20"/>
+          <w:szCs w:val="20"/>
+          <w14:ligatures w14:val="none"/>
+        </w:rPr>
+      </w:pPr>
+      <w:r>
+        <w:rPr>
+          <w:rFonts w:ascii="Courier New" w:eastAsia="Times New Roman" w:hAnsi="Courier New" w:cs="Courier New"/>
+          <w:kern w:val="0"/>
+          <w:sz w:val="20"/>
+          <w:szCs w:val="20"/>
+          <w14:ligatures w14:val="none"/>
+        </w:rPr>
+        <w:t xml:space="preserve">    }</w:t>
+      </w:r>
+    </w:p>
+    <w:p>
+      <w:pPr>
+        <w:tabs>
+          <w:tab w:val="left" w:pos="916"/>
+          <w:tab w:val="left" w:pos="1832"/>
+          <w:tab w:val="left" w:pos="2748"/>
+          <w:tab w:val="left" w:pos="3664"/>
+          <w:tab w:val="left" w:pos="4580"/>
+          <w:tab w:val="left" w:pos="5496"/>
+          <w:tab w:val="left" w:pos="6412"/>
+          <w:tab w:val="left" w:pos="7328"/>
+          <w:tab w:val="left" w:pos="8244"/>
+          <w:tab w:val="left" w:pos="9160"/>
+          <w:tab w:val="left" w:pos="10076"/>
+          <w:tab w:val="left" w:pos="10992"/>
+          <w:tab w:val="left" w:pos="11908"/>
+          <w:tab w:val="left" w:pos="12824"/>
+          <w:tab w:val="left" w:pos="13740"/>
+          <w:tab w:val="left" w:pos="14656"/>
+        </w:tabs>
+        <w:spacing w:before="300" w:after="300" w:line="240" w:lineRule="auto"/>
+        <w:rPr>
+          <w:rFonts w:ascii="Courier New" w:eastAsia="Times New Roman" w:hAnsi="Courier New" w:cs="Courier New"/>
+          <w:kern w:val="0"/>
+          <w:sz w:val="20"/>
+          <w:szCs w:val="20"/>
+          <w14:ligatures w14:val="none"/>
+        </w:rPr>
+      </w:pPr>
+    </w:p>
+    <w:p>
+      <w:pPr>
+        <w:tabs>
+          <w:tab w:val="left" w:pos="916"/>
+          <w:tab w:val="left" w:pos="1832"/>
+          <w:tab w:val="left" w:pos="2748"/>
+          <w:tab w:val="left" w:pos="3664"/>
+          <w:tab w:val="left" w:pos="4580"/>
+          <w:tab w:val="left" w:pos="5496"/>
+          <w:tab w:val="left" w:pos="6412"/>
+          <w:tab w:val="left" w:pos="7328"/>
+          <w:tab w:val="left" w:pos="8244"/>
+          <w:tab w:val="left" w:pos="9160"/>
+          <w:tab w:val="left" w:pos="10076"/>
+          <w:tab w:val="left" w:pos="10992"/>
+          <w:tab w:val="left" w:pos="11908"/>
+          <w:tab w:val="left" w:pos="12824"/>
+          <w:tab w:val="left" w:pos="13740"/>
+          <w:tab w:val="left" w:pos="14656"/>
+        </w:tabs>
+        <w:spacing w:before="300" w:after="300" w:line="240" w:lineRule="auto"/>
+        <w:rPr>
+          <w:rFonts w:ascii="Courier New" w:eastAsia="Times New Roman" w:hAnsi="Courier New" w:cs="Courier New"/>
+          <w:kern w:val="0"/>
+          <w:sz w:val="20"/>
+          <w:szCs w:val="20"/>
+          <w14:ligatures w14:val="none"/>
+        </w:rPr>
+      </w:pPr>
+      <w:r>
+        <w:rPr>
+          <w:rFonts w:ascii="Courier New" w:eastAsia="Times New Roman" w:hAnsi="Courier New" w:cs="Courier New"/>
+          <w:kern w:val="0"/>
+          <w:sz w:val="20"/>
+          <w:szCs w:val="20"/>
+          <w14:ligatures w14:val="none"/>
+        </w:rPr>
+        <w:t xml:space="preserve">    @Then("the return date of the loan is set to today's date")</w:t>
+      </w:r>
+    </w:p>
+    <w:p>
+      <w:pPr>
+        <w:tabs>
+          <w:tab w:val="left" w:pos="916"/>
+          <w:tab w:val="left" w:pos="1832"/>
+          <w:tab w:val="left" w:pos="2748"/>
+          <w:tab w:val="left" w:pos="3664"/>
+          <w:tab w:val="left" w:pos="4580"/>
+          <w:tab w:val="left" w:pos="5496"/>
+          <w:tab w:val="left" w:pos="6412"/>
+          <w:tab w:val="left" w:pos="7328"/>
+          <w:tab w:val="left" w:pos="8244"/>
+          <w:tab w:val="left" w:pos="9160"/>
+          <w:tab w:val="left" w:pos="10076"/>
+          <w:tab w:val="left" w:pos="10992"/>
+          <w:tab w:val="left" w:pos="11908"/>
+          <w:tab w:val="left" w:pos="12824"/>
+          <w:tab w:val="left" w:pos="13740"/>
+          <w:tab w:val="left" w:pos="14656"/>
+        </w:tabs>
+        <w:spacing w:before="300" w:after="300" w:line="240" w:lineRule="auto"/>
+        <w:rPr>
+          <w:rFonts w:ascii="Courier New" w:eastAsia="Times New Roman" w:hAnsi="Courier New" w:cs="Courier New"/>
+          <w:kern w:val="0"/>
+          <w:sz w:val="20"/>
+          <w:szCs w:val="20"/>
+          <w14:ligatures w14:val="none"/>
+        </w:rPr>
+      </w:pPr>
+      <w:r>
+        <w:rPr>
+          <w:rFonts w:ascii="Courier New" w:eastAsia="Times New Roman" w:hAnsi="Courier New" w:cs="Courier New"/>
+          <w:kern w:val="0"/>
+          <w:sz w:val="20"/>
+          <w:szCs w:val="20"/>
+          <w14:ligatures w14:val="none"/>
+        </w:rPr>
+        <w:t xml:space="preserve">    public void theReturnDateOfTheLoanIsSetToTodaySDate() {</w:t>
+      </w:r>
+    </w:p>
+    <w:p>
+      <w:pPr>
+        <w:tabs>
+          <w:tab w:val="left" w:pos="916"/>
+          <w:tab w:val="left" w:pos="1832"/>
+          <w:tab w:val="left" w:pos="2748"/>
+          <w:tab w:val="left" w:pos="3664"/>
+          <w:tab w:val="left" w:pos="4580"/>
+          <w:tab w:val="left" w:pos="5496"/>
+          <w:tab w:val="left" w:pos="6412"/>
+          <w:tab w:val="left" w:pos="7328"/>
+          <w:tab w:val="left" w:pos="8244"/>
+          <w:tab w:val="left" w:pos="9160"/>
+          <w:tab w:val="left" w:pos="10076"/>
+          <w:tab w:val="left" w:pos="10992"/>
+          <w:tab w:val="left" w:pos="11908"/>
+          <w:tab w:val="left" w:pos="12824"/>
+          <w:tab w:val="left" w:pos="13740"/>
+          <w:tab w:val="left" w:pos="14656"/>
+        </w:tabs>
+        <w:spacing w:before="300" w:after="300" w:line="240" w:lineRule="auto"/>
+        <w:rPr>
+          <w:rFonts w:ascii="Courier New" w:eastAsia="Times New Roman" w:hAnsi="Courier New" w:cs="Courier New"/>
+          <w:kern w:val="0"/>
+          <w:sz w:val="20"/>
+          <w:szCs w:val="20"/>
+          <w14:ligatures w14:val="none"/>
+        </w:rPr>
+      </w:pPr>
+      <w:r>
+        <w:rPr>
+          <w:rFonts w:ascii="Courier New" w:eastAsia="Times New Roman" w:hAnsi="Courier New" w:cs="Courier New"/>
+          <w:kern w:val="0"/>
+          <w:sz w:val="20"/>
+          <w:szCs w:val="20"/>
+          <w14:ligatures w14:val="none"/>
+        </w:rPr>
+        <w:t xml:space="preserve">        // Assuming the return date of the loan is set to today's date</w:t>
+      </w:r>
+    </w:p>
+    <w:p>
+      <w:pPr>
+        <w:tabs>
+          <w:tab w:val="left" w:pos="916"/>
+          <w:tab w:val="left" w:pos="1832"/>
+          <w:tab w:val="left" w:pos="2748"/>
+          <w:tab w:val="left" w:pos="3664"/>
+          <w:tab w:val="left" w:pos="4580"/>
+          <w:tab w:val="left" w:pos="5496"/>
+          <w:tab w:val="left" w:pos="6412"/>
+          <w:tab w:val="left" w:pos="7328"/>
+          <w:tab w:val="left" w:pos="8244"/>
+          <w:tab w:val="left" w:pos="9160"/>
+          <w:tab w:val="left" w:pos="10076"/>
+          <w:tab w:val="left" w:pos="10992"/>
+          <w:tab w:val="left" w:pos="11908"/>
+          <w:tab w:val="left" w:pos="12824"/>
+          <w:tab w:val="left" w:pos="13740"/>
+          <w:tab w:val="left" w:pos="14656"/>
+        </w:tabs>
+        <w:spacing w:before="300" w:after="300" w:line="240" w:lineRule="auto"/>
+        <w:rPr>
+          <w:rFonts w:ascii="Courier New" w:eastAsia="Times New Roman" w:hAnsi="Courier New" w:cs="Courier New"/>
+          <w:kern w:val="0"/>
+          <w:sz w:val="20"/>
+          <w:szCs w:val="20"/>
+          <w14:ligatures w14:val="none"/>
+        </w:rPr>
+      </w:pPr>
+      <w:r>
+        <w:rPr>
+          <w:rFonts w:ascii="Courier New" w:eastAsia="Times New Roman" w:hAnsi="Courier New" w:cs="Courier New"/>
+          <w:kern w:val="0"/>
+          <w:sz w:val="20"/>
+          <w:szCs w:val="20"/>
+          <w14:ligatures w14:val="none"/>
+        </w:rPr>
+        <w:t xml:space="preserve">        assertEquals(LocalDate.now(), loan.getReturnDate());</w:t>
+      </w:r>
+    </w:p>
+    <w:p>
+      <w:pPr>
+        <w:tabs>
+          <w:tab w:val="left" w:pos="916"/>
+          <w:tab w:val="left" w:pos="1832"/>
+          <w:tab w:val="left" w:pos="2748"/>
+          <w:tab w:val="left" w:pos="3664"/>
+          <w:tab w:val="left" w:pos="4580"/>
+          <w:tab w:val="left" w:pos="5496"/>
+          <w:tab w:val="left" w:pos="6412"/>
+          <w:tab w:val="left" w:pos="7328"/>
+          <w:tab w:val="left" w:pos="8244"/>
+          <w:tab w:val="left" w:pos="9160"/>
+          <w:tab w:val="left" w:pos="10076"/>
+          <w:tab w:val="left" w:pos="10992"/>
+          <w:tab w:val="left" w:pos="11908"/>
+          <w:tab w:val="left" w:pos="12824"/>
+          <w:tab w:val="left" w:pos="13740"/>
+          <w:tab w:val="left" w:pos="14656"/>
+        </w:tabs>
+        <w:spacing w:before="300" w:after="300" w:line="240" w:lineRule="auto"/>
+        <w:rPr>
+          <w:rFonts w:ascii="Courier New" w:eastAsia="Times New Roman" w:hAnsi="Courier New" w:cs="Courier New"/>
+          <w:kern w:val="0"/>
+          <w:sz w:val="20"/>
+          <w:szCs w:val="20"/>
+          <w14:ligatures w14:val="none"/>
+        </w:rPr>
+      </w:pPr>
+      <w:r>
+        <w:rPr>
+          <w:rFonts w:ascii="Courier New" w:eastAsia="Times New Roman" w:hAnsi="Courier New" w:cs="Courier New"/>
+          <w:kern w:val="0"/>
+          <w:sz w:val="20"/>
+          <w:szCs w:val="20"/>
+          <w14:ligatures w14:val="none"/>
+        </w:rPr>
+        <w:t xml:space="preserve">    }</w:t>
+      </w:r>
+    </w:p>
+    <w:p>
+      <w:pPr>
+        <w:tabs>
+          <w:tab w:val="left" w:pos="916"/>
+          <w:tab w:val="left" w:pos="1832"/>
+          <w:tab w:val="left" w:pos="2748"/>
+          <w:tab w:val="left" w:pos="3664"/>
+          <w:tab w:val="left" w:pos="4580"/>
+          <w:tab w:val="left" w:pos="5496"/>
+          <w:tab w:val="left" w:pos="6412"/>
+          <w:tab w:val="left" w:pos="7328"/>
+          <w:tab w:val="left" w:pos="8244"/>
+          <w:tab w:val="left" w:pos="9160"/>
+          <w:tab w:val="left" w:pos="10076"/>
+          <w:tab w:val="left" w:pos="10992"/>
+          <w:tab w:val="left" w:pos="11908"/>
+          <w:tab w:val="left" w:pos="12824"/>
+          <w:tab w:val="left" w:pos="13740"/>
+          <w:tab w:val="left" w:pos="14656"/>
+        </w:tabs>
+        <w:spacing w:before="300" w:after="300" w:line="240" w:lineRule="auto"/>
+        <w:rPr>
+          <w:rFonts w:ascii="Courier New" w:eastAsia="Times New Roman" w:hAnsi="Courier New" w:cs="Courier New"/>
+          <w:kern w:val="0"/>
+          <w:sz w:val="20"/>
+          <w:szCs w:val="20"/>
+          <w14:ligatures w14:val="none"/>
+        </w:rPr>
+      </w:pPr>
+    </w:p>
+    <w:p>
+      <w:pPr>
+        <w:tabs>
+          <w:tab w:val="left" w:pos="916"/>
+          <w:tab w:val="left" w:pos="1832"/>
+          <w:tab w:val="left" w:pos="2748"/>
+          <w:tab w:val="left" w:pos="3664"/>
+          <w:tab w:val="left" w:pos="4580"/>
+          <w:tab w:val="left" w:pos="5496"/>
+          <w:tab w:val="left" w:pos="6412"/>
+          <w:tab w:val="left" w:pos="7328"/>
+          <w:tab w:val="left" w:pos="8244"/>
+          <w:tab w:val="left" w:pos="9160"/>
+          <w:tab w:val="left" w:pos="10076"/>
+          <w:tab w:val="left" w:pos="10992"/>
+          <w:tab w:val="left" w:pos="11908"/>
+          <w:tab w:val="left" w:pos="12824"/>
+          <w:tab w:val="left" w:pos="13740"/>
+          <w:tab w:val="left" w:pos="14656"/>
+        </w:tabs>
+        <w:spacing w:before="300" w:after="300" w:line="240" w:lineRule="auto"/>
+        <w:rPr>
+          <w:rFonts w:ascii="Courier New" w:eastAsia="Times New Roman" w:hAnsi="Courier New" w:cs="Courier New"/>
+          <w:kern w:val="0"/>
+          <w:sz w:val="20"/>
+          <w:szCs w:val="20"/>
+          <w14:ligatures w14:val="none"/>
+        </w:rPr>
+      </w:pPr>
+      <w:r>
+        <w:rPr>
+          <w:rFonts w:ascii="Courier New" w:eastAsia="Times New Roman" w:hAnsi="Courier New" w:cs="Courier New"/>
+          <w:kern w:val="0"/>
+          <w:sz w:val="20"/>
+          <w:szCs w:val="20"/>
+          <w14:ligatures w14:val="none"/>
+        </w:rPr>
+        <w:t xml:space="preserve">    @Then("George Red pays a fine based on the borrower category")</w:t>
+      </w:r>
+    </w:p>
+    <w:p>
+      <w:pPr>
+        <w:tabs>
+          <w:tab w:val="left" w:pos="916"/>
+          <w:tab w:val="left" w:pos="1832"/>
+          <w:tab w:val="left" w:pos="2748"/>
+          <w:tab w:val="left" w:pos="3664"/>
+          <w:tab w:val="left" w:pos="4580"/>
+          <w:tab w:val="left" w:pos="5496"/>
+          <w:tab w:val="left" w:pos="6412"/>
+          <w:tab w:val="left" w:pos="7328"/>
+          <w:tab w:val="left" w:pos="8244"/>
+          <w:tab w:val="left" w:pos="9160"/>
+          <w:tab w:val="left" w:pos="10076"/>
+          <w:tab w:val="left" w:pos="10992"/>
+          <w:tab w:val="left" w:pos="11908"/>
+          <w:tab w:val="left" w:pos="12824"/>
+          <w:tab w:val="left" w:pos="13740"/>
+          <w:tab w:val="left" w:pos="14656"/>
+        </w:tabs>
+        <w:spacing w:before="300" w:after="300" w:line="240" w:lineRule="auto"/>
+        <w:rPr>
+          <w:rFonts w:ascii="Courier New" w:eastAsia="Times New Roman" w:hAnsi="Courier New" w:cs="Courier New"/>
+          <w:kern w:val="0"/>
+          <w:sz w:val="20"/>
+          <w:szCs w:val="20"/>
+          <w14:ligatures w14:val="none"/>
+        </w:rPr>
+      </w:pPr>
+      <w:r>
+        <w:rPr>
+          <w:rFonts w:ascii="Courier New" w:eastAsia="Times New Roman" w:hAnsi="Courier New" w:cs="Courier New"/>
+          <w:kern w:val="0"/>
+          <w:sz w:val="20"/>
+          <w:szCs w:val="20"/>
+          <w14:ligatures w14:val="none"/>
+        </w:rPr>
+        <w:t xml:space="preserve">    public void georgeRedPaysAFineBasedOnTheBorrowerCategory() {</w:t>
+      </w:r>
+    </w:p>
+    <w:p>
+      <w:pPr>
+        <w:tabs>
+          <w:tab w:val="left" w:pos="916"/>
+          <w:tab w:val="left" w:pos="1832"/>
+          <w:tab w:val="left" w:pos="2748"/>
+          <w:tab w:val="left" w:pos="3664"/>
+          <w:tab w:val="left" w:pos="4580"/>
+          <w:tab w:val="left" w:pos="5496"/>
+          <w:tab w:val="left" w:pos="6412"/>
+          <w:tab w:val="left" w:pos="7328"/>
+          <w:tab w:val="left" w:pos="8244"/>
+          <w:tab w:val="left" w:pos="9160"/>
+          <w:tab w:val="left" w:pos="10076"/>
+          <w:tab w:val="left" w:pos="10992"/>
+          <w:tab w:val="left" w:pos="11908"/>
+          <w:tab w:val="left" w:pos="12824"/>
+          <w:tab w:val="left" w:pos="13740"/>
+          <w:tab w:val="left" w:pos="14656"/>
+        </w:tabs>
+        <w:spacing w:before="300" w:after="300" w:line="240" w:lineRule="auto"/>
+        <w:rPr>
+          <w:rFonts w:ascii="Courier New" w:eastAsia="Times New Roman" w:hAnsi="Courier New" w:cs="Courier New"/>
+          <w:kern w:val="0"/>
+          <w:sz w:val="20"/>
+          <w:szCs w:val="20"/>
+          <w14:ligatures w14:val="none"/>
+        </w:rPr>
+      </w:pPr>
+      <w:r>
+        <w:rPr>
+          <w:rFonts w:ascii="Courier New" w:eastAsia="Times New Roman" w:hAnsi="Courier New" w:cs="Courier New"/>
+          <w:kern w:val="0"/>
+          <w:sz w:val="20"/>
+          <w:szCs w:val="20"/>
+          <w14:ligatures w14:val="none"/>
+        </w:rPr>
+        <w:t xml:space="preserve">        // Assuming George Red pays a fine based on the borrower category</w:t>
+      </w:r>
+    </w:p>
+    <w:p>
+      <w:pPr>
+        <w:tabs>
+          <w:tab w:val="left" w:pos="916"/>
+          <w:tab w:val="left" w:pos="1832"/>
+          <w:tab w:val="left" w:pos="2748"/>
+          <w:tab w:val="left" w:pos="3664"/>
+          <w:tab w:val="left" w:pos="4580"/>
+          <w:tab w:val="left" w:pos="5496"/>
+          <w:tab w:val="left" w:pos="6412"/>
+          <w:tab w:val="left" w:pos="7328"/>
+          <w:tab w:val="left" w:pos="8244"/>
+          <w:tab w:val="left" w:pos="9160"/>
+          <w:tab w:val="left" w:pos="10076"/>
+          <w:tab w:val="left" w:pos="10992"/>
+          <w:tab w:val="left" w:pos="11908"/>
+          <w:tab w:val="left" w:pos="12824"/>
+          <w:tab w:val="left" w:pos="13740"/>
+          <w:tab w:val="left" w:pos="14656"/>
+        </w:tabs>
+        <w:spacing w:before="300" w:after="300" w:line="240" w:lineRule="auto"/>
+        <w:rPr>
+          <w:rFonts w:ascii="Courier New" w:eastAsia="Times New Roman" w:hAnsi="Courier New" w:cs="Courier New"/>
+          <w:kern w:val="0"/>
+          <w:sz w:val="20"/>
+          <w:szCs w:val="20"/>
+          <w14:ligatures w14:val="none"/>
+        </w:rPr>
+      </w:pPr>
+      <w:r>
+        <w:rPr>
+          <w:rFonts w:ascii="Courier New" w:eastAsia="Times New Roman" w:hAnsi="Courier New" w:cs="Courier New"/>
+          <w:kern w:val="0"/>
+          <w:sz w:val="20"/>
+          <w:szCs w:val="20"/>
+          <w14:ligatures w14:val="none"/>
+        </w:rPr>
+        <w:t xml:space="preserve">        Money fine = loan.getFine();</w:t>
+      </w:r>
+    </w:p>
+    <w:p>
+      <w:pPr>
+        <w:tabs>
+          <w:tab w:val="left" w:pos="916"/>
+          <w:tab w:val="left" w:pos="1832"/>
+          <w:tab w:val="left" w:pos="2748"/>
+          <w:tab w:val="left" w:pos="3664"/>
+          <w:tab w:val="left" w:pos="4580"/>
+          <w:tab w:val="left" w:pos="5496"/>
+          <w:tab w:val="left" w:pos="6412"/>
+          <w:tab w:val="left" w:pos="7328"/>
+          <w:tab w:val="left" w:pos="8244"/>
+          <w:tab w:val="left" w:pos="9160"/>
+          <w:tab w:val="left" w:pos="10076"/>
+          <w:tab w:val="left" w:pos="10992"/>
+          <w:tab w:val="left" w:pos="11908"/>
+          <w:tab w:val="left" w:pos="12824"/>
+          <w:tab w:val="left" w:pos="13740"/>
+          <w:tab w:val="left" w:pos="14656"/>
+        </w:tabs>
+        <w:spacing w:before="300" w:after="300" w:line="240" w:lineRule="auto"/>
+        <w:rPr>
+          <w:rFonts w:ascii="Courier New" w:eastAsia="Times New Roman" w:hAnsi="Courier New" w:cs="Courier New"/>
+          <w:kern w:val="0"/>
+          <w:sz w:val="20"/>
+          <w:szCs w:val="20"/>
+          <w14:ligatures w14:val="none"/>
+        </w:rPr>
+      </w:pPr>
+      <w:r>
+        <w:rPr>
+          <w:rFonts w:ascii="Courier New" w:eastAsia="Times New Roman" w:hAnsi="Courier New" w:cs="Courier New"/>
+          <w:kern w:val="0"/>
+          <w:sz w:val="20"/>
+          <w:szCs w:val="20"/>
+          <w14:ligatures w14:val="none"/>
+        </w:rPr>
+        <w:t xml:space="preserve">        assertNotEquals(Money.ZERO, fine);</w:t>
+      </w:r>
+    </w:p>
+    <w:p>
+      <w:pPr>
+        <w:tabs>
+          <w:tab w:val="left" w:pos="916"/>
+          <w:tab w:val="left" w:pos="1832"/>
+          <w:tab w:val="left" w:pos="2748"/>
+          <w:tab w:val="left" w:pos="3664"/>
+          <w:tab w:val="left" w:pos="4580"/>
+          <w:tab w:val="left" w:pos="5496"/>
+          <w:tab w:val="left" w:pos="6412"/>
+          <w:tab w:val="left" w:pos="7328"/>
+          <w:tab w:val="left" w:pos="8244"/>
+          <w:tab w:val="left" w:pos="9160"/>
+          <w:tab w:val="left" w:pos="10076"/>
+          <w:tab w:val="left" w:pos="10992"/>
+          <w:tab w:val="left" w:pos="11908"/>
+          <w:tab w:val="left" w:pos="12824"/>
+          <w:tab w:val="left" w:pos="13740"/>
+          <w:tab w:val="left" w:pos="14656"/>
+        </w:tabs>
+        <w:spacing w:before="300" w:after="300" w:line="240" w:lineRule="auto"/>
+        <w:rPr>
+          <w:rFonts w:ascii="Courier New" w:eastAsia="Times New Roman" w:hAnsi="Courier New" w:cs="Courier New"/>
+          <w:kern w:val="0"/>
+          <w:sz w:val="20"/>
+          <w:szCs w:val="20"/>
+          <w14:ligatures w14:val="none"/>
+        </w:rPr>
+      </w:pPr>
+      <w:r>
+        <w:rPr>
+          <w:rFonts w:ascii="Courier New" w:eastAsia="Times New Roman" w:hAnsi="Courier New" w:cs="Courier New"/>
+          <w:kern w:val="0"/>
+          <w:sz w:val="20"/>
+          <w:szCs w:val="20"/>
+          <w14:ligatures w14:val="none"/>
+        </w:rPr>
+        <w:t xml:space="preserve">    }</w:t>
+      </w:r>
+    </w:p>
+    <w:p>
+      <w:pPr>
+        <w:tabs>
+          <w:tab w:val="left" w:pos="916"/>
+          <w:tab w:val="left" w:pos="1832"/>
+          <w:tab w:val="left" w:pos="2748"/>
+          <w:tab w:val="left" w:pos="3664"/>
+          <w:tab w:val="left" w:pos="4580"/>
+          <w:tab w:val="left" w:pos="5496"/>
+          <w:tab w:val="left" w:pos="6412"/>
+          <w:tab w:val="left" w:pos="7328"/>
+          <w:tab w:val="left" w:pos="8244"/>
+          <w:tab w:val="left" w:pos="9160"/>
+          <w:tab w:val="left" w:pos="10076"/>
+          <w:tab w:val="left" w:pos="10992"/>
+          <w:tab w:val="left" w:pos="11908"/>
+          <w:tab w:val="left" w:pos="12824"/>
+          <w:tab w:val="left" w:pos="13740"/>
+          <w:tab w:val="left" w:pos="14656"/>
+        </w:tabs>
+        <w:spacing w:before="300" w:after="300" w:line="240" w:lineRule="auto"/>
+        <w:rPr>
+          <w:rFonts w:ascii="Courier New" w:eastAsia="Times New Roman" w:hAnsi="Courier New" w:cs="Courier New"/>
+          <w:kern w:val="0"/>
+          <w:sz w:val="20"/>
+          <w:szCs w:val="20"/>
+          <w14:ligatures w14:val="none"/>
+        </w:rPr>
+      </w:pPr>
+      <w:r>
+        <w:rPr>
+          <w:rFonts w:ascii="Courier New" w:eastAsia="Times New Roman" w:hAnsi="Courier New" w:cs="Courier New"/>
+          <w:kern w:val="0"/>
+          <w:sz w:val="20"/>
+          <w:szCs w:val="20"/>
+          <w14:ligatures w14:val="none"/>
+        </w:rPr>
+        <w:t>}</w:t>
+      </w:r>
+    </w:p>
+    <w:p>
+      <w:pPr>
+        <w:tabs>
+          <w:tab w:val="left" w:pos="916"/>
+          <w:tab w:val="left" w:pos="1832"/>
+          <w:tab w:val="left" w:pos="2748"/>
+          <w:tab w:val="left" w:pos="3664"/>
+          <w:tab w:val="left" w:pos="4580"/>
+          <w:tab w:val="left" w:pos="5496"/>
+          <w:tab w:val="left" w:pos="6412"/>
+          <w:tab w:val="left" w:pos="7328"/>
+          <w:tab w:val="left" w:pos="8244"/>
+          <w:tab w:val="left" w:pos="9160"/>
+          <w:tab w:val="left" w:pos="10076"/>
+          <w:tab w:val="left" w:pos="10992"/>
+          <w:tab w:val="left" w:pos="11908"/>
+          <w:tab w:val="left" w:pos="12824"/>
+          <w:tab w:val="left" w:pos="13740"/>
+          <w:tab w:val="left" w:pos="14656"/>
+        </w:tabs>
+        <w:spacing w:before="300" w:after="300" w:line="240" w:lineRule="auto"/>
+        <w:rPr>
+          <w:rFonts w:ascii="Courier New" w:eastAsia="Times New Roman" w:hAnsi="Courier New" w:cs="Courier New"/>
+          <w:kern w:val="0"/>
+          <w:sz w:val="20"/>
+          <w:szCs w:val="20"/>
+          <w14:ligatures w14:val="none"/>
+        </w:rPr>
+      </w:pPr>
+      <w:r>
+        <w:rPr>
+          <w:rFonts w:ascii="Courier New" w:eastAsia="Times New Roman" w:hAnsi="Courier New" w:cs="Courier New"/>
+          <w:kern w:val="0"/>
+          <w:sz w:val="20"/>
+          <w:szCs w:val="20"/>
+          <w14:ligatures w14:val="none"/>
+        </w:rPr>
+        <w:t>```</w:t>
+      </w:r>
+    </w:p>
+    <w:p>
+      <w:pPr>
+        <w:tabs>
+          <w:tab w:val="left" w:pos="916"/>
+          <w:tab w:val="left" w:pos="1832"/>
+          <w:tab w:val="left" w:pos="2748"/>
+          <w:tab w:val="left" w:pos="3664"/>
+          <w:tab w:val="left" w:pos="4580"/>
+          <w:tab w:val="left" w:pos="5496"/>
+          <w:tab w:val="left" w:pos="6412"/>
+          <w:tab w:val="left" w:pos="7328"/>
+          <w:tab w:val="left" w:pos="8244"/>
+          <w:tab w:val="left" w:pos="9160"/>
+          <w:tab w:val="left" w:pos="10076"/>
+          <w:tab w:val="left" w:pos="10992"/>
+          <w:tab w:val="left" w:pos="11908"/>
+          <w:tab w:val="left" w:pos="12824"/>
+          <w:tab w:val="left" w:pos="13740"/>
+          <w:tab w:val="left" w:pos="14656"/>
+        </w:tabs>
+        <w:spacing w:before="300" w:after="300" w:line="240" w:lineRule="auto"/>
+        <w:rPr>
+          <w:rFonts w:ascii="Courier New" w:eastAsia="Times New Roman" w:hAnsi="Courier New" w:cs="Courier New"/>
+          <w:kern w:val="0"/>
+          <w:sz w:val="20"/>
+          <w:szCs w:val="20"/>
+          <w14:ligatures w14:val="none"/>
+        </w:rPr>
+      </w:pPr>
+    </w:p>
+    <w:p>
+      <w:pPr>
+        <w:tabs>
+          <w:tab w:val="left" w:pos="916"/>
+          <w:tab w:val="left" w:pos="1832"/>
+          <w:tab w:val="left" w:pos="2748"/>
+          <w:tab w:val="left" w:pos="3664"/>
+          <w:tab w:val="left" w:pos="4580"/>
+          <w:tab w:val="left" w:pos="5496"/>
+          <w:tab w:val="left" w:pos="6412"/>
+          <w:tab w:val="left" w:pos="7328"/>
+          <w:tab w:val="left" w:pos="8244"/>
+          <w:tab w:val="left" w:pos="9160"/>
+          <w:tab w:val="left" w:pos="10076"/>
+          <w:tab w:val="left" w:pos="10992"/>
+          <w:tab w:val="left" w:pos="11908"/>
+          <w:tab w:val="left" w:pos="12824"/>
+          <w:tab w:val="left" w:pos="13740"/>
+          <w:tab w:val="left" w:pos="14656"/>
+        </w:tabs>
+        <w:spacing w:before="300" w:after="300" w:line="240" w:lineRule="auto"/>
+        <w:rPr>
+          <w:rFonts w:ascii="Courier New" w:eastAsia="Times New Roman" w:hAnsi="Courier New" w:cs="Courier New"/>
+          <w:kern w:val="0"/>
+          <w:sz w:val="20"/>
+          <w:szCs w:val="20"/>
+          <w14:ligatures w14:val="none"/>
+        </w:rPr>
+      </w:pPr>
+      <w:r>
+        <w:rPr>
+          <w:rFonts w:ascii="Courier New" w:eastAsia="Times New Roman" w:hAnsi="Courier New" w:cs="Courier New"/>
+          <w:kern w:val="0"/>
+          <w:sz w:val="20"/>
+          <w:szCs w:val="20"/>
+          <w14:ligatures w14:val="none"/>
+        </w:rPr>
+        <w:t>These Step Definitions cover both scenarios mentioned in the "Returning a borrowed item to the library" feature. Adjustments may be necessary based on the actual implementation details of your library system, such as how fines are calculated and how borrower details are managed.</w:t>
+      </w:r>
+    </w:p>
+    <w:p>
+      <w:pPr>
+        <w:tabs>
+          <w:tab w:val="left" w:pos="916"/>
+          <w:tab w:val="left" w:pos="1832"/>
+          <w:tab w:val="left" w:pos="2748"/>
+          <w:tab w:val="left" w:pos="3664"/>
+          <w:tab w:val="left" w:pos="4580"/>
+          <w:tab w:val="left" w:pos="5496"/>
+          <w:tab w:val="left" w:pos="6412"/>
+          <w:tab w:val="left" w:pos="7328"/>
+          <w:tab w:val="left" w:pos="8244"/>
+          <w:tab w:val="left" w:pos="9160"/>
+          <w:tab w:val="left" w:pos="10076"/>
+          <w:tab w:val="left" w:pos="10992"/>
+          <w:tab w:val="left" w:pos="11908"/>
+          <w:tab w:val="left" w:pos="12824"/>
+          <w:tab w:val="left" w:pos="13740"/>
+          <w:tab w:val="left" w:pos="14656"/>
+        </w:tabs>
+        <w:spacing w:before="300" w:after="300" w:line="240" w:lineRule="auto"/>
+        <w:rPr>
+          <w:rFonts w:ascii="Courier New" w:eastAsia="Times New Roman" w:hAnsi="Courier New" w:cs="Courier New"/>
+          <w:kern w:val="0"/>
+          <w:sz w:val="20"/>
+          <w:szCs w:val="20"/>
+          <w14:ligatures w14:val="none"/>
+        </w:rPr>
+      </w:pPr>
+    </w:p>
     <w:sectPr>
       <w:pgSz w:w="16838" w:h="23811" w:code="8"/>
       <w:pgMar w:top="1440" w:right="1440" w:bottom="1440" w:left="1440" w:header="720" w:footer="720" w:gutter="0"/>

</xml_diff>

<commit_message>
eisagwgh kai simperasmata done
</commit_message>
<xml_diff>
--- a/src/site/chats/GPT-3.5/Phase 4 GPT 3.5/Phase 4. Chat 4.docx
+++ b/src/site/chats/GPT-3.5/Phase 4 GPT 3.5/Phase 4. Chat 4.docx
@@ -7,13 +7,61 @@
         <w:pStyle w:val="a0"/>
       </w:pPr>
       <w:r>
-        <w:t xml:space="preserve">In this chat, I provided the AI with the same information as in all the other chats, but gave the features one at a time(as I do in every phase). The domain code etc was pretty much the same as in all the other chats, but the code of the step definitions was not so good, based on the answers of the previous chats(it used a library class instead of the DAOS). My takeaway is that because the are some more prompts with the methods, the AI forgets the DAOs because they were many messages before, and when I give to it the last features, it has forgot about them and uses different classes, which doesn’t happen if I give the features All at one time, because It takes the information from the </w:t>
-      </w:r>
-      <w:r>
-        <w:t>beginning</w:t>
-      </w:r>
-      <w:r>
-        <w:t xml:space="preserve"> and then implements only code without receiving more information(It also didn’t generate some DAOs because it didn’t have the features which give away some dao implementations.</w:t>
+        <w:t xml:space="preserve">Σε αυτή τη συνομιλία, παρείχα </w:t>
+      </w:r>
+      <w:r>
+        <w:t xml:space="preserve">στο </w:t>
+      </w:r>
+      <w:r>
+        <w:rPr>
+          <w:lang w:val="en-US"/>
+        </w:rPr>
+        <w:t>LLM</w:t>
+      </w:r>
+      <w:r>
+        <w:t xml:space="preserve"> </w:t>
+      </w:r>
+      <w:r>
+        <w:t xml:space="preserve">τις ίδιες πληροφορίες όπως σε όλες τις άλλες συνομιλίες, αλλά έδωσα τα </w:t>
+      </w:r>
+      <w:r>
+        <w:rPr>
+          <w:lang w:val="en-US"/>
+        </w:rPr>
+        <w:t>features</w:t>
+      </w:r>
+      <w:r>
+        <w:t xml:space="preserve"> ένα προς ένα (όπως κάνω σε κάθε φάση). Ο κώδικας για τις κλάσεις domain κ.λπ. ήταν σχεδόν ίδιος με αυτόν σε όλες τις άλλες συνομιλίες, αλλά ο κώδικας για τα step definitions δεν ήταν τόσο καλός, με βάση τις απαντήσεις από προηγούμενες συνομιλίες (χρησιμοποίησε μια κλάση βιβλιοθήκης αντί για τα DAOs). Το συμπέρασμά μου είναι ότι, καθώς υπάρχουν μερικές περισσότερες εντολές με τις μεθόδους, </w:t>
+      </w:r>
+      <w:r>
+        <w:t xml:space="preserve">το </w:t>
+      </w:r>
+      <w:r>
+        <w:rPr>
+          <w:lang w:val="en-US"/>
+        </w:rPr>
+        <w:t>LLM</w:t>
+      </w:r>
+      <w:r>
+        <w:t xml:space="preserve"> ξεχνά τα DAOs γιατί είχαν αναφερθεί πολλές μηνύματα πριν. Όταν δίνω τα τελευταία </w:t>
+      </w:r>
+      <w:r>
+        <w:rPr>
+          <w:lang w:val="en-US"/>
+        </w:rPr>
+        <w:t>features</w:t>
+      </w:r>
+      <w:r>
+        <w:t xml:space="preserve">, φαίνεται να τα έχει ξεχάσει και χρησιμοποιεί διαφορετικές κλάσεις, κάτι που δεν συμβαίνει αν δώσω τα </w:t>
+      </w:r>
+      <w:r>
+        <w:rPr>
+          <w:lang w:val="en-US"/>
+        </w:rPr>
+        <w:t>features</w:t>
+      </w:r>
+      <w:r>
+        <w:t xml:space="preserve"> όλα μαζί από την αρχή, καθώς παίρνει τις πληροφορίες από την αρχή και στη συνέχεια υλοποιεί μόνο τον κώδικα χωρίς να λάβει επιπλέον πληροφορίες. Επίσης, δεν δημιουργήθηκαν κάποια DAOs γιατί δεν είχε τα χαρακτηριστικά που δίνουν τη λύση για ορισμένες υλοποιήσεις DAO.</w:t>
       </w:r>
     </w:p>
     <w:p>
@@ -103,6 +151,7 @@
         <w:pStyle w:val="a"/>
       </w:pPr>
       <w:r>
+        <w:lastRenderedPageBreak/>
         <w:t>private int publicationyear,</w:t>
       </w:r>
     </w:p>
@@ -111,24 +160,264 @@
         <w:pStyle w:val="a"/>
       </w:pPr>
       <w:r>
+        <w:t>private Publisher publisher,</w:t>
+      </w:r>
+    </w:p>
+    <w:p>
+      <w:pPr>
+        <w:pStyle w:val="a"/>
+      </w:pPr>
+      <w:r>
+        <w:t>private Set&lt;Item&gt; items = new HashSet&lt;Item&gt;(),</w:t>
+      </w:r>
+    </w:p>
+    <w:p>
+      <w:pPr>
+        <w:pStyle w:val="a"/>
+      </w:pPr>
+      <w:r>
+        <w:t>private Set&lt;Author&gt; authors = new HashSet&lt;Author&gt;(),</w:t>
+      </w:r>
+    </w:p>
+    <w:p>
+      <w:pPr>
+        <w:pStyle w:val="a"/>
+      </w:pPr>
+      <w:r>
+        <w:t>and with the methods:</w:t>
+      </w:r>
+    </w:p>
+    <w:p>
+      <w:pPr>
+        <w:pStyle w:val="a"/>
+      </w:pPr>
+      <w:r>
+        <w:t>Setters and Getters for every attribute and a constructor,</w:t>
+      </w:r>
+    </w:p>
+    <w:p>
+      <w:pPr>
+        <w:pStyle w:val="a"/>
+      </w:pPr>
+      <w:r>
+        <w:t>public Set&lt;Item&gt; getItems(),</w:t>
+      </w:r>
+    </w:p>
+    <w:p>
+      <w:pPr>
+        <w:pStyle w:val="a"/>
+      </w:pPr>
+      <w:r>
+        <w:t>public void addItem(Item item),</w:t>
+      </w:r>
+    </w:p>
+    <w:p>
+      <w:pPr>
+        <w:pStyle w:val="a"/>
+      </w:pPr>
+      <w:r>
+        <w:t>public void removeItem(Item item),</w:t>
+      </w:r>
+    </w:p>
+    <w:p>
+      <w:pPr>
+        <w:pStyle w:val="a"/>
+      </w:pPr>
+      <w:r>
+        <w:t>Set&lt;Item&gt; friendItems(),</w:t>
+      </w:r>
+    </w:p>
+    <w:p>
+      <w:pPr>
+        <w:pStyle w:val="a"/>
+      </w:pPr>
+      <w:r>
+        <w:t>public void addAuthor(Author author),</w:t>
+      </w:r>
+    </w:p>
+    <w:p>
+      <w:pPr>
+        <w:pStyle w:val="a"/>
+      </w:pPr>
+      <w:r>
+        <w:t>public void removeAuthor(Author author),</w:t>
+      </w:r>
+    </w:p>
+    <w:p>
+      <w:pPr>
+        <w:pStyle w:val="a"/>
+      </w:pPr>
+      <w:r>
+        <w:t>Set&lt;Author&gt; friendAuthors()</w:t>
+      </w:r>
+    </w:p>
+    <w:p>
+      <w:pPr>
+        <w:pStyle w:val="a"/>
+      </w:pPr>
+      <w:r>
+        <w:t xml:space="preserve">2)class "Borrower" with the attributes: </w:t>
+      </w:r>
+    </w:p>
+    <w:p>
+      <w:pPr>
+        <w:pStyle w:val="a"/>
+      </w:pPr>
+      <w:r>
+        <w:t>private int borrowerNo,</w:t>
+      </w:r>
+    </w:p>
+    <w:p>
+      <w:pPr>
+        <w:pStyle w:val="a"/>
+      </w:pPr>
+      <w:r>
+        <w:t xml:space="preserve">private TelephoneNumber telephone, </w:t>
+      </w:r>
+    </w:p>
+    <w:p>
+      <w:pPr>
+        <w:pStyle w:val="a"/>
+      </w:pPr>
+      <w:r>
+        <w:t>private EmailAddress emailAddress,</w:t>
+      </w:r>
+    </w:p>
+    <w:p>
+      <w:pPr>
+        <w:pStyle w:val="a"/>
+      </w:pPr>
+      <w:r>
+        <w:t xml:space="preserve">private Address address, </w:t>
+      </w:r>
+    </w:p>
+    <w:p>
+      <w:pPr>
+        <w:pStyle w:val="a"/>
+      </w:pPr>
+      <w:r>
+        <w:t xml:space="preserve">private BorrowerCategory category, </w:t>
+      </w:r>
+    </w:p>
+    <w:p>
+      <w:pPr>
+        <w:pStyle w:val="a"/>
+      </w:pPr>
+      <w:r>
+        <w:t>private Person person = new Person(),</w:t>
+      </w:r>
+    </w:p>
+    <w:p>
+      <w:pPr>
+        <w:pStyle w:val="a"/>
+      </w:pPr>
+      <w:r>
+        <w:t>private Set&lt;Loan&gt; loans = new HashSet&lt;Loan&gt;(),</w:t>
+      </w:r>
+    </w:p>
+    <w:p>
+      <w:pPr>
+        <w:pStyle w:val="a"/>
+      </w:pPr>
+      <w:r>
+        <w:t>and with the methods:</w:t>
+      </w:r>
+    </w:p>
+    <w:p>
+      <w:pPr>
+        <w:pStyle w:val="a"/>
+      </w:pPr>
+      <w:r>
+        <w:t>Setters and Getters for every attribute and a constructor,</w:t>
+      </w:r>
+    </w:p>
+    <w:p>
+      <w:pPr>
+        <w:pStyle w:val="a"/>
+      </w:pPr>
+      <w:r>
+        <w:t>public Set&lt;Loan&gt; getLoans(),</w:t>
+      </w:r>
+    </w:p>
+    <w:p>
+      <w:pPr>
+        <w:pStyle w:val="a"/>
+      </w:pPr>
+      <w:r>
         <w:lastRenderedPageBreak/>
-        <w:t>private Publisher publisher,</w:t>
-      </w:r>
-    </w:p>
-    <w:p>
-      <w:pPr>
-        <w:pStyle w:val="a"/>
-      </w:pPr>
-      <w:r>
-        <w:t>private Set&lt;Item&gt; items = new HashSet&lt;Item&gt;(),</w:t>
-      </w:r>
-    </w:p>
-    <w:p>
-      <w:pPr>
-        <w:pStyle w:val="a"/>
-      </w:pPr>
-      <w:r>
-        <w:t>private Set&lt;Author&gt; authors = new HashSet&lt;Author&gt;(),</w:t>
+        <w:t>Set&lt;Loan&gt; friendLoans(),</w:t>
+      </w:r>
+    </w:p>
+    <w:p>
+      <w:pPr>
+        <w:pStyle w:val="a"/>
+      </w:pPr>
+      <w:r>
+        <w:t>public int countPendingItems(),</w:t>
+      </w:r>
+    </w:p>
+    <w:p>
+      <w:pPr>
+        <w:pStyle w:val="a"/>
+      </w:pPr>
+      <w:r>
+        <w:t>public boolean canBorrow(),</w:t>
+      </w:r>
+    </w:p>
+    <w:p>
+      <w:pPr>
+        <w:pStyle w:val="a"/>
+      </w:pPr>
+      <w:r>
+        <w:t>public LocalDate getLoanDue(LocalDate loanDate),</w:t>
+      </w:r>
+    </w:p>
+    <w:p>
+      <w:pPr>
+        <w:pStyle w:val="a"/>
+      </w:pPr>
+      <w:r>
+        <w:t>public Money getDailyFine()</w:t>
+      </w:r>
+    </w:p>
+    <w:p>
+      <w:pPr>
+        <w:pStyle w:val="a"/>
+      </w:pPr>
+      <w:r>
+        <w:t>3)class "BorrowerCategory" with the attributes:</w:t>
+      </w:r>
+    </w:p>
+    <w:p>
+      <w:pPr>
+        <w:pStyle w:val="a"/>
+      </w:pPr>
+      <w:r>
+        <w:t xml:space="preserve">private String description, </w:t>
+      </w:r>
+    </w:p>
+    <w:p>
+      <w:pPr>
+        <w:pStyle w:val="a"/>
+      </w:pPr>
+      <w:r>
+        <w:t>private int maxLendingItems,</w:t>
+      </w:r>
+    </w:p>
+    <w:p>
+      <w:pPr>
+        <w:pStyle w:val="a"/>
+      </w:pPr>
+      <w:r>
+        <w:t xml:space="preserve">private  int maxLendingDays, </w:t>
+      </w:r>
+    </w:p>
+    <w:p>
+      <w:pPr>
+        <w:pStyle w:val="a"/>
+      </w:pPr>
+      <w:r>
+        <w:t>private Money dailyFine,</w:t>
       </w:r>
     </w:p>
     <w:p>
@@ -152,119 +441,47 @@
         <w:pStyle w:val="a"/>
       </w:pPr>
       <w:r>
-        <w:t>public Set&lt;Item&gt; getItems(),</w:t>
-      </w:r>
-    </w:p>
-    <w:p>
-      <w:pPr>
-        <w:pStyle w:val="a"/>
-      </w:pPr>
-      <w:r>
-        <w:t>public void addItem(Item item),</w:t>
-      </w:r>
-    </w:p>
-    <w:p>
-      <w:pPr>
-        <w:pStyle w:val="a"/>
-      </w:pPr>
-      <w:r>
-        <w:t>public void removeItem(Item item),</w:t>
-      </w:r>
-    </w:p>
-    <w:p>
-      <w:pPr>
-        <w:pStyle w:val="a"/>
-      </w:pPr>
-      <w:r>
-        <w:t>Set&lt;Item&gt; friendItems(),</w:t>
-      </w:r>
-    </w:p>
-    <w:p>
-      <w:pPr>
-        <w:pStyle w:val="a"/>
-      </w:pPr>
-      <w:r>
-        <w:t>public void addAuthor(Author author),</w:t>
-      </w:r>
-    </w:p>
-    <w:p>
-      <w:pPr>
-        <w:pStyle w:val="a"/>
-      </w:pPr>
-      <w:r>
-        <w:t>public void removeAuthor(Author author),</w:t>
-      </w:r>
-    </w:p>
-    <w:p>
-      <w:pPr>
-        <w:pStyle w:val="a"/>
-      </w:pPr>
-      <w:r>
-        <w:t>Set&lt;Author&gt; friendAuthors()</w:t>
-      </w:r>
-    </w:p>
-    <w:p>
-      <w:pPr>
-        <w:pStyle w:val="a"/>
-      </w:pPr>
-      <w:r>
-        <w:t xml:space="preserve">2)class "Borrower" with the attributes: </w:t>
-      </w:r>
-    </w:p>
-    <w:p>
-      <w:pPr>
-        <w:pStyle w:val="a"/>
-      </w:pPr>
-      <w:r>
-        <w:t>private int borrowerNo,</w:t>
-      </w:r>
-    </w:p>
-    <w:p>
-      <w:pPr>
-        <w:pStyle w:val="a"/>
-      </w:pPr>
-      <w:r>
-        <w:t xml:space="preserve">private TelephoneNumber telephone, </w:t>
-      </w:r>
-    </w:p>
-    <w:p>
-      <w:pPr>
-        <w:pStyle w:val="a"/>
-      </w:pPr>
-      <w:r>
-        <w:t>private EmailAddress emailAddress,</w:t>
-      </w:r>
-    </w:p>
-    <w:p>
-      <w:pPr>
-        <w:pStyle w:val="a"/>
-      </w:pPr>
-      <w:r>
-        <w:t xml:space="preserve">private Address address, </w:t>
-      </w:r>
-    </w:p>
-    <w:p>
-      <w:pPr>
-        <w:pStyle w:val="a"/>
-      </w:pPr>
-      <w:r>
-        <w:t xml:space="preserve">private BorrowerCategory category, </w:t>
-      </w:r>
-    </w:p>
-    <w:p>
-      <w:pPr>
-        <w:pStyle w:val="a"/>
-      </w:pPr>
-      <w:r>
-        <w:t>private Person person = new Person(),</w:t>
-      </w:r>
-    </w:p>
-    <w:p>
-      <w:pPr>
-        <w:pStyle w:val="a"/>
-      </w:pPr>
-      <w:r>
-        <w:t>private Set&lt;Loan&gt; loans = new HashSet&lt;Loan&gt;(),</w:t>
+        <w:t>public LocalDate getLoanDue(LocalDate loanDate),</w:t>
+      </w:r>
+    </w:p>
+    <w:p>
+      <w:pPr>
+        <w:pStyle w:val="a"/>
+      </w:pPr>
+      <w:r>
+        <w:t>public boolean canBorrow(int pendingItems)</w:t>
+      </w:r>
+    </w:p>
+    <w:p>
+      <w:pPr>
+        <w:pStyle w:val="a"/>
+      </w:pPr>
+      <w:r>
+        <w:t>4)class "Item" with the attributes:</w:t>
+      </w:r>
+    </w:p>
+    <w:p>
+      <w:pPr>
+        <w:pStyle w:val="a"/>
+      </w:pPr>
+      <w:r>
+        <w:t>private int itemNumber = 0,</w:t>
+      </w:r>
+    </w:p>
+    <w:p>
+      <w:pPr>
+        <w:pStyle w:val="a"/>
+      </w:pPr>
+      <w:r>
+        <w:t>private Book book,</w:t>
+      </w:r>
+    </w:p>
+    <w:p>
+      <w:pPr>
+        <w:pStyle w:val="a"/>
+      </w:pPr>
+      <w:r>
+        <w:t>private ItemState state = ItemState.NEW</w:t>
       </w:r>
     </w:p>
     <w:p>
@@ -288,15 +505,31 @@
         <w:pStyle w:val="a"/>
       </w:pPr>
       <w:r>
-        <w:t>public Set&lt;Loan&gt; getLoans(),</w:t>
-      </w:r>
-    </w:p>
-    <w:p>
-      <w:pPr>
-        <w:pStyle w:val="a"/>
-      </w:pPr>
-      <w:r>
-        <w:t>Set&lt;Loan&gt; friendLoans(),</w:t>
+        <w:t>public Loan borrow(Borrower borrower),</w:t>
+      </w:r>
+    </w:p>
+    <w:p>
+      <w:pPr>
+        <w:pStyle w:val="a"/>
+      </w:pPr>
+      <w:r>
+        <w:t>public void available(),</w:t>
+      </w:r>
+    </w:p>
+    <w:p>
+      <w:pPr>
+        <w:pStyle w:val="a"/>
+      </w:pPr>
+      <w:r>
+        <w:t>public void withdraw(),</w:t>
+      </w:r>
+    </w:p>
+    <w:p>
+      <w:pPr>
+        <w:pStyle w:val="a"/>
+      </w:pPr>
+      <w:r>
+        <w:t>public void lost(),</w:t>
       </w:r>
     </w:p>
     <w:p>
@@ -305,190 +538,6 @@
       </w:pPr>
       <w:r>
         <w:lastRenderedPageBreak/>
-        <w:t>public int countPendingItems(),</w:t>
-      </w:r>
-    </w:p>
-    <w:p>
-      <w:pPr>
-        <w:pStyle w:val="a"/>
-      </w:pPr>
-      <w:r>
-        <w:t>public boolean canBorrow(),</w:t>
-      </w:r>
-    </w:p>
-    <w:p>
-      <w:pPr>
-        <w:pStyle w:val="a"/>
-      </w:pPr>
-      <w:r>
-        <w:t>public LocalDate getLoanDue(LocalDate loanDate),</w:t>
-      </w:r>
-    </w:p>
-    <w:p>
-      <w:pPr>
-        <w:pStyle w:val="a"/>
-      </w:pPr>
-      <w:r>
-        <w:t>public Money getDailyFine()</w:t>
-      </w:r>
-    </w:p>
-    <w:p>
-      <w:pPr>
-        <w:pStyle w:val="a"/>
-      </w:pPr>
-      <w:r>
-        <w:t>3)class "BorrowerCategory" with the attributes:</w:t>
-      </w:r>
-    </w:p>
-    <w:p>
-      <w:pPr>
-        <w:pStyle w:val="a"/>
-      </w:pPr>
-      <w:r>
-        <w:t xml:space="preserve">private String description, </w:t>
-      </w:r>
-    </w:p>
-    <w:p>
-      <w:pPr>
-        <w:pStyle w:val="a"/>
-      </w:pPr>
-      <w:r>
-        <w:t>private int maxLendingItems,</w:t>
-      </w:r>
-    </w:p>
-    <w:p>
-      <w:pPr>
-        <w:pStyle w:val="a"/>
-      </w:pPr>
-      <w:r>
-        <w:t xml:space="preserve">private  int maxLendingDays, </w:t>
-      </w:r>
-    </w:p>
-    <w:p>
-      <w:pPr>
-        <w:pStyle w:val="a"/>
-      </w:pPr>
-      <w:r>
-        <w:t>private Money dailyFine,</w:t>
-      </w:r>
-    </w:p>
-    <w:p>
-      <w:pPr>
-        <w:pStyle w:val="a"/>
-      </w:pPr>
-      <w:r>
-        <w:t>and with the methods:</w:t>
-      </w:r>
-    </w:p>
-    <w:p>
-      <w:pPr>
-        <w:pStyle w:val="a"/>
-      </w:pPr>
-      <w:r>
-        <w:t>Setters and Getters for every attribute and a constructor,</w:t>
-      </w:r>
-    </w:p>
-    <w:p>
-      <w:pPr>
-        <w:pStyle w:val="a"/>
-      </w:pPr>
-      <w:r>
-        <w:t>public LocalDate getLoanDue(LocalDate loanDate),</w:t>
-      </w:r>
-    </w:p>
-    <w:p>
-      <w:pPr>
-        <w:pStyle w:val="a"/>
-      </w:pPr>
-      <w:r>
-        <w:t>public boolean canBorrow(int pendingItems)</w:t>
-      </w:r>
-    </w:p>
-    <w:p>
-      <w:pPr>
-        <w:pStyle w:val="a"/>
-      </w:pPr>
-      <w:r>
-        <w:t>4)class "Item" with the attributes:</w:t>
-      </w:r>
-    </w:p>
-    <w:p>
-      <w:pPr>
-        <w:pStyle w:val="a"/>
-      </w:pPr>
-      <w:r>
-        <w:t>private int itemNumber = 0,</w:t>
-      </w:r>
-    </w:p>
-    <w:p>
-      <w:pPr>
-        <w:pStyle w:val="a"/>
-      </w:pPr>
-      <w:r>
-        <w:t>private Book book,</w:t>
-      </w:r>
-    </w:p>
-    <w:p>
-      <w:pPr>
-        <w:pStyle w:val="a"/>
-      </w:pPr>
-      <w:r>
-        <w:t>private ItemState state = ItemState.NEW</w:t>
-      </w:r>
-    </w:p>
-    <w:p>
-      <w:pPr>
-        <w:pStyle w:val="a"/>
-      </w:pPr>
-      <w:r>
-        <w:t>and with the methods:</w:t>
-      </w:r>
-    </w:p>
-    <w:p>
-      <w:pPr>
-        <w:pStyle w:val="a"/>
-      </w:pPr>
-      <w:r>
-        <w:t>Setters and Getters for every attribute and a constructor,</w:t>
-      </w:r>
-    </w:p>
-    <w:p>
-      <w:pPr>
-        <w:pStyle w:val="a"/>
-      </w:pPr>
-      <w:r>
-        <w:t>public Loan borrow(Borrower borrower),</w:t>
-      </w:r>
-    </w:p>
-    <w:p>
-      <w:pPr>
-        <w:pStyle w:val="a"/>
-      </w:pPr>
-      <w:r>
-        <w:t>public void available(),</w:t>
-      </w:r>
-    </w:p>
-    <w:p>
-      <w:pPr>
-        <w:pStyle w:val="a"/>
-      </w:pPr>
-      <w:r>
-        <w:t>public void withdraw(),</w:t>
-      </w:r>
-    </w:p>
-    <w:p>
-      <w:pPr>
-        <w:pStyle w:val="a"/>
-      </w:pPr>
-      <w:r>
-        <w:t>public void lost(),</w:t>
-      </w:r>
-    </w:p>
-    <w:p>
-      <w:pPr>
-        <w:pStyle w:val="a"/>
-      </w:pPr>
-      <w:r>
         <w:t xml:space="preserve">5)enum class "ItemState" with the Enum values : </w:t>
       </w:r>
     </w:p>
@@ -497,7 +546,6 @@
         <w:pStyle w:val="a"/>
       </w:pPr>
       <w:r>
-        <w:lastRenderedPageBreak/>
         <w:t>NEW,AVAILABLE,LOANED,LOST,WITHDRAWN</w:t>
       </w:r>
     </w:p>

</xml_diff>